<commit_message>
Project overview part completed
</commit_message>
<xml_diff>
--- a/CV of S M ZUBAYER _ Software_Engineer.docx
+++ b/CV of S M ZUBAYER _ Software_Engineer.docx
@@ -24,7 +24,7 @@
                 <wp:positionV relativeFrom="margin">
                   <wp:align>top</wp:align>
                 </wp:positionV>
-                <wp:extent cx="7909560" cy="1881505"/>
+                <wp:extent cx="7909560" cy="1984375"/>
                 <wp:effectExtent l="0" t="0" r="0" b="0"/>
                 <wp:wrapNone/>
                 <wp:docPr id="109" name="Group 105"/>
@@ -36,9 +36,9 @@
                       <wpg:grpSpPr>
                         <a:xfrm>
                           <a:off x="0" y="0"/>
-                          <a:ext cx="7909560" cy="1881505"/>
+                          <a:ext cx="7909560" cy="1984375"/>
                           <a:chOff x="-272" y="0"/>
-                          <a:chExt cx="12456" cy="2963"/>
+                          <a:chExt cx="12456" cy="3125"/>
                         </a:xfrm>
                       </wpg:grpSpPr>
                       <wps:wsp>
@@ -49,7 +49,7 @@
                         <wps:spPr bwMode="auto">
                           <a:xfrm>
                             <a:off x="28" y="0"/>
-                            <a:ext cx="11872" cy="2864"/>
+                            <a:ext cx="11872" cy="2991"/>
                           </a:xfrm>
                           <a:prstGeom prst="rect">
                             <a:avLst/>
@@ -1168,7 +1168,7 @@
                         <wps:spPr bwMode="auto">
                           <a:xfrm>
                             <a:off x="-272" y="0"/>
-                            <a:ext cx="12456" cy="2963"/>
+                            <a:ext cx="12456" cy="3125"/>
                           </a:xfrm>
                           <a:prstGeom prst="rect">
                             <a:avLst/>
@@ -1571,8 +1571,92 @@
                                   <w:b/>
                                   <w:w w:val="105"/>
                                   <w:sz w:val="20"/>
+                                  <w:lang w:val="en-US"/>
                                 </w:rPr>
-                                <w:t>Full Address:</w:t>
+                                <w:t>Current</w:t>
+                              </w:r>
+                              <w:r>
+                                <w:rPr>
+                                  <w:rFonts w:hint="default" w:ascii="Times New Roman" w:hAnsi="Times New Roman" w:cs="Times New Roman"/>
+                                  <w:b/>
+                                  <w:w w:val="105"/>
+                                  <w:sz w:val="20"/>
+                                </w:rPr>
+                                <w:t xml:space="preserve"> Address:</w:t>
+                              </w:r>
+                              <w:r>
+                                <w:rPr>
+                                  <w:rFonts w:hint="default" w:ascii="Times New Roman" w:hAnsi="Times New Roman" w:cs="Times New Roman"/>
+                                  <w:b/>
+                                  <w:spacing w:val="-26"/>
+                                  <w:w w:val="105"/>
+                                  <w:sz w:val="20"/>
+                                </w:rPr>
+                                <w:t xml:space="preserve"> </w:t>
+                              </w:r>
+                              <w:r>
+                                <w:rPr>
+                                  <w:rFonts w:hint="default" w:ascii="Times New Roman" w:hAnsi="Times New Roman"/>
+                                  <w:color w:val="000000" w:themeColor="text1"/>
+                                  <w:w w:val="105"/>
+                                  <w:sz w:val="20"/>
+                                  <w14:textFill>
+                                    <w14:solidFill>
+                                      <w14:schemeClr w14:val="tx1"/>
+                                    </w14:solidFill>
+                                  </w14:textFill>
+                                </w:rPr>
+                                <w:t xml:space="preserve"> Uttara EPZ, Boro Shongalshi, saidpur, Nilphamari</w:t>
+                              </w:r>
+                              <w:r>
+                                <w:rPr>
+                                  <w:rFonts w:hint="default" w:ascii="Times New Roman" w:hAnsi="Times New Roman" w:cs="Times New Roman"/>
+                                  <w:color w:val="000000" w:themeColor="text1"/>
+                                  <w:w w:val="105"/>
+                                  <w:sz w:val="20"/>
+                                  <w14:textFill>
+                                    <w14:solidFill>
+                                      <w14:schemeClr w14:val="tx1"/>
+                                    </w14:solidFill>
+                                  </w14:textFill>
+                                </w:rPr>
+                                <w:t>, Bangladesh</w:t>
+                              </w:r>
+                            </w:p>
+                            <w:p>
+                              <w:pPr>
+                                <w:spacing w:line="360" w:lineRule="auto"/>
+                                <w:ind w:left="2371" w:right="1870" w:firstLine="420"/>
+                                <w:rPr>
+                                  <w:rFonts w:hint="default" w:ascii="Times New Roman" w:hAnsi="Times New Roman" w:cs="Times New Roman"/>
+                                  <w:color w:val="000000" w:themeColor="text1"/>
+                                  <w:w w:val="105"/>
+                                  <w:sz w:val="20"/>
+                                  <w14:textFill>
+                                    <w14:solidFill>
+                                      <w14:schemeClr w14:val="tx1"/>
+                                    </w14:solidFill>
+                                  </w14:textFill>
+                                </w:rPr>
+                              </w:pPr>
+                              <w:r>
+                                <w:rPr>
+                                  <w:rFonts w:hint="default" w:ascii="Times New Roman" w:hAnsi="Times New Roman" w:cs="Times New Roman"/>
+                                  <w:b/>
+                                  <w:w w:val="105"/>
+                                  <w:sz w:val="20"/>
+                                  <w:lang w:val="en-US"/>
+                                </w:rPr>
+                                <w:t>Permanent</w:t>
+                              </w:r>
+                              <w:r>
+                                <w:rPr>
+                                  <w:rFonts w:hint="default" w:ascii="Times New Roman" w:hAnsi="Times New Roman" w:cs="Times New Roman"/>
+                                  <w:b/>
+                                  <w:w w:val="105"/>
+                                  <w:sz w:val="20"/>
+                                </w:rPr>
+                                <w:t xml:space="preserve"> Address:</w:t>
                               </w:r>
                               <w:r>
                                 <w:rPr>
@@ -1598,6 +1682,23 @@
                                 </w:rPr>
                                 <w:t>Gopalpur, Kamalapur, Kushtia Sadar, Kushtia, Khulna, Bangladesh</w:t>
                               </w:r>
+                            </w:p>
+                            <w:p>
+                              <w:pPr>
+                                <w:spacing w:line="360" w:lineRule="auto"/>
+                                <w:ind w:left="2371" w:right="1870" w:firstLine="420"/>
+                                <w:rPr>
+                                  <w:rFonts w:hint="default" w:ascii="Times New Roman" w:hAnsi="Times New Roman" w:cs="Times New Roman"/>
+                                  <w:color w:val="000000" w:themeColor="text1"/>
+                                  <w:w w:val="105"/>
+                                  <w:sz w:val="20"/>
+                                  <w14:textFill>
+                                    <w14:solidFill>
+                                      <w14:schemeClr w14:val="tx1"/>
+                                    </w14:solidFill>
+                                  </w14:textFill>
+                                </w:rPr>
+                              </w:pPr>
                             </w:p>
                             <w:p>
                               <w:pPr>
@@ -1642,9 +1743,9 @@
           </mc:Choice>
           <mc:Fallback>
             <w:pict>
-              <v:group id="Group 105" o:spid="_x0000_s1026" o:spt="203" style="position:absolute;left:0pt;margin-left:-13.8pt;height:148.15pt;width:622.8pt;mso-position-horizontal-relative:page;mso-position-vertical:top;mso-position-vertical-relative:margin;z-index:251659264;mso-width-relative:page;mso-height-relative:page;" coordorigin="-272,0" coordsize="12456,2963" o:gfxdata="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">
+              <v:group id="Group 105" o:spid="_x0000_s1026" o:spt="203" style="position:absolute;left:0pt;margin-left:-13.8pt;height:156.25pt;width:622.8pt;mso-position-horizontal-relative:page;mso-position-vertical:top;mso-position-vertical-relative:margin;z-index:251659264;mso-width-relative:page;mso-height-relative:page;" coordorigin="-272,0" coordsize="12456,3125" o:gfxdata="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">
                 <o:lock v:ext="edit" aspectratio="f"/>
-                <v:rect id="Rectangle 113" o:spid="_x0000_s1026" o:spt="1" style="position:absolute;left:28;top:0;height:2864;width:11872;" fillcolor="#F4F4F4" filled="t" stroked="f" coordsize="21600,21600" o:gfxdata="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">
+                <v:rect id="Rectangle 113" o:spid="_x0000_s1026" o:spt="1" style="position:absolute;left:28;top:0;height:2991;width:11872;" fillcolor="#F4F4F4" filled="t" stroked="f" coordsize="21600,21600" o:gfxdata="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">
                   <v:fill on="t" focussize="0,0"/>
                   <v:stroke on="f"/>
                   <v:imagedata o:title=""/>
@@ -1678,7 +1779,7 @@
                   <v:imagedata o:title=""/>
                   <o:lock v:ext="edit" aspectratio="f"/>
                 </v:shape>
-                <v:shape id="Text Box 106" o:spid="_x0000_s1026" o:spt="202" type="#_x0000_t202" style="position:absolute;left:-272;top:0;height:2963;width:12456;" filled="f" stroked="f" coordsize="21600,21600" o:gfxdata="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">
+                <v:shape id="Text Box 106" o:spid="_x0000_s1026" o:spt="202" type="#_x0000_t202" style="position:absolute;left:-272;top:0;height:3125;width:12456;" filled="f" stroked="f" coordsize="21600,21600" o:gfxdata="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">
                   <v:fill on="f" focussize="0,0"/>
                   <v:stroke on="f"/>
                   <v:imagedata o:title=""/>
@@ -2076,8 +2177,92 @@
                             <w:b/>
                             <w:w w:val="105"/>
                             <w:sz w:val="20"/>
+                            <w:lang w:val="en-US"/>
                           </w:rPr>
-                          <w:t>Full Address:</w:t>
+                          <w:t>Current</w:t>
+                        </w:r>
+                        <w:r>
+                          <w:rPr>
+                            <w:rFonts w:hint="default" w:ascii="Times New Roman" w:hAnsi="Times New Roman" w:cs="Times New Roman"/>
+                            <w:b/>
+                            <w:w w:val="105"/>
+                            <w:sz w:val="20"/>
+                          </w:rPr>
+                          <w:t xml:space="preserve"> Address:</w:t>
+                        </w:r>
+                        <w:r>
+                          <w:rPr>
+                            <w:rFonts w:hint="default" w:ascii="Times New Roman" w:hAnsi="Times New Roman" w:cs="Times New Roman"/>
+                            <w:b/>
+                            <w:spacing w:val="-26"/>
+                            <w:w w:val="105"/>
+                            <w:sz w:val="20"/>
+                          </w:rPr>
+                          <w:t xml:space="preserve"> </w:t>
+                        </w:r>
+                        <w:r>
+                          <w:rPr>
+                            <w:rFonts w:hint="default" w:ascii="Times New Roman" w:hAnsi="Times New Roman"/>
+                            <w:color w:val="000000" w:themeColor="text1"/>
+                            <w:w w:val="105"/>
+                            <w:sz w:val="20"/>
+                            <w14:textFill>
+                              <w14:solidFill>
+                                <w14:schemeClr w14:val="tx1"/>
+                              </w14:solidFill>
+                            </w14:textFill>
+                          </w:rPr>
+                          <w:t xml:space="preserve"> Uttara EPZ, Boro Shongalshi, saidpur, Nilphamari</w:t>
+                        </w:r>
+                        <w:r>
+                          <w:rPr>
+                            <w:rFonts w:hint="default" w:ascii="Times New Roman" w:hAnsi="Times New Roman" w:cs="Times New Roman"/>
+                            <w:color w:val="000000" w:themeColor="text1"/>
+                            <w:w w:val="105"/>
+                            <w:sz w:val="20"/>
+                            <w14:textFill>
+                              <w14:solidFill>
+                                <w14:schemeClr w14:val="tx1"/>
+                              </w14:solidFill>
+                            </w14:textFill>
+                          </w:rPr>
+                          <w:t>, Bangladesh</w:t>
+                        </w:r>
+                      </w:p>
+                      <w:p>
+                        <w:pPr>
+                          <w:spacing w:line="360" w:lineRule="auto"/>
+                          <w:ind w:left="2371" w:right="1870" w:firstLine="420"/>
+                          <w:rPr>
+                            <w:rFonts w:hint="default" w:ascii="Times New Roman" w:hAnsi="Times New Roman" w:cs="Times New Roman"/>
+                            <w:color w:val="000000" w:themeColor="text1"/>
+                            <w:w w:val="105"/>
+                            <w:sz w:val="20"/>
+                            <w14:textFill>
+                              <w14:solidFill>
+                                <w14:schemeClr w14:val="tx1"/>
+                              </w14:solidFill>
+                            </w14:textFill>
+                          </w:rPr>
+                        </w:pPr>
+                        <w:r>
+                          <w:rPr>
+                            <w:rFonts w:hint="default" w:ascii="Times New Roman" w:hAnsi="Times New Roman" w:cs="Times New Roman"/>
+                            <w:b/>
+                            <w:w w:val="105"/>
+                            <w:sz w:val="20"/>
+                            <w:lang w:val="en-US"/>
+                          </w:rPr>
+                          <w:t>Permanent</w:t>
+                        </w:r>
+                        <w:r>
+                          <w:rPr>
+                            <w:rFonts w:hint="default" w:ascii="Times New Roman" w:hAnsi="Times New Roman" w:cs="Times New Roman"/>
+                            <w:b/>
+                            <w:w w:val="105"/>
+                            <w:sz w:val="20"/>
+                          </w:rPr>
+                          <w:t xml:space="preserve"> Address:</w:t>
                         </w:r>
                         <w:r>
                           <w:rPr>
@@ -2103,6 +2288,23 @@
                           </w:rPr>
                           <w:t>Gopalpur, Kamalapur, Kushtia Sadar, Kushtia, Khulna, Bangladesh</w:t>
                         </w:r>
+                      </w:p>
+                      <w:p>
+                        <w:pPr>
+                          <w:spacing w:line="360" w:lineRule="auto"/>
+                          <w:ind w:left="2371" w:right="1870" w:firstLine="420"/>
+                          <w:rPr>
+                            <w:rFonts w:hint="default" w:ascii="Times New Roman" w:hAnsi="Times New Roman" w:cs="Times New Roman"/>
+                            <w:color w:val="000000" w:themeColor="text1"/>
+                            <w:w w:val="105"/>
+                            <w:sz w:val="20"/>
+                            <w14:textFill>
+                              <w14:solidFill>
+                                <w14:schemeClr w14:val="tx1"/>
+                              </w14:solidFill>
+                            </w14:textFill>
+                          </w:rPr>
+                        </w:pPr>
                       </w:p>
                       <w:p>
                         <w:pPr>
@@ -2154,7 +2356,7 @@
           <w:rFonts w:hint="default" w:ascii="Times New Roman" w:hAnsi="Times New Roman" w:cs="Times New Roman"/>
         </w:rPr>
         <w:drawing>
-          <wp:anchor distT="0" distB="0" distL="114300" distR="114300" simplePos="0" relativeHeight="251686912" behindDoc="0" locked="0" layoutInCell="1" allowOverlap="1">
+          <wp:anchor distT="0" distB="0" distL="114300" distR="114300" simplePos="0" relativeHeight="251685888" behindDoc="0" locked="0" layoutInCell="1" allowOverlap="1">
             <wp:simplePos x="0" y="0"/>
             <wp:positionH relativeFrom="column">
               <wp:posOffset>222250</wp:posOffset>
@@ -2236,7 +2438,7 @@
         <mc:AlternateContent>
           <mc:Choice Requires="wps">
             <w:drawing>
-              <wp:anchor distT="0" distB="0" distL="114300" distR="114300" simplePos="0" relativeHeight="251700224" behindDoc="0" locked="0" layoutInCell="1" allowOverlap="1">
+              <wp:anchor distT="0" distB="0" distL="114300" distR="114300" simplePos="0" relativeHeight="251699200" behindDoc="0" locked="0" layoutInCell="1" allowOverlap="1">
                 <wp:simplePos x="0" y="0"/>
                 <wp:positionH relativeFrom="column">
                   <wp:posOffset>5928360</wp:posOffset>
@@ -2357,7 +2559,7 @@
           </mc:Choice>
           <mc:Fallback>
             <w:pict>
-              <v:shape id="_x0000_s1026" o:spid="_x0000_s1026" o:spt="202" type="#_x0000_t202" style="position:absolute;left:0pt;margin-left:466.8pt;margin-top:7.4pt;height:19.35pt;width:55.2pt;z-index:251700224;mso-width-relative:page;mso-height-relative:page;" fillcolor="#F2F2F2 [3052]" filled="t" stroked="t" coordsize="21600,21600" o:gfxdata="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">
+              <v:shape id="_x0000_s1026" o:spid="_x0000_s1026" o:spt="202" type="#_x0000_t202" style="position:absolute;left:0pt;margin-left:466.8pt;margin-top:7.4pt;height:19.35pt;width:55.2pt;z-index:251699200;mso-width-relative:page;mso-height-relative:page;" fillcolor="#F2F2F2 [3052]" filled="t" stroked="t" coordsize="21600,21600" o:gfxdata="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">
                 <v:fill on="t" focussize="0,0"/>
                 <v:stroke weight="0.5pt" color="#F2F2F2 [3052]" joinstyle="round"/>
                 <v:imagedata o:title=""/>
@@ -2641,7 +2843,7 @@
           <w:w w:val="105"/>
         </w:rPr>
         <w:drawing>
-          <wp:anchor distT="0" distB="0" distL="114300" distR="114300" simplePos="0" relativeHeight="251697152" behindDoc="0" locked="0" layoutInCell="1" allowOverlap="1">
+          <wp:anchor distT="0" distB="0" distL="114300" distR="114300" simplePos="0" relativeHeight="251696128" behindDoc="0" locked="0" layoutInCell="1" allowOverlap="1">
             <wp:simplePos x="0" y="0"/>
             <wp:positionH relativeFrom="column">
               <wp:posOffset>1504950</wp:posOffset>
@@ -2699,7 +2901,7 @@
           <w:w w:val="105"/>
         </w:rPr>
         <w:drawing>
-          <wp:anchor distT="0" distB="0" distL="114300" distR="114300" simplePos="0" relativeHeight="251696128" behindDoc="0" locked="0" layoutInCell="1" allowOverlap="1">
+          <wp:anchor distT="0" distB="0" distL="114300" distR="114300" simplePos="0" relativeHeight="251695104" behindDoc="0" locked="0" layoutInCell="1" allowOverlap="1">
             <wp:simplePos x="0" y="0"/>
             <wp:positionH relativeFrom="column">
               <wp:posOffset>2546350</wp:posOffset>
@@ -3253,7 +3455,7 @@
           <w:w w:val="105"/>
         </w:rPr>
         <w:drawing>
-          <wp:anchor distT="0" distB="0" distL="114300" distR="114300" simplePos="0" relativeHeight="251694080" behindDoc="0" locked="0" layoutInCell="1" allowOverlap="1">
+          <wp:anchor distT="0" distB="0" distL="114300" distR="114300" simplePos="0" relativeHeight="251693056" behindDoc="0" locked="0" layoutInCell="1" allowOverlap="1">
             <wp:simplePos x="0" y="0"/>
             <wp:positionH relativeFrom="column">
               <wp:posOffset>3460750</wp:posOffset>
@@ -3317,7 +3519,7 @@
           <w:rFonts w:hint="default" w:ascii="Times New Roman" w:hAnsi="Times New Roman" w:cs="Times New Roman"/>
         </w:rPr>
         <w:drawing>
-          <wp:anchor distT="0" distB="0" distL="114300" distR="114300" simplePos="0" relativeHeight="251695104" behindDoc="0" locked="0" layoutInCell="1" allowOverlap="1">
+          <wp:anchor distT="0" distB="0" distL="114300" distR="114300" simplePos="0" relativeHeight="251694080" behindDoc="0" locked="0" layoutInCell="1" allowOverlap="1">
             <wp:simplePos x="0" y="0"/>
             <wp:positionH relativeFrom="column">
               <wp:posOffset>5765800</wp:posOffset>
@@ -3424,6 +3626,17 @@
         <w:rPr>
           <w:rFonts w:hint="default" w:ascii="Times New Roman" w:hAnsi="Times New Roman" w:cs="Times New Roman"/>
           <w:sz w:val="24"/>
+        </w:rPr>
+      </w:pPr>
+    </w:p>
+    <w:p>
+      <w:pPr>
+        <w:pStyle w:val="2"/>
+        <w:spacing w:before="0"/>
+        <w:rPr>
+          <w:rFonts w:hint="default" w:ascii="Times New Roman" w:hAnsi="Times New Roman" w:cs="Times New Roman"/>
+          <w:sz w:val="24"/>
+          <w:szCs w:val="24"/>
         </w:rPr>
       </w:pPr>
     </w:p>
@@ -3629,6 +3842,8 @@
           </w14:textFill>
         </w:rPr>
       </w:pPr>
+      <w:bookmarkStart w:id="5" w:name="_GoBack"/>
+      <w:bookmarkEnd w:id="5"/>
       <w:r>
         <w:rPr>
           <w:rFonts w:hint="default" w:ascii="Times New Roman" w:hAnsi="Times New Roman"/>
@@ -3643,7 +3858,7 @@
             </w14:solidFill>
           </w14:textFill>
         </w:rPr>
-        <w:t xml:space="preserve"> React.js, Tailwind CSS, Node.js, Express.js, MySQL, and MongoDB. Skilled in leading development teams, </w:t>
+        <w:t xml:space="preserve">React.js, Tailwind CSS, Node.js, Express.js, MySQL, and MongoDB. Skilled in leading development teams, </w:t>
       </w:r>
     </w:p>
     <w:p>
@@ -3781,7 +3996,7 @@
         <mc:AlternateContent>
           <mc:Choice Requires="wps">
             <w:drawing>
-              <wp:anchor distT="0" distB="0" distL="0" distR="0" simplePos="0" relativeHeight="251699200" behindDoc="1" locked="0" layoutInCell="1" allowOverlap="1">
+              <wp:anchor distT="0" distB="0" distL="0" distR="0" simplePos="0" relativeHeight="251698176" behindDoc="1" locked="0" layoutInCell="1" allowOverlap="1">
                 <wp:simplePos x="0" y="0"/>
                 <wp:positionH relativeFrom="page">
                   <wp:posOffset>431800</wp:posOffset>
@@ -3826,7 +4041,7 @@
           </mc:Choice>
           <mc:Fallback>
             <w:pict>
-              <v:rect id="Rectangle 104" o:spid="_x0000_s1026" o:spt="1" style="position:absolute;left:0pt;margin-left:34pt;margin-top:14.4pt;height:2pt;width:498.9pt;mso-position-horizontal-relative:page;mso-wrap-distance-bottom:0pt;mso-wrap-distance-top:0pt;z-index:-251617280;mso-width-relative:page;mso-height-relative:page;" fillcolor="#979797" filled="t" stroked="f" coordsize="21600,21600" o:gfxdata="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">
+              <v:rect id="Rectangle 104" o:spid="_x0000_s1026" o:spt="1" style="position:absolute;left:0pt;margin-left:34pt;margin-top:14.4pt;height:2pt;width:498.9pt;mso-position-horizontal-relative:page;mso-wrap-distance-bottom:0pt;mso-wrap-distance-top:0pt;z-index:-251618304;mso-width-relative:page;mso-height-relative:page;" fillcolor="#979797" filled="t" stroked="f" coordsize="21600,21600" o:gfxdata="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">
                 <v:fill on="t" focussize="0,0"/>
                 <v:stroke on="f"/>
                 <v:imagedata o:title=""/>
@@ -3844,7 +4059,7 @@
           <w:szCs w:val="24"/>
         </w:rPr>
         <w:drawing>
-          <wp:anchor distT="0" distB="0" distL="0" distR="0" simplePos="0" relativeHeight="251698176" behindDoc="0" locked="0" layoutInCell="1" allowOverlap="1">
+          <wp:anchor distT="0" distB="0" distL="0" distR="0" simplePos="0" relativeHeight="251697152" behindDoc="0" locked="0" layoutInCell="1" allowOverlap="1">
             <wp:simplePos x="0" y="0"/>
             <wp:positionH relativeFrom="page">
               <wp:posOffset>251460</wp:posOffset>
@@ -4684,9 +4899,9 @@
         <w:rPr>
           <w:rFonts w:hint="default" w:ascii="Times New Roman" w:hAnsi="Times New Roman" w:cs="Times New Roman"/>
           <w:color w:val="404040" w:themeColor="text1" w:themeTint="BF"/>
-          <w:spacing w:val="-9"/>
-          <w:sz w:val="22"/>
-          <w:szCs w:val="22"/>
+          <w:sz w:val="22"/>
+          <w:szCs w:val="22"/>
+          <w:lang w:val="en-US"/>
           <w14:textFill>
             <w14:solidFill>
               <w14:schemeClr w14:val="tx1">
@@ -4812,16 +5027,17 @@
           <w:color w:val="404040" w:themeColor="text1" w:themeTint="BF"/>
           <w:sz w:val="22"/>
           <w:szCs w:val="22"/>
-          <w14:textFill>
-            <w14:solidFill>
-              <w14:schemeClr w14:val="tx1">
-                <w14:lumMod w14:val="75000"/>
-                <w14:lumOff w14:val="25000"/>
-              </w14:schemeClr>
-            </w14:solidFill>
-          </w14:textFill>
-        </w:rPr>
-        <w:t xml:space="preserve">MongoDB </w:t>
+          <w:lang w:val="en-US"/>
+          <w14:textFill>
+            <w14:solidFill>
+              <w14:schemeClr w14:val="tx1">
+                <w14:lumMod w14:val="75000"/>
+                <w14:lumOff w14:val="25000"/>
+              </w14:schemeClr>
+            </w14:solidFill>
+          </w14:textFill>
+        </w:rPr>
+        <w:t xml:space="preserve">Zustand </w:t>
       </w:r>
       <w:r>
         <w:rPr>
@@ -4845,6 +5061,7 @@
       <w:r>
         <w:rPr>
           <w:rFonts w:hint="default" w:ascii="Times New Roman" w:hAnsi="Times New Roman" w:cs="Times New Roman"/>
+          <w:b w:val="0"/>
           <w:color w:val="404040" w:themeColor="text1" w:themeTint="BF"/>
           <w:sz w:val="22"/>
           <w:szCs w:val="22"/>
@@ -4858,7 +5075,25 @@
             </w14:solidFill>
           </w14:textFill>
         </w:rPr>
-        <w:t xml:space="preserve"> Mongoose</w:t>
+        <w:t xml:space="preserve"> M</w:t>
+      </w:r>
+      <w:r>
+        <w:rPr>
+          <w:rFonts w:hint="default" w:ascii="Times New Roman" w:hAnsi="Times New Roman" w:cs="Times New Roman"/>
+          <w:b w:val="0"/>
+          <w:color w:val="404040" w:themeColor="text1" w:themeTint="BF"/>
+          <w:sz w:val="22"/>
+          <w:szCs w:val="22"/>
+          <w14:textFill>
+            <w14:solidFill>
+              <w14:schemeClr w14:val="tx1">
+                <w14:lumMod w14:val="75000"/>
+                <w14:lumOff w14:val="25000"/>
+              </w14:schemeClr>
+            </w14:solidFill>
+          </w14:textFill>
+        </w:rPr>
+        <w:t xml:space="preserve">ongoDB </w:t>
       </w:r>
       <w:r>
         <w:rPr>
@@ -4868,6 +5103,23 @@
           <w:color w:val="404040" w:themeColor="text1" w:themeTint="BF"/>
           <w:sz w:val="22"/>
           <w:szCs w:val="22"/>
+          <w14:textFill>
+            <w14:solidFill>
+              <w14:schemeClr w14:val="tx1">
+                <w14:lumMod w14:val="75000"/>
+                <w14:lumOff w14:val="25000"/>
+              </w14:schemeClr>
+            </w14:solidFill>
+          </w14:textFill>
+        </w:rPr>
+        <w:t>|</w:t>
+      </w:r>
+      <w:r>
+        <w:rPr>
+          <w:rFonts w:hint="default" w:ascii="Times New Roman" w:hAnsi="Times New Roman" w:cs="Times New Roman"/>
+          <w:color w:val="404040" w:themeColor="text1" w:themeTint="BF"/>
+          <w:sz w:val="22"/>
+          <w:szCs w:val="22"/>
           <w:lang w:val="en-US"/>
           <w14:textFill>
             <w14:solidFill>
@@ -4878,7 +5130,7 @@
             </w14:solidFill>
           </w14:textFill>
         </w:rPr>
-        <w:t xml:space="preserve"> </w:t>
+        <w:t xml:space="preserve"> Mongoose</w:t>
       </w:r>
       <w:r>
         <w:rPr>
@@ -4888,41 +5140,7 @@
           <w:color w:val="404040" w:themeColor="text1" w:themeTint="BF"/>
           <w:sz w:val="22"/>
           <w:szCs w:val="22"/>
-          <w14:textFill>
-            <w14:solidFill>
-              <w14:schemeClr w14:val="tx1">
-                <w14:lumMod w14:val="75000"/>
-                <w14:lumOff w14:val="25000"/>
-              </w14:schemeClr>
-            </w14:solidFill>
-          </w14:textFill>
-        </w:rPr>
-        <w:t>|</w:t>
-      </w:r>
-      <w:r>
-        <w:rPr>
-          <w:rFonts w:hint="default" w:ascii="Times New Roman" w:hAnsi="Times New Roman" w:cs="Times New Roman"/>
-          <w:color w:val="404040" w:themeColor="text1" w:themeTint="BF"/>
-          <w:sz w:val="22"/>
-          <w:szCs w:val="22"/>
-          <w14:textFill>
-            <w14:solidFill>
-              <w14:schemeClr w14:val="tx1">
-                <w14:lumMod w14:val="75000"/>
-                <w14:lumOff w14:val="25000"/>
-              </w14:schemeClr>
-            </w14:solidFill>
-          </w14:textFill>
-        </w:rPr>
-        <w:t xml:space="preserve"> Swagger UI</w:t>
-      </w:r>
-      <w:r>
-        <w:rPr>
-          <w:rFonts w:hint="default" w:ascii="Times New Roman" w:hAnsi="Times New Roman" w:cs="Times New Roman"/>
-          <w:b/>
-          <w:color w:val="404040" w:themeColor="text1" w:themeTint="BF"/>
-          <w:sz w:val="22"/>
-          <w:szCs w:val="22"/>
+          <w:lang w:val="en-US"/>
           <w14:textFill>
             <w14:solidFill>
               <w14:schemeClr w14:val="tx1">
@@ -4957,37 +5175,36 @@
         <w:rPr>
           <w:rFonts w:hint="default" w:ascii="Times New Roman" w:hAnsi="Times New Roman" w:cs="Times New Roman"/>
           <w:color w:val="404040" w:themeColor="text1" w:themeTint="BF"/>
-          <w:spacing w:val="-9"/>
-          <w:sz w:val="22"/>
-          <w:szCs w:val="22"/>
-          <w14:textFill>
-            <w14:solidFill>
-              <w14:schemeClr w14:val="tx1">
-                <w14:lumMod w14:val="75000"/>
-                <w14:lumOff w14:val="25000"/>
-              </w14:schemeClr>
-            </w14:solidFill>
-          </w14:textFill>
-        </w:rPr>
-        <w:t xml:space="preserve"> </w:t>
-      </w:r>
-      <w:r>
-        <w:rPr>
-          <w:rFonts w:hint="default" w:ascii="Times New Roman" w:hAnsi="Times New Roman" w:cs="Times New Roman"/>
-          <w:color w:val="404040" w:themeColor="text1" w:themeTint="BF"/>
-          <w:sz w:val="22"/>
-          <w:szCs w:val="22"/>
-          <w:lang w:val="en-US"/>
-          <w14:textFill>
-            <w14:solidFill>
-              <w14:schemeClr w14:val="tx1">
-                <w14:lumMod w14:val="75000"/>
-                <w14:lumOff w14:val="25000"/>
-              </w14:schemeClr>
-            </w14:solidFill>
-          </w14:textFill>
-        </w:rPr>
-        <w:t xml:space="preserve">Redis </w:t>
+          <w:sz w:val="22"/>
+          <w:szCs w:val="22"/>
+          <w14:textFill>
+            <w14:solidFill>
+              <w14:schemeClr w14:val="tx1">
+                <w14:lumMod w14:val="75000"/>
+                <w14:lumOff w14:val="25000"/>
+              </w14:schemeClr>
+            </w14:solidFill>
+          </w14:textFill>
+        </w:rPr>
+        <w:t xml:space="preserve"> Swagger UI</w:t>
+      </w:r>
+      <w:r>
+        <w:rPr>
+          <w:rFonts w:hint="default" w:ascii="Times New Roman" w:hAnsi="Times New Roman" w:cs="Times New Roman"/>
+          <w:b/>
+          <w:color w:val="404040" w:themeColor="text1" w:themeTint="BF"/>
+          <w:sz w:val="22"/>
+          <w:szCs w:val="22"/>
+          <w14:textFill>
+            <w14:solidFill>
+              <w14:schemeClr w14:val="tx1">
+                <w14:lumMod w14:val="75000"/>
+                <w14:lumOff w14:val="25000"/>
+              </w14:schemeClr>
+            </w14:solidFill>
+          </w14:textFill>
+        </w:rPr>
+        <w:t xml:space="preserve"> </w:t>
       </w:r>
       <w:r>
         <w:rPr>
@@ -5012,6 +5229,24 @@
         <w:rPr>
           <w:rFonts w:hint="default" w:ascii="Times New Roman" w:hAnsi="Times New Roman" w:cs="Times New Roman"/>
           <w:color w:val="404040" w:themeColor="text1" w:themeTint="BF"/>
+          <w:spacing w:val="-9"/>
+          <w:sz w:val="22"/>
+          <w:szCs w:val="22"/>
+          <w14:textFill>
+            <w14:solidFill>
+              <w14:schemeClr w14:val="tx1">
+                <w14:lumMod w14:val="75000"/>
+                <w14:lumOff w14:val="25000"/>
+              </w14:schemeClr>
+            </w14:solidFill>
+          </w14:textFill>
+        </w:rPr>
+        <w:t xml:space="preserve"> </w:t>
+      </w:r>
+      <w:r>
+        <w:rPr>
+          <w:rFonts w:hint="default" w:ascii="Times New Roman" w:hAnsi="Times New Roman" w:cs="Times New Roman"/>
+          <w:color w:val="404040" w:themeColor="text1" w:themeTint="BF"/>
           <w:sz w:val="22"/>
           <w:szCs w:val="22"/>
           <w:lang w:val="en-US"/>
@@ -5024,42 +5259,7 @@
             </w14:solidFill>
           </w14:textFill>
         </w:rPr>
-        <w:t xml:space="preserve"> F</w:t>
-      </w:r>
-      <w:r>
-        <w:rPr>
-          <w:rFonts w:hint="default" w:ascii="Times New Roman" w:hAnsi="Times New Roman" w:cs="Times New Roman"/>
-          <w:color w:val="404040" w:themeColor="text1" w:themeTint="BF"/>
-          <w:sz w:val="22"/>
-          <w:szCs w:val="22"/>
-          <w14:textFill>
-            <w14:solidFill>
-              <w14:schemeClr w14:val="tx1">
-                <w14:lumMod w14:val="75000"/>
-                <w14:lumOff w14:val="25000"/>
-              </w14:schemeClr>
-            </w14:solidFill>
-          </w14:textFill>
-        </w:rPr>
-        <w:t>irebase</w:t>
-      </w:r>
-      <w:r>
-        <w:rPr>
-          <w:rFonts w:hint="default" w:ascii="Times New Roman" w:hAnsi="Times New Roman" w:cs="Times New Roman"/>
-          <w:b/>
-          <w:color w:val="404040" w:themeColor="text1" w:themeTint="BF"/>
-          <w:sz w:val="22"/>
-          <w:szCs w:val="22"/>
-          <w14:textFill>
-            <w14:solidFill>
-              <w14:schemeClr w14:val="tx1">
-                <w14:lumMod w14:val="75000"/>
-                <w14:lumOff w14:val="25000"/>
-              </w14:schemeClr>
-            </w14:solidFill>
-          </w14:textFill>
-        </w:rPr>
-        <w:t xml:space="preserve"> </w:t>
+        <w:t xml:space="preserve">Redis </w:t>
       </w:r>
       <w:r>
         <w:rPr>
@@ -5084,36 +5284,36 @@
         <w:rPr>
           <w:rFonts w:hint="default" w:ascii="Times New Roman" w:hAnsi="Times New Roman" w:cs="Times New Roman"/>
           <w:color w:val="404040" w:themeColor="text1" w:themeTint="BF"/>
-          <w:spacing w:val="-9"/>
-          <w:sz w:val="22"/>
-          <w:szCs w:val="22"/>
-          <w14:textFill>
-            <w14:solidFill>
-              <w14:schemeClr w14:val="tx1">
-                <w14:lumMod w14:val="75000"/>
-                <w14:lumOff w14:val="25000"/>
-              </w14:schemeClr>
-            </w14:solidFill>
-          </w14:textFill>
-        </w:rPr>
-        <w:t xml:space="preserve"> </w:t>
-      </w:r>
-      <w:r>
-        <w:rPr>
-          <w:rFonts w:hint="default" w:ascii="Times New Roman" w:hAnsi="Times New Roman" w:eastAsia="SimSun" w:cs="Times New Roman"/>
-          <w:color w:val="404040" w:themeColor="text1" w:themeTint="BF"/>
-          <w:sz w:val="22"/>
-          <w:szCs w:val="22"/>
-          <w14:textFill>
-            <w14:solidFill>
-              <w14:schemeClr w14:val="tx1">
-                <w14:lumMod w14:val="75000"/>
-                <w14:lumOff w14:val="25000"/>
-              </w14:schemeClr>
-            </w14:solidFill>
-          </w14:textFill>
-        </w:rPr>
-        <w:t>Bootstrap</w:t>
+          <w:sz w:val="22"/>
+          <w:szCs w:val="22"/>
+          <w:lang w:val="en-US"/>
+          <w14:textFill>
+            <w14:solidFill>
+              <w14:schemeClr w14:val="tx1">
+                <w14:lumMod w14:val="75000"/>
+                <w14:lumOff w14:val="25000"/>
+              </w14:schemeClr>
+            </w14:solidFill>
+          </w14:textFill>
+        </w:rPr>
+        <w:t xml:space="preserve"> F</w:t>
+      </w:r>
+      <w:r>
+        <w:rPr>
+          <w:rFonts w:hint="default" w:ascii="Times New Roman" w:hAnsi="Times New Roman" w:cs="Times New Roman"/>
+          <w:color w:val="404040" w:themeColor="text1" w:themeTint="BF"/>
+          <w:sz w:val="22"/>
+          <w:szCs w:val="22"/>
+          <w14:textFill>
+            <w14:solidFill>
+              <w14:schemeClr w14:val="tx1">
+                <w14:lumMod w14:val="75000"/>
+                <w14:lumOff w14:val="25000"/>
+              </w14:schemeClr>
+            </w14:solidFill>
+          </w14:textFill>
+        </w:rPr>
+        <w:t>irebase</w:t>
       </w:r>
       <w:r>
         <w:rPr>
@@ -5156,6 +5356,78 @@
         <w:rPr>
           <w:rFonts w:hint="default" w:ascii="Times New Roman" w:hAnsi="Times New Roman" w:cs="Times New Roman"/>
           <w:color w:val="404040" w:themeColor="text1" w:themeTint="BF"/>
+          <w:spacing w:val="-9"/>
+          <w:sz w:val="22"/>
+          <w:szCs w:val="22"/>
+          <w14:textFill>
+            <w14:solidFill>
+              <w14:schemeClr w14:val="tx1">
+                <w14:lumMod w14:val="75000"/>
+                <w14:lumOff w14:val="25000"/>
+              </w14:schemeClr>
+            </w14:solidFill>
+          </w14:textFill>
+        </w:rPr>
+        <w:t xml:space="preserve"> </w:t>
+      </w:r>
+      <w:r>
+        <w:rPr>
+          <w:rFonts w:hint="default" w:ascii="Times New Roman" w:hAnsi="Times New Roman" w:eastAsia="SimSun" w:cs="Times New Roman"/>
+          <w:color w:val="404040" w:themeColor="text1" w:themeTint="BF"/>
+          <w:sz w:val="22"/>
+          <w:szCs w:val="22"/>
+          <w14:textFill>
+            <w14:solidFill>
+              <w14:schemeClr w14:val="tx1">
+                <w14:lumMod w14:val="75000"/>
+                <w14:lumOff w14:val="25000"/>
+              </w14:schemeClr>
+            </w14:solidFill>
+          </w14:textFill>
+        </w:rPr>
+        <w:t>Bootstrap</w:t>
+      </w:r>
+      <w:r>
+        <w:rPr>
+          <w:rFonts w:hint="default" w:ascii="Times New Roman" w:hAnsi="Times New Roman" w:cs="Times New Roman"/>
+          <w:b/>
+          <w:color w:val="404040" w:themeColor="text1" w:themeTint="BF"/>
+          <w:sz w:val="22"/>
+          <w:szCs w:val="22"/>
+          <w14:textFill>
+            <w14:solidFill>
+              <w14:schemeClr w14:val="tx1">
+                <w14:lumMod w14:val="75000"/>
+                <w14:lumOff w14:val="25000"/>
+              </w14:schemeClr>
+            </w14:solidFill>
+          </w14:textFill>
+        </w:rPr>
+        <w:t xml:space="preserve"> </w:t>
+      </w:r>
+      <w:r>
+        <w:rPr>
+          <w:rFonts w:hint="default" w:ascii="Times New Roman" w:hAnsi="Times New Roman" w:cs="Times New Roman"/>
+          <w:b/>
+          <w:bCs/>
+          <w:color w:val="404040" w:themeColor="text1" w:themeTint="BF"/>
+          <w:sz w:val="22"/>
+          <w:szCs w:val="22"/>
+          <w14:textFill>
+            <w14:solidFill>
+              <w14:schemeClr w14:val="tx1">
+                <w14:lumMod w14:val="75000"/>
+                <w14:lumOff w14:val="25000"/>
+              </w14:schemeClr>
+            </w14:solidFill>
+          </w14:textFill>
+        </w:rPr>
+        <w:t>|</w:t>
+      </w:r>
+      <w:r>
+        <w:rPr>
+          <w:rFonts w:hint="default" w:ascii="Times New Roman" w:hAnsi="Times New Roman" w:cs="Times New Roman"/>
+          <w:color w:val="404040" w:themeColor="text1" w:themeTint="BF"/>
           <w:sz w:val="22"/>
           <w:szCs w:val="22"/>
           <w:lang w:val="en-US"/>
@@ -5169,60 +5441,6 @@
           </w14:textFill>
         </w:rPr>
         <w:t xml:space="preserve"> </w:t>
-      </w:r>
-      <w:r>
-        <w:rPr>
-          <w:rFonts w:hint="default" w:ascii="Times New Roman" w:hAnsi="Times New Roman" w:cs="Times New Roman"/>
-          <w:color w:val="404040" w:themeColor="text1" w:themeTint="BF"/>
-          <w:sz w:val="22"/>
-          <w:szCs w:val="22"/>
-          <w14:textFill>
-            <w14:solidFill>
-              <w14:schemeClr w14:val="tx1">
-                <w14:lumMod w14:val="75000"/>
-                <w14:lumOff w14:val="25000"/>
-              </w14:schemeClr>
-            </w14:solidFill>
-          </w14:textFill>
-        </w:rPr>
-        <w:t>WebSockets</w:t>
-      </w:r>
-      <w:r>
-        <w:rPr>
-          <w:rFonts w:hint="default" w:ascii="Times New Roman" w:hAnsi="Times New Roman" w:cs="Times New Roman"/>
-          <w:b/>
-          <w:bCs w:val="0"/>
-          <w:color w:val="404040" w:themeColor="text1" w:themeTint="BF"/>
-          <w:sz w:val="22"/>
-          <w:szCs w:val="22"/>
-          <w14:textFill>
-            <w14:solidFill>
-              <w14:schemeClr w14:val="tx1">
-                <w14:lumMod w14:val="75000"/>
-                <w14:lumOff w14:val="25000"/>
-              </w14:schemeClr>
-            </w14:solidFill>
-          </w14:textFill>
-        </w:rPr>
-        <w:t xml:space="preserve"> |</w:t>
-      </w:r>
-      <w:r>
-        <w:rPr>
-          <w:rFonts w:hint="default" w:ascii="Times New Roman" w:hAnsi="Times New Roman" w:cs="Times New Roman"/>
-          <w:color w:val="404040" w:themeColor="text1" w:themeTint="BF"/>
-          <w:spacing w:val="-9"/>
-          <w:sz w:val="22"/>
-          <w:szCs w:val="22"/>
-          <w14:textFill>
-            <w14:solidFill>
-              <w14:schemeClr w14:val="tx1">
-                <w14:lumMod w14:val="75000"/>
-                <w14:lumOff w14:val="25000"/>
-              </w14:schemeClr>
-            </w14:solidFill>
-          </w14:textFill>
-        </w:rPr>
-        <w:t xml:space="preserve">  </w:t>
       </w:r>
     </w:p>
     <w:p>
@@ -5244,6 +5462,60 @@
           </w14:textFill>
         </w:rPr>
       </w:pPr>
+      <w:r>
+        <w:rPr>
+          <w:rFonts w:hint="default" w:ascii="Times New Roman" w:hAnsi="Times New Roman" w:cs="Times New Roman"/>
+          <w:color w:val="404040" w:themeColor="text1" w:themeTint="BF"/>
+          <w:sz w:val="22"/>
+          <w:szCs w:val="22"/>
+          <w14:textFill>
+            <w14:solidFill>
+              <w14:schemeClr w14:val="tx1">
+                <w14:lumMod w14:val="75000"/>
+                <w14:lumOff w14:val="25000"/>
+              </w14:schemeClr>
+            </w14:solidFill>
+          </w14:textFill>
+        </w:rPr>
+        <w:t>WebSockets</w:t>
+      </w:r>
+      <w:r>
+        <w:rPr>
+          <w:rFonts w:hint="default" w:ascii="Times New Roman" w:hAnsi="Times New Roman" w:cs="Times New Roman"/>
+          <w:b/>
+          <w:bCs w:val="0"/>
+          <w:color w:val="404040" w:themeColor="text1" w:themeTint="BF"/>
+          <w:sz w:val="22"/>
+          <w:szCs w:val="22"/>
+          <w14:textFill>
+            <w14:solidFill>
+              <w14:schemeClr w14:val="tx1">
+                <w14:lumMod w14:val="75000"/>
+                <w14:lumOff w14:val="25000"/>
+              </w14:schemeClr>
+            </w14:solidFill>
+          </w14:textFill>
+        </w:rPr>
+        <w:t xml:space="preserve"> |</w:t>
+      </w:r>
+      <w:r>
+        <w:rPr>
+          <w:rFonts w:hint="default" w:ascii="Times New Roman" w:hAnsi="Times New Roman" w:cs="Times New Roman"/>
+          <w:color w:val="404040" w:themeColor="text1" w:themeTint="BF"/>
+          <w:spacing w:val="-9"/>
+          <w:sz w:val="22"/>
+          <w:szCs w:val="22"/>
+          <w14:textFill>
+            <w14:solidFill>
+              <w14:schemeClr w14:val="tx1">
+                <w14:lumMod w14:val="75000"/>
+                <w14:lumOff w14:val="25000"/>
+              </w14:schemeClr>
+            </w14:solidFill>
+          </w14:textFill>
+        </w:rPr>
+        <w:t xml:space="preserve"> </w:t>
+      </w:r>
       <w:r>
         <w:rPr>
           <w:rFonts w:hint="default" w:ascii="Times New Roman" w:hAnsi="Times New Roman" w:cs="Times New Roman"/>
@@ -6161,7 +6433,7 @@
             </w14:solidFill>
           </w14:textFill>
         </w:rPr>
-        <w:t xml:space="preserve">          </w:t>
+        <w:t xml:space="preserve">                   </w:t>
       </w:r>
       <w:r>
         <w:rPr>
@@ -6660,18 +6932,9 @@
         <w:rPr>
           <w:rFonts w:hint="default" w:ascii="Times New Roman" w:hAnsi="Times New Roman" w:cs="Times New Roman"/>
           <w:b/>
-          <w:color w:val="262626" w:themeColor="text1" w:themeTint="D9"/>
-          <w:position w:val="-2"/>
-          <w:sz w:val="24"/>
-          <w:szCs w:val="24"/>
-          <w14:textFill>
-            <w14:solidFill>
-              <w14:schemeClr w14:val="tx1">
-                <w14:lumMod w14:val="85000"/>
-                <w14:lumOff w14:val="15000"/>
-              </w14:schemeClr>
-            </w14:solidFill>
-          </w14:textFill>
+          <w:color w:val="565656"/>
+          <w:w w:val="105"/>
+          <w:u w:val="single"/>
         </w:rPr>
       </w:pPr>
       <w:r>
@@ -6754,6 +7017,1103 @@
         </w:rPr>
         <w:t xml:space="preserve"> </w:t>
       </w:r>
+    </w:p>
+    <w:p>
+      <w:pPr>
+        <w:spacing w:line="360" w:lineRule="auto"/>
+        <w:ind w:firstLine="460"/>
+        <w:rPr>
+          <w:rFonts w:hint="default" w:ascii="Times New Roman" w:hAnsi="Times New Roman" w:cs="Times New Roman"/>
+        </w:rPr>
+      </w:pPr>
+      <w:r>
+        <w:rPr>
+          <w:rFonts w:hint="default" w:ascii="Times New Roman" w:hAnsi="Times New Roman" w:cs="Times New Roman"/>
+          <w:b/>
+          <w:color w:val="585858"/>
+          <w:position w:val="-2"/>
+          <w:sz w:val="18"/>
+        </w:rPr>
+        <w:drawing>
+          <wp:anchor distT="0" distB="0" distL="0" distR="0" simplePos="0" relativeHeight="251710464" behindDoc="0" locked="0" layoutInCell="1" allowOverlap="1">
+            <wp:simplePos x="0" y="0"/>
+            <wp:positionH relativeFrom="column">
+              <wp:posOffset>6012815</wp:posOffset>
+            </wp:positionH>
+            <wp:positionV relativeFrom="paragraph">
+              <wp:posOffset>17780</wp:posOffset>
+            </wp:positionV>
+            <wp:extent cx="151130" cy="151130"/>
+            <wp:effectExtent l="0" t="0" r="1270" b="1270"/>
+            <wp:wrapNone/>
+            <wp:docPr id="26" name="Image 42"/>
+            <wp:cNvGraphicFramePr/>
+            <a:graphic xmlns:a="http://schemas.openxmlformats.org/drawingml/2006/main">
+              <a:graphicData uri="http://schemas.openxmlformats.org/drawingml/2006/picture">
+                <pic:pic xmlns:pic="http://schemas.openxmlformats.org/drawingml/2006/picture">
+                  <pic:nvPicPr>
+                    <pic:cNvPr id="26" name="Image 42"/>
+                    <pic:cNvPicPr/>
+                  </pic:nvPicPr>
+                  <pic:blipFill>
+                    <a:blip r:embed="rId11" cstate="print"/>
+                    <a:stretch>
+                      <a:fillRect/>
+                    </a:stretch>
+                  </pic:blipFill>
+                  <pic:spPr>
+                    <a:xfrm>
+                      <a:off x="0" y="0"/>
+                      <a:ext cx="151130" cy="151130"/>
+                    </a:xfrm>
+                    <a:prstGeom prst="rect">
+                      <a:avLst/>
+                    </a:prstGeom>
+                  </pic:spPr>
+                </pic:pic>
+              </a:graphicData>
+            </a:graphic>
+          </wp:anchor>
+        </w:drawing>
+      </w:r>
+      <w:r>
+        <w:rPr>
+          <w:rFonts w:hint="default" w:ascii="Times New Roman" w:hAnsi="Times New Roman" w:cs="Times New Roman"/>
+          <w:b/>
+          <w:color w:val="585858"/>
+        </w:rPr>
+        <w:t xml:space="preserve"> </w:t>
+      </w:r>
+      <w:r>
+        <w:rPr>
+          <w:rFonts w:hint="default" w:ascii="Times New Roman" w:hAnsi="Times New Roman" w:cs="Times New Roman"/>
+          <w:b/>
+          <w:color w:val="585858"/>
+          <w:lang w:val="en-US"/>
+        </w:rPr>
+        <w:t xml:space="preserve"> </w:t>
+      </w:r>
+      <w:r>
+        <w:rPr>
+          <w:rFonts w:hint="default" w:ascii="Times New Roman" w:hAnsi="Times New Roman" w:cs="Times New Roman"/>
+          <w:b/>
+          <w:color w:val="262626" w:themeColor="text1" w:themeTint="D9"/>
+          <w:lang w:val="en-US"/>
+          <w14:textFill>
+            <w14:solidFill>
+              <w14:schemeClr w14:val="tx1">
+                <w14:lumMod w14:val="85000"/>
+                <w14:lumOff w14:val="15000"/>
+              </w14:schemeClr>
+            </w14:solidFill>
+          </w14:textFill>
+        </w:rPr>
+        <w:t>Face-Attendance</w:t>
+      </w:r>
+      <w:r>
+        <w:rPr>
+          <w:rFonts w:hint="default" w:ascii="Times New Roman" w:hAnsi="Times New Roman" w:cs="Times New Roman"/>
+          <w:b/>
+          <w:color w:val="262626" w:themeColor="text1" w:themeTint="D9"/>
+          <w14:textFill>
+            <w14:solidFill>
+              <w14:schemeClr w14:val="tx1">
+                <w14:lumMod w14:val="85000"/>
+                <w14:lumOff w14:val="15000"/>
+              </w14:schemeClr>
+            </w14:solidFill>
+          </w14:textFill>
+        </w:rPr>
+        <w:t xml:space="preserve"> Management System </w:t>
+      </w:r>
+      <w:r>
+        <w:rPr>
+          <w:rFonts w:hint="default" w:ascii="Times New Roman" w:hAnsi="Times New Roman" w:cs="Times New Roman"/>
+          <w:color w:val="404040" w:themeColor="text1" w:themeTint="BF"/>
+          <w14:textFill>
+            <w14:solidFill>
+              <w14:schemeClr w14:val="tx1">
+                <w14:lumMod w14:val="75000"/>
+                <w14:lumOff w14:val="25000"/>
+              </w14:schemeClr>
+            </w14:solidFill>
+          </w14:textFill>
+        </w:rPr>
+        <w:t>(</w:t>
+      </w:r>
+      <w:r>
+        <w:rPr>
+          <w:rFonts w:hint="default" w:ascii="Times New Roman" w:hAnsi="Times New Roman"/>
+          <w:color w:val="404040" w:themeColor="text1" w:themeTint="BF"/>
+          <w14:textFill>
+            <w14:solidFill>
+              <w14:schemeClr w14:val="tx1">
+                <w14:lumMod w14:val="75000"/>
+                <w14:lumOff w14:val="25000"/>
+              </w14:schemeClr>
+            </w14:solidFill>
+          </w14:textFill>
+        </w:rPr>
+        <w:t xml:space="preserve"> Attendance, Leave and Salary Management</w:t>
+      </w:r>
+      <w:r>
+        <w:rPr>
+          <w:rFonts w:hint="default" w:ascii="Times New Roman" w:hAnsi="Times New Roman" w:cs="Times New Roman"/>
+          <w:b/>
+          <w:color w:val="404040" w:themeColor="text1" w:themeTint="BF"/>
+          <w:spacing w:val="-4"/>
+          <w:sz w:val="18"/>
+          <w14:textFill>
+            <w14:solidFill>
+              <w14:schemeClr w14:val="tx1">
+                <w14:lumMod w14:val="75000"/>
+                <w14:lumOff w14:val="25000"/>
+              </w14:schemeClr>
+            </w14:solidFill>
+          </w14:textFill>
+        </w:rPr>
+        <w:t xml:space="preserve">) </w:t>
+      </w:r>
+      <w:r>
+        <w:rPr>
+          <w:rFonts w:hint="default" w:ascii="Times New Roman" w:hAnsi="Times New Roman" w:cs="Times New Roman"/>
+          <w:b/>
+          <w:color w:val="404040" w:themeColor="text1" w:themeTint="BF"/>
+          <w:spacing w:val="-4"/>
+          <w:sz w:val="18"/>
+          <w:lang w:val="en-US"/>
+          <w14:textFill>
+            <w14:solidFill>
+              <w14:schemeClr w14:val="tx1">
+                <w14:lumMod w14:val="75000"/>
+                <w14:lumOff w14:val="25000"/>
+              </w14:schemeClr>
+            </w14:solidFill>
+          </w14:textFill>
+        </w:rPr>
+        <w:t xml:space="preserve">              </w:t>
+      </w:r>
+      <w:r>
+        <w:rPr>
+          <w:rFonts w:hint="default" w:ascii="Times New Roman" w:hAnsi="Times New Roman" w:cs="Times New Roman"/>
+          <w:b/>
+          <w:color w:val="585858"/>
+          <w:spacing w:val="-4"/>
+          <w:sz w:val="18"/>
+        </w:rPr>
+        <w:t xml:space="preserve">  </w:t>
+      </w:r>
+      <w:r>
+        <w:rPr>
+          <w:rFonts w:hint="default" w:ascii="Times New Roman" w:hAnsi="Times New Roman" w:cs="Times New Roman"/>
+        </w:rPr>
+        <w:fldChar w:fldCharType="begin"/>
+      </w:r>
+      <w:r>
+        <w:rPr>
+          <w:rFonts w:hint="default" w:ascii="Times New Roman" w:hAnsi="Times New Roman" w:cs="Times New Roman"/>
+        </w:rPr>
+        <w:instrText xml:space="preserve"> HYPERLINK "https://grozziie.zjweiting.com:3086/" </w:instrText>
+      </w:r>
+      <w:r>
+        <w:rPr>
+          <w:rFonts w:hint="default" w:ascii="Times New Roman" w:hAnsi="Times New Roman" w:cs="Times New Roman"/>
+        </w:rPr>
+        <w:fldChar w:fldCharType="separate"/>
+      </w:r>
+      <w:r>
+        <w:rPr>
+          <w:rStyle w:val="9"/>
+          <w:rFonts w:hint="default" w:ascii="Times New Roman" w:hAnsi="Times New Roman" w:cs="Times New Roman"/>
+          <w:color w:val="0000FF"/>
+          <w:sz w:val="21"/>
+          <w:szCs w:val="21"/>
+        </w:rPr>
+        <w:t>Live Website</w:t>
+      </w:r>
+      <w:r>
+        <w:rPr>
+          <w:rStyle w:val="9"/>
+          <w:rFonts w:hint="default" w:ascii="Times New Roman" w:hAnsi="Times New Roman" w:cs="Times New Roman"/>
+          <w:color w:val="0000FF"/>
+          <w:sz w:val="21"/>
+          <w:szCs w:val="21"/>
+        </w:rPr>
+        <w:fldChar w:fldCharType="end"/>
+      </w:r>
+    </w:p>
+    <w:p>
+      <w:pPr>
+        <w:pStyle w:val="3"/>
+        <w:spacing w:before="0"/>
+        <w:rPr>
+          <w:rFonts w:hint="default" w:ascii="Times New Roman" w:hAnsi="Times New Roman" w:cs="Times New Roman"/>
+          <w:sz w:val="22"/>
+          <w:szCs w:val="22"/>
+          <w:u w:val="none"/>
+        </w:rPr>
+      </w:pPr>
+      <w:r>
+        <w:rPr>
+          <w:rFonts w:hint="default" w:ascii="Times New Roman" w:hAnsi="Times New Roman" w:cs="Times New Roman"/>
+          <w:color w:val="262626" w:themeColor="text1" w:themeTint="D9"/>
+          <w:w w:val="105"/>
+          <w:sz w:val="22"/>
+          <w:szCs w:val="22"/>
+          <w14:textFill>
+            <w14:solidFill>
+              <w14:schemeClr w14:val="tx1">
+                <w14:lumMod w14:val="85000"/>
+                <w14:lumOff w14:val="15000"/>
+              </w14:schemeClr>
+            </w14:solidFill>
+          </w14:textFill>
+        </w:rPr>
+        <w:t>Key Features</w:t>
+      </w:r>
+      <w:r>
+        <w:rPr>
+          <w:rFonts w:hint="default" w:ascii="Times New Roman" w:hAnsi="Times New Roman" w:cs="Times New Roman"/>
+          <w:color w:val="262626" w:themeColor="text1" w:themeTint="D9"/>
+          <w:spacing w:val="-2"/>
+          <w:w w:val="105"/>
+          <w:sz w:val="22"/>
+          <w:szCs w:val="22"/>
+          <w14:textFill>
+            <w14:solidFill>
+              <w14:schemeClr w14:val="tx1">
+                <w14:lumMod w14:val="85000"/>
+                <w14:lumOff w14:val="15000"/>
+              </w14:schemeClr>
+            </w14:solidFill>
+          </w14:textFill>
+        </w:rPr>
+        <w:t>:</w:t>
+      </w:r>
+    </w:p>
+    <w:p>
+      <w:pPr>
+        <w:pStyle w:val="7"/>
+        <w:spacing w:before="1"/>
+        <w:ind w:left="1081" w:right="1623" w:hanging="361"/>
+        <w:rPr>
+          <w:rFonts w:hint="default" w:ascii="Times New Roman" w:hAnsi="Times New Roman" w:cs="Times New Roman"/>
+          <w:color w:val="404040" w:themeColor="text1" w:themeTint="BF"/>
+          <w14:textFill>
+            <w14:solidFill>
+              <w14:schemeClr w14:val="tx1">
+                <w14:lumMod w14:val="75000"/>
+                <w14:lumOff w14:val="25000"/>
+              </w14:schemeClr>
+            </w14:solidFill>
+          </w14:textFill>
+        </w:rPr>
+      </w:pPr>
+      <w:r>
+        <w:rPr>
+          <w:rFonts w:hint="default" w:ascii="Times New Roman" w:hAnsi="Times New Roman" w:cs="Times New Roman"/>
+        </w:rPr>
+        <w:drawing>
+          <wp:inline distT="0" distB="0" distL="0" distR="0">
+            <wp:extent cx="115570" cy="107315"/>
+            <wp:effectExtent l="0" t="0" r="17780" b="6985"/>
+            <wp:docPr id="27" name="Image 45" descr="*"/>
+            <wp:cNvGraphicFramePr/>
+            <a:graphic xmlns:a="http://schemas.openxmlformats.org/drawingml/2006/main">
+              <a:graphicData uri="http://schemas.openxmlformats.org/drawingml/2006/picture">
+                <pic:pic xmlns:pic="http://schemas.openxmlformats.org/drawingml/2006/picture">
+                  <pic:nvPicPr>
+                    <pic:cNvPr id="27" name="Image 45" descr="*"/>
+                    <pic:cNvPicPr/>
+                  </pic:nvPicPr>
+                  <pic:blipFill>
+                    <a:blip r:embed="rId12" cstate="print"/>
+                    <a:stretch>
+                      <a:fillRect/>
+                    </a:stretch>
+                  </pic:blipFill>
+                  <pic:spPr>
+                    <a:xfrm>
+                      <a:off x="0" y="0"/>
+                      <a:ext cx="116204" cy="107865"/>
+                    </a:xfrm>
+                    <a:prstGeom prst="rect">
+                      <a:avLst/>
+                    </a:prstGeom>
+                  </pic:spPr>
+                </pic:pic>
+              </a:graphicData>
+            </a:graphic>
+          </wp:inline>
+        </w:drawing>
+      </w:r>
+      <w:r>
+        <w:rPr>
+          <w:rFonts w:hint="default" w:ascii="Times New Roman" w:hAnsi="Times New Roman" w:cs="Times New Roman"/>
+          <w:color w:val="595959" w:themeColor="text1" w:themeTint="A6"/>
+          <w:spacing w:val="-13"/>
+          <w:sz w:val="22"/>
+          <w:szCs w:val="22"/>
+          <w14:textFill>
+            <w14:solidFill>
+              <w14:schemeClr w14:val="tx1">
+                <w14:lumMod w14:val="65000"/>
+                <w14:lumOff w14:val="35000"/>
+              </w14:schemeClr>
+            </w14:solidFill>
+          </w14:textFill>
+        </w:rPr>
+        <w:t xml:space="preserve"> </w:t>
+      </w:r>
+      <w:r>
+        <w:rPr>
+          <w:rFonts w:hint="default" w:ascii="Times New Roman" w:hAnsi="Times New Roman" w:cs="Times New Roman"/>
+          <w:color w:val="595959" w:themeColor="text1" w:themeTint="A6"/>
+          <w:spacing w:val="-13"/>
+          <w:sz w:val="22"/>
+          <w:szCs w:val="22"/>
+          <w:lang w:val="en-US"/>
+          <w14:textFill>
+            <w14:solidFill>
+              <w14:schemeClr w14:val="tx1">
+                <w14:lumMod w14:val="65000"/>
+                <w14:lumOff w14:val="35000"/>
+              </w14:schemeClr>
+            </w14:solidFill>
+          </w14:textFill>
+        </w:rPr>
+        <w:t xml:space="preserve"> </w:t>
+      </w:r>
+      <w:r>
+        <w:rPr>
+          <w:rFonts w:hint="default" w:ascii="Times New Roman" w:hAnsi="Times New Roman" w:eastAsia="SimSun" w:cs="Times New Roman"/>
+          <w:color w:val="404040" w:themeColor="text1" w:themeTint="BF"/>
+          <w:sz w:val="22"/>
+          <w:szCs w:val="22"/>
+          <w14:textFill>
+            <w14:solidFill>
+              <w14:schemeClr w14:val="tx1">
+                <w14:lumMod w14:val="75000"/>
+                <w14:lumOff w14:val="25000"/>
+              </w14:schemeClr>
+            </w14:solidFill>
+          </w14:textFill>
+        </w:rPr>
+        <w:t>Allows admins and HR managers to monitor employee attendance on a daily, date-range, and monthly basis, with the ability to generate automated Excel reports for accurate record-keeping and analysis.</w:t>
+      </w:r>
+    </w:p>
+    <w:p>
+      <w:pPr>
+        <w:pStyle w:val="7"/>
+        <w:ind w:left="1081" w:right="1618" w:hanging="361"/>
+        <w:rPr>
+          <w:rFonts w:hint="default" w:ascii="Times New Roman" w:hAnsi="Times New Roman" w:cs="Times New Roman"/>
+          <w:color w:val="404040" w:themeColor="text1" w:themeTint="BF"/>
+          <w14:textFill>
+            <w14:solidFill>
+              <w14:schemeClr w14:val="tx1">
+                <w14:lumMod w14:val="75000"/>
+                <w14:lumOff w14:val="25000"/>
+              </w14:schemeClr>
+            </w14:solidFill>
+          </w14:textFill>
+        </w:rPr>
+      </w:pPr>
+      <w:r>
+        <w:rPr>
+          <w:rFonts w:hint="default" w:ascii="Times New Roman" w:hAnsi="Times New Roman" w:cs="Times New Roman"/>
+          <w:color w:val="404040" w:themeColor="text1" w:themeTint="BF"/>
+          <w14:textFill>
+            <w14:solidFill>
+              <w14:schemeClr w14:val="tx1">
+                <w14:lumMod w14:val="75000"/>
+                <w14:lumOff w14:val="25000"/>
+              </w14:schemeClr>
+            </w14:solidFill>
+          </w14:textFill>
+        </w:rPr>
+        <w:drawing>
+          <wp:inline distT="0" distB="0" distL="0" distR="0">
+            <wp:extent cx="115570" cy="107950"/>
+            <wp:effectExtent l="0" t="0" r="17780" b="6350"/>
+            <wp:docPr id="28" name="Image 46" descr="*"/>
+            <wp:cNvGraphicFramePr/>
+            <a:graphic xmlns:a="http://schemas.openxmlformats.org/drawingml/2006/main">
+              <a:graphicData uri="http://schemas.openxmlformats.org/drawingml/2006/picture">
+                <pic:pic xmlns:pic="http://schemas.openxmlformats.org/drawingml/2006/picture">
+                  <pic:nvPicPr>
+                    <pic:cNvPr id="28" name="Image 46" descr="*"/>
+                    <pic:cNvPicPr/>
+                  </pic:nvPicPr>
+                  <pic:blipFill>
+                    <a:blip r:embed="rId12" cstate="print"/>
+                    <a:stretch>
+                      <a:fillRect/>
+                    </a:stretch>
+                  </pic:blipFill>
+                  <pic:spPr>
+                    <a:xfrm>
+                      <a:off x="0" y="0"/>
+                      <a:ext cx="116204" cy="108457"/>
+                    </a:xfrm>
+                    <a:prstGeom prst="rect">
+                      <a:avLst/>
+                    </a:prstGeom>
+                  </pic:spPr>
+                </pic:pic>
+              </a:graphicData>
+            </a:graphic>
+          </wp:inline>
+        </w:drawing>
+      </w:r>
+      <w:r>
+        <w:rPr>
+          <w:rFonts w:hint="default" w:ascii="Times New Roman" w:hAnsi="Times New Roman" w:cs="Times New Roman"/>
+          <w:color w:val="404040" w:themeColor="text1" w:themeTint="BF"/>
+          <w:lang w:val="en-US"/>
+          <w14:textFill>
+            <w14:solidFill>
+              <w14:schemeClr w14:val="tx1">
+                <w14:lumMod w14:val="75000"/>
+                <w14:lumOff w14:val="25000"/>
+              </w14:schemeClr>
+            </w14:solidFill>
+          </w14:textFill>
+        </w:rPr>
+        <w:t xml:space="preserve">  </w:t>
+      </w:r>
+      <w:r>
+        <w:rPr>
+          <w:rFonts w:hint="default" w:ascii="Times New Roman" w:hAnsi="Times New Roman" w:eastAsia="SimSun" w:cs="Times New Roman"/>
+          <w:color w:val="404040" w:themeColor="text1" w:themeTint="BF"/>
+          <w:sz w:val="22"/>
+          <w:szCs w:val="22"/>
+          <w14:textFill>
+            <w14:solidFill>
+              <w14:schemeClr w14:val="tx1">
+                <w14:lumMod w14:val="75000"/>
+                <w14:lumOff w14:val="25000"/>
+              </w14:schemeClr>
+            </w14:solidFill>
+          </w14:textFill>
+        </w:rPr>
+        <w:t>Facilitates full management of employee leave requests, overtime calculations, and salary rules, enabling HR to approve leaves, process month-end payroll, and maintain accurate employee compensation records.</w:t>
+      </w:r>
+    </w:p>
+    <w:p>
+      <w:pPr>
+        <w:pStyle w:val="7"/>
+        <w:tabs>
+          <w:tab w:val="left" w:pos="834"/>
+        </w:tabs>
+        <w:ind w:left="721"/>
+        <w:rPr>
+          <w:rFonts w:hint="default" w:ascii="Times New Roman" w:hAnsi="Times New Roman" w:eastAsia="SimSun" w:cs="Times New Roman"/>
+          <w:color w:val="404040" w:themeColor="text1" w:themeTint="BF"/>
+          <w:sz w:val="22"/>
+          <w:szCs w:val="22"/>
+          <w14:textFill>
+            <w14:solidFill>
+              <w14:schemeClr w14:val="tx1">
+                <w14:lumMod w14:val="75000"/>
+                <w14:lumOff w14:val="25000"/>
+              </w14:schemeClr>
+            </w14:solidFill>
+          </w14:textFill>
+        </w:rPr>
+      </w:pPr>
+      <w:r>
+        <w:rPr>
+          <w:rFonts w:hint="default" w:ascii="Times New Roman" w:hAnsi="Times New Roman" w:cs="Times New Roman"/>
+          <w:color w:val="404040" w:themeColor="text1" w:themeTint="BF"/>
+          <w14:textFill>
+            <w14:solidFill>
+              <w14:schemeClr w14:val="tx1">
+                <w14:lumMod w14:val="75000"/>
+                <w14:lumOff w14:val="25000"/>
+              </w14:schemeClr>
+            </w14:solidFill>
+          </w14:textFill>
+        </w:rPr>
+        <w:drawing>
+          <wp:inline distT="0" distB="0" distL="0" distR="0">
+            <wp:extent cx="115570" cy="107315"/>
+            <wp:effectExtent l="0" t="0" r="17780" b="6985"/>
+            <wp:docPr id="132" name="Image 48" descr="*"/>
+            <wp:cNvGraphicFramePr/>
+            <a:graphic xmlns:a="http://schemas.openxmlformats.org/drawingml/2006/main">
+              <a:graphicData uri="http://schemas.openxmlformats.org/drawingml/2006/picture">
+                <pic:pic xmlns:pic="http://schemas.openxmlformats.org/drawingml/2006/picture">
+                  <pic:nvPicPr>
+                    <pic:cNvPr id="132" name="Image 48" descr="*"/>
+                    <pic:cNvPicPr/>
+                  </pic:nvPicPr>
+                  <pic:blipFill>
+                    <a:blip r:embed="rId12" cstate="print"/>
+                    <a:stretch>
+                      <a:fillRect/>
+                    </a:stretch>
+                  </pic:blipFill>
+                  <pic:spPr>
+                    <a:xfrm>
+                      <a:off x="0" y="0"/>
+                      <a:ext cx="116204" cy="107864"/>
+                    </a:xfrm>
+                    <a:prstGeom prst="rect">
+                      <a:avLst/>
+                    </a:prstGeom>
+                  </pic:spPr>
+                </pic:pic>
+              </a:graphicData>
+            </a:graphic>
+          </wp:inline>
+        </w:drawing>
+      </w:r>
+      <w:r>
+        <w:rPr>
+          <w:rFonts w:hint="default" w:ascii="Times New Roman" w:hAnsi="Times New Roman" w:cs="Times New Roman"/>
+          <w:color w:val="404040" w:themeColor="text1" w:themeTint="BF"/>
+          <w:lang w:val="en-US"/>
+          <w14:textFill>
+            <w14:solidFill>
+              <w14:schemeClr w14:val="tx1">
+                <w14:lumMod w14:val="75000"/>
+                <w14:lumOff w14:val="25000"/>
+              </w14:schemeClr>
+            </w14:solidFill>
+          </w14:textFill>
+        </w:rPr>
+        <w:t xml:space="preserve">  </w:t>
+      </w:r>
+      <w:r>
+        <w:rPr>
+          <w:rFonts w:hint="default" w:ascii="Times New Roman" w:hAnsi="Times New Roman" w:eastAsia="SimSun" w:cs="Times New Roman"/>
+          <w:color w:val="404040" w:themeColor="text1" w:themeTint="BF"/>
+          <w:sz w:val="22"/>
+          <w:szCs w:val="22"/>
+          <w14:textFill>
+            <w14:solidFill>
+              <w14:schemeClr w14:val="tx1">
+                <w14:lumMod w14:val="75000"/>
+                <w14:lumOff w14:val="25000"/>
+              </w14:schemeClr>
+            </w14:solidFill>
+          </w14:textFill>
+        </w:rPr>
+        <w:t>Provides tools to configure weekends, holidays, and penalty systems, apply company-specific</w:t>
+      </w:r>
+      <w:r>
+        <w:rPr>
+          <w:rFonts w:hint="default" w:ascii="Times New Roman" w:hAnsi="Times New Roman" w:eastAsia="SimSun" w:cs="Times New Roman"/>
+          <w:color w:val="404040" w:themeColor="text1" w:themeTint="BF"/>
+          <w:sz w:val="22"/>
+          <w:szCs w:val="22"/>
+          <w:lang w:val="en-US"/>
+          <w14:textFill>
+            <w14:solidFill>
+              <w14:schemeClr w14:val="tx1">
+                <w14:lumMod w14:val="75000"/>
+                <w14:lumOff w14:val="25000"/>
+              </w14:schemeClr>
+            </w14:solidFill>
+          </w14:textFill>
+        </w:rPr>
+        <w:t xml:space="preserve"> </w:t>
+      </w:r>
+      <w:r>
+        <w:rPr>
+          <w:rFonts w:hint="default" w:ascii="Times New Roman" w:hAnsi="Times New Roman" w:eastAsia="SimSun" w:cs="Times New Roman"/>
+          <w:color w:val="404040" w:themeColor="text1" w:themeTint="BF"/>
+          <w:sz w:val="22"/>
+          <w:szCs w:val="22"/>
+          <w14:textFill>
+            <w14:solidFill>
+              <w14:schemeClr w14:val="tx1">
+                <w14:lumMod w14:val="75000"/>
+                <w14:lumOff w14:val="25000"/>
+              </w14:schemeClr>
+            </w14:solidFill>
+          </w14:textFill>
+        </w:rPr>
+        <w:t xml:space="preserve">policies, </w:t>
+      </w:r>
+    </w:p>
+    <w:p>
+      <w:pPr>
+        <w:pStyle w:val="7"/>
+        <w:tabs>
+          <w:tab w:val="left" w:pos="834"/>
+        </w:tabs>
+        <w:ind w:left="721" w:firstLine="330" w:firstLineChars="150"/>
+        <w:rPr>
+          <w:rFonts w:hint="default" w:ascii="Times New Roman" w:hAnsi="Times New Roman" w:eastAsia="SimSun" w:cs="Times New Roman"/>
+          <w:color w:val="404040" w:themeColor="text1" w:themeTint="BF"/>
+          <w:sz w:val="22"/>
+          <w:szCs w:val="22"/>
+          <w14:textFill>
+            <w14:solidFill>
+              <w14:schemeClr w14:val="tx1">
+                <w14:lumMod w14:val="75000"/>
+                <w14:lumOff w14:val="25000"/>
+              </w14:schemeClr>
+            </w14:solidFill>
+          </w14:textFill>
+        </w:rPr>
+      </w:pPr>
+      <w:r>
+        <w:rPr>
+          <w:rFonts w:hint="default" w:ascii="Times New Roman" w:hAnsi="Times New Roman" w:eastAsia="SimSun" w:cs="Times New Roman"/>
+          <w:color w:val="404040" w:themeColor="text1" w:themeTint="BF"/>
+          <w:sz w:val="22"/>
+          <w:szCs w:val="22"/>
+          <w14:textFill>
+            <w14:solidFill>
+              <w14:schemeClr w14:val="tx1">
+                <w14:lumMod w14:val="75000"/>
+                <w14:lumOff w14:val="25000"/>
+              </w14:schemeClr>
+            </w14:solidFill>
+          </w14:textFill>
+        </w:rPr>
+        <w:t>and automate attendance and salary reports, ensuring efficient workforce management and operational</w:t>
+      </w:r>
+    </w:p>
+    <w:p>
+      <w:pPr>
+        <w:pStyle w:val="7"/>
+        <w:tabs>
+          <w:tab w:val="left" w:pos="834"/>
+        </w:tabs>
+        <w:spacing w:line="360" w:lineRule="auto"/>
+        <w:ind w:left="721" w:firstLine="330" w:firstLineChars="150"/>
+        <w:rPr>
+          <w:rFonts w:hint="default" w:ascii="Times New Roman" w:hAnsi="Times New Roman" w:cs="Times New Roman"/>
+        </w:rPr>
+      </w:pPr>
+      <w:r>
+        <w:rPr>
+          <w:rFonts w:hint="default" w:ascii="Times New Roman" w:hAnsi="Times New Roman" w:eastAsia="SimSun" w:cs="Times New Roman"/>
+          <w:color w:val="404040" w:themeColor="text1" w:themeTint="BF"/>
+          <w:sz w:val="22"/>
+          <w:szCs w:val="22"/>
+          <w14:textFill>
+            <w14:solidFill>
+              <w14:schemeClr w14:val="tx1">
+                <w14:lumMod w14:val="75000"/>
+                <w14:lumOff w14:val="25000"/>
+              </w14:schemeClr>
+            </w14:solidFill>
+          </w14:textFill>
+        </w:rPr>
+        <w:t>compliance.</w:t>
+      </w:r>
+      <w:r>
+        <w:rPr>
+          <w:rFonts w:hint="default" w:ascii="Times New Roman" w:hAnsi="Times New Roman" w:cs="Times New Roman"/>
+          <w:color w:val="404040" w:themeColor="text1" w:themeTint="BF"/>
+          <w:spacing w:val="-1"/>
+          <w:sz w:val="22"/>
+          <w:szCs w:val="22"/>
+          <w14:textFill>
+            <w14:solidFill>
+              <w14:schemeClr w14:val="tx1">
+                <w14:lumMod w14:val="75000"/>
+                <w14:lumOff w14:val="25000"/>
+              </w14:schemeClr>
+            </w14:solidFill>
+          </w14:textFill>
+        </w:rPr>
+        <w:t xml:space="preserve"> </w:t>
+      </w:r>
+      <w:r>
+        <w:rPr>
+          <w:rFonts w:hint="default" w:ascii="Times New Roman" w:hAnsi="Times New Roman" w:cs="Times New Roman"/>
+          <w:color w:val="0000FF"/>
+          <w:spacing w:val="-6"/>
+          <w:sz w:val="22"/>
+          <w:szCs w:val="22"/>
+          <w:u w:val="none" w:color="0000FF"/>
+        </w:rPr>
+        <w:fldChar w:fldCharType="begin"/>
+      </w:r>
+      <w:r>
+        <w:rPr>
+          <w:rFonts w:hint="default" w:ascii="Times New Roman" w:hAnsi="Times New Roman" w:cs="Times New Roman"/>
+          <w:color w:val="0000FF"/>
+          <w:spacing w:val="-6"/>
+          <w:sz w:val="22"/>
+          <w:szCs w:val="22"/>
+          <w:u w:val="none" w:color="0000FF"/>
+        </w:rPr>
+        <w:instrText xml:space="preserve"> HYPERLINK "https://s-m-zubayer-portfolio.netlify.app/Face_Attendance_Management_System" </w:instrText>
+      </w:r>
+      <w:r>
+        <w:rPr>
+          <w:rFonts w:hint="default" w:ascii="Times New Roman" w:hAnsi="Times New Roman" w:cs="Times New Roman"/>
+          <w:color w:val="0000FF"/>
+          <w:spacing w:val="-6"/>
+          <w:sz w:val="22"/>
+          <w:szCs w:val="22"/>
+          <w:u w:val="none" w:color="0000FF"/>
+        </w:rPr>
+        <w:fldChar w:fldCharType="separate"/>
+      </w:r>
+      <w:r>
+        <w:rPr>
+          <w:rStyle w:val="9"/>
+          <w:rFonts w:hint="default" w:ascii="Times New Roman" w:hAnsi="Times New Roman" w:cs="Times New Roman"/>
+          <w:spacing w:val="-6"/>
+          <w:sz w:val="22"/>
+          <w:szCs w:val="22"/>
+        </w:rPr>
+        <w:t>See</w:t>
+      </w:r>
+      <w:r>
+        <w:rPr>
+          <w:rStyle w:val="9"/>
+          <w:rFonts w:hint="default" w:ascii="Times New Roman" w:hAnsi="Times New Roman" w:cs="Times New Roman"/>
+          <w:spacing w:val="-5"/>
+          <w:sz w:val="22"/>
+          <w:szCs w:val="22"/>
+        </w:rPr>
+        <w:t xml:space="preserve"> </w:t>
+      </w:r>
+      <w:r>
+        <w:rPr>
+          <w:rStyle w:val="9"/>
+          <w:rFonts w:hint="default" w:ascii="Times New Roman" w:hAnsi="Times New Roman" w:cs="Times New Roman"/>
+          <w:spacing w:val="-6"/>
+          <w:sz w:val="22"/>
+          <w:szCs w:val="22"/>
+        </w:rPr>
+        <w:t>more….</w:t>
+      </w:r>
+      <w:r>
+        <w:rPr>
+          <w:rFonts w:hint="default" w:ascii="Times New Roman" w:hAnsi="Times New Roman" w:cs="Times New Roman"/>
+          <w:color w:val="0000FF"/>
+          <w:spacing w:val="-6"/>
+          <w:sz w:val="22"/>
+          <w:szCs w:val="22"/>
+          <w:u w:val="none" w:color="0000FF"/>
+        </w:rPr>
+        <w:fldChar w:fldCharType="end"/>
+      </w:r>
+    </w:p>
+    <w:p>
+      <w:pPr>
+        <w:pStyle w:val="3"/>
+        <w:spacing w:before="0" w:line="240" w:lineRule="auto"/>
+        <w:rPr>
+          <w:rFonts w:hint="default" w:ascii="Times New Roman" w:hAnsi="Times New Roman" w:cs="Times New Roman"/>
+          <w:color w:val="262626" w:themeColor="text1" w:themeTint="D9"/>
+          <w:sz w:val="22"/>
+          <w:szCs w:val="22"/>
+          <w14:textFill>
+            <w14:solidFill>
+              <w14:schemeClr w14:val="tx1">
+                <w14:lumMod w14:val="85000"/>
+                <w14:lumOff w14:val="15000"/>
+              </w14:schemeClr>
+            </w14:solidFill>
+          </w14:textFill>
+        </w:rPr>
+      </w:pPr>
+      <w:r>
+        <w:rPr>
+          <w:rFonts w:hint="default" w:ascii="Times New Roman" w:hAnsi="Times New Roman" w:cs="Times New Roman"/>
+          <w:color w:val="262626" w:themeColor="text1" w:themeTint="D9"/>
+          <w:sz w:val="22"/>
+          <w:szCs w:val="22"/>
+          <w14:textFill>
+            <w14:solidFill>
+              <w14:schemeClr w14:val="tx1">
+                <w14:lumMod w14:val="85000"/>
+                <w14:lumOff w14:val="15000"/>
+              </w14:schemeClr>
+            </w14:solidFill>
+          </w14:textFill>
+        </w:rPr>
+        <w:t>Technologies:</w:t>
+      </w:r>
+    </w:p>
+    <w:p>
+      <w:pPr>
+        <w:pStyle w:val="7"/>
+        <w:spacing w:before="131" w:line="240" w:lineRule="auto"/>
+        <w:rPr>
+          <w:rFonts w:hint="default" w:ascii="Times New Roman" w:hAnsi="Times New Roman" w:cs="Times New Roman"/>
+          <w:spacing w:val="-2"/>
+        </w:rPr>
+      </w:pPr>
+      <w:r>
+        <w:rPr>
+          <w:rFonts w:hint="default" w:ascii="Times New Roman" w:hAnsi="Times New Roman" w:cs="Times New Roman"/>
+        </w:rPr>
+        <w:t xml:space="preserve"> </w:t>
+      </w:r>
+      <w:r>
+        <w:rPr>
+          <w:rFonts w:hint="default" w:ascii="Times New Roman" w:hAnsi="Times New Roman" w:cs="Times New Roman"/>
+          <w:lang w:val="en-US"/>
+        </w:rPr>
+        <w:t xml:space="preserve">      </w:t>
+      </w:r>
+      <w:r>
+        <w:rPr>
+          <w:rFonts w:hint="default" w:ascii="Times New Roman" w:hAnsi="Times New Roman" w:cs="Times New Roman"/>
+        </w:rPr>
+        <w:t>HTML</w:t>
+      </w:r>
+      <w:r>
+        <w:rPr>
+          <w:rFonts w:hint="default" w:ascii="Times New Roman" w:hAnsi="Times New Roman" w:cs="Times New Roman"/>
+          <w:spacing w:val="-11"/>
+        </w:rPr>
+        <w:t xml:space="preserve"> </w:t>
+      </w:r>
+      <w:r>
+        <w:rPr>
+          <w:rFonts w:hint="default" w:ascii="Times New Roman" w:hAnsi="Times New Roman" w:cs="Times New Roman"/>
+        </w:rPr>
+        <w:t>|</w:t>
+      </w:r>
+      <w:r>
+        <w:rPr>
+          <w:rFonts w:hint="default" w:ascii="Times New Roman" w:hAnsi="Times New Roman" w:cs="Times New Roman"/>
+          <w:spacing w:val="-8"/>
+        </w:rPr>
+        <w:t xml:space="preserve"> </w:t>
+      </w:r>
+      <w:r>
+        <w:rPr>
+          <w:rFonts w:hint="default" w:ascii="Times New Roman" w:hAnsi="Times New Roman" w:cs="Times New Roman"/>
+        </w:rPr>
+        <w:t>CSS</w:t>
+      </w:r>
+      <w:r>
+        <w:rPr>
+          <w:rFonts w:hint="default" w:ascii="Times New Roman" w:hAnsi="Times New Roman" w:cs="Times New Roman"/>
+          <w:spacing w:val="-8"/>
+        </w:rPr>
+        <w:t xml:space="preserve"> </w:t>
+      </w:r>
+      <w:r>
+        <w:rPr>
+          <w:rFonts w:hint="default" w:ascii="Times New Roman" w:hAnsi="Times New Roman" w:cs="Times New Roman"/>
+        </w:rPr>
+        <w:t>|</w:t>
+      </w:r>
+      <w:r>
+        <w:rPr>
+          <w:rFonts w:hint="default" w:ascii="Times New Roman" w:hAnsi="Times New Roman" w:cs="Times New Roman"/>
+          <w:spacing w:val="-11"/>
+        </w:rPr>
+        <w:t xml:space="preserve"> </w:t>
+      </w:r>
+      <w:r>
+        <w:rPr>
+          <w:rFonts w:hint="default" w:ascii="Times New Roman" w:hAnsi="Times New Roman" w:cs="Times New Roman"/>
+        </w:rPr>
+        <w:t>Tailwind</w:t>
+      </w:r>
+      <w:r>
+        <w:rPr>
+          <w:rFonts w:hint="default" w:ascii="Times New Roman" w:hAnsi="Times New Roman" w:cs="Times New Roman"/>
+          <w:spacing w:val="-3"/>
+        </w:rPr>
+        <w:t xml:space="preserve"> </w:t>
+      </w:r>
+      <w:r>
+        <w:rPr>
+          <w:rFonts w:hint="default" w:ascii="Times New Roman" w:hAnsi="Times New Roman" w:cs="Times New Roman"/>
+        </w:rPr>
+        <w:t>CSS</w:t>
+      </w:r>
+      <w:r>
+        <w:rPr>
+          <w:rFonts w:hint="default" w:ascii="Times New Roman" w:hAnsi="Times New Roman" w:cs="Times New Roman"/>
+          <w:spacing w:val="-8"/>
+        </w:rPr>
+        <w:t xml:space="preserve"> </w:t>
+      </w:r>
+      <w:r>
+        <w:rPr>
+          <w:rFonts w:hint="default" w:ascii="Times New Roman" w:hAnsi="Times New Roman" w:cs="Times New Roman"/>
+        </w:rPr>
+        <w:t>|</w:t>
+      </w:r>
+      <w:r>
+        <w:rPr>
+          <w:rFonts w:hint="default" w:ascii="Times New Roman" w:hAnsi="Times New Roman" w:cs="Times New Roman"/>
+          <w:spacing w:val="-11"/>
+        </w:rPr>
+        <w:t xml:space="preserve"> </w:t>
+      </w:r>
+      <w:r>
+        <w:rPr>
+          <w:rFonts w:hint="default" w:ascii="Times New Roman" w:hAnsi="Times New Roman" w:cs="Times New Roman"/>
+        </w:rPr>
+        <w:t>ReactJS</w:t>
+      </w:r>
+      <w:r>
+        <w:rPr>
+          <w:rFonts w:hint="default" w:ascii="Times New Roman" w:hAnsi="Times New Roman" w:cs="Times New Roman"/>
+          <w:spacing w:val="-10"/>
+        </w:rPr>
+        <w:t xml:space="preserve"> </w:t>
+      </w:r>
+      <w:r>
+        <w:rPr>
+          <w:rFonts w:hint="default" w:ascii="Times New Roman" w:hAnsi="Times New Roman" w:cs="Times New Roman"/>
+          <w:sz w:val="22"/>
+          <w:szCs w:val="22"/>
+        </w:rPr>
+        <w:t>|</w:t>
+      </w:r>
+      <w:r>
+        <w:rPr>
+          <w:rFonts w:hint="default" w:ascii="Times New Roman" w:hAnsi="Times New Roman" w:cs="Times New Roman"/>
+          <w:sz w:val="22"/>
+          <w:szCs w:val="22"/>
+          <w:lang w:val="en-US"/>
+        </w:rPr>
+        <w:t xml:space="preserve"> Vite </w:t>
+      </w:r>
+      <w:r>
+        <w:rPr>
+          <w:rFonts w:hint="default" w:ascii="Times New Roman" w:hAnsi="Times New Roman" w:cs="Times New Roman"/>
+        </w:rPr>
+        <w:t>|</w:t>
+      </w:r>
+      <w:r>
+        <w:rPr>
+          <w:rFonts w:hint="default" w:ascii="Times New Roman" w:hAnsi="Times New Roman" w:cs="Times New Roman"/>
+          <w:spacing w:val="-8"/>
+        </w:rPr>
+        <w:t xml:space="preserve"> </w:t>
+      </w:r>
+      <w:r>
+        <w:rPr>
+          <w:rFonts w:hint="default" w:ascii="Times New Roman" w:hAnsi="Times New Roman" w:cs="Times New Roman"/>
+        </w:rPr>
+        <w:t>NodeJS</w:t>
+      </w:r>
+      <w:r>
+        <w:rPr>
+          <w:rFonts w:hint="default" w:ascii="Times New Roman" w:hAnsi="Times New Roman" w:cs="Times New Roman"/>
+          <w:spacing w:val="-7"/>
+        </w:rPr>
+        <w:t xml:space="preserve"> </w:t>
+      </w:r>
+      <w:r>
+        <w:rPr>
+          <w:rFonts w:hint="default" w:ascii="Times New Roman" w:hAnsi="Times New Roman" w:cs="Times New Roman"/>
+        </w:rPr>
+        <w:t>|</w:t>
+      </w:r>
+      <w:r>
+        <w:rPr>
+          <w:rFonts w:hint="default" w:ascii="Times New Roman" w:hAnsi="Times New Roman" w:cs="Times New Roman"/>
+          <w:spacing w:val="-9"/>
+        </w:rPr>
+        <w:t xml:space="preserve"> </w:t>
+      </w:r>
+      <w:r>
+        <w:rPr>
+          <w:rFonts w:hint="default" w:ascii="Times New Roman" w:hAnsi="Times New Roman" w:cs="Times New Roman"/>
+        </w:rPr>
+        <w:t>ExpressJS</w:t>
+      </w:r>
+      <w:r>
+        <w:rPr>
+          <w:rFonts w:hint="default" w:ascii="Times New Roman" w:hAnsi="Times New Roman" w:cs="Times New Roman"/>
+          <w:spacing w:val="-9"/>
+        </w:rPr>
+        <w:t xml:space="preserve"> </w:t>
+      </w:r>
+      <w:r>
+        <w:rPr>
+          <w:rFonts w:hint="default" w:ascii="Times New Roman" w:hAnsi="Times New Roman" w:cs="Times New Roman"/>
+        </w:rPr>
+        <w:t>|</w:t>
+      </w:r>
+      <w:r>
+        <w:rPr>
+          <w:rFonts w:hint="default" w:ascii="Times New Roman" w:hAnsi="Times New Roman" w:cs="Times New Roman"/>
+          <w:lang w:val="en-US"/>
+        </w:rPr>
+        <w:t xml:space="preserve"> Stripe </w:t>
+      </w:r>
+      <w:r>
+        <w:rPr>
+          <w:rFonts w:hint="default" w:ascii="Times New Roman" w:hAnsi="Times New Roman" w:cs="Times New Roman"/>
+        </w:rPr>
+        <w:t>|</w:t>
+      </w:r>
+      <w:r>
+        <w:rPr>
+          <w:rFonts w:hint="default" w:ascii="Times New Roman" w:hAnsi="Times New Roman" w:cs="Times New Roman"/>
+          <w:spacing w:val="-9"/>
+        </w:rPr>
+        <w:t xml:space="preserve"> </w:t>
+      </w:r>
+      <w:r>
+        <w:rPr>
+          <w:rFonts w:hint="default" w:ascii="Times New Roman" w:hAnsi="Times New Roman" w:cs="Times New Roman"/>
+        </w:rPr>
+        <w:t>MySQL</w:t>
+      </w:r>
+      <w:r>
+        <w:rPr>
+          <w:rFonts w:hint="default" w:ascii="Times New Roman" w:hAnsi="Times New Roman" w:cs="Times New Roman"/>
+          <w:spacing w:val="-7"/>
+        </w:rPr>
+        <w:t xml:space="preserve"> </w:t>
+      </w:r>
+      <w:r>
+        <w:rPr>
+          <w:rFonts w:hint="default" w:ascii="Times New Roman" w:hAnsi="Times New Roman" w:cs="Times New Roman"/>
+        </w:rPr>
+        <w:t>|</w:t>
+      </w:r>
+      <w:r>
+        <w:rPr>
+          <w:rFonts w:hint="default" w:ascii="Times New Roman" w:hAnsi="Times New Roman" w:cs="Times New Roman"/>
+          <w:spacing w:val="-11"/>
+        </w:rPr>
+        <w:t xml:space="preserve"> </w:t>
+      </w:r>
+      <w:r>
+        <w:rPr>
+          <w:rFonts w:hint="default" w:ascii="Times New Roman" w:hAnsi="Times New Roman" w:cs="Times New Roman"/>
+          <w:spacing w:val="-2"/>
+        </w:rPr>
+        <w:t>JWT</w:t>
+      </w:r>
+    </w:p>
+    <w:p>
+      <w:pPr>
+        <w:pStyle w:val="10"/>
+        <w:spacing w:before="229" w:line="276" w:lineRule="auto"/>
+        <w:ind w:left="720" w:right="1870" w:firstLine="0"/>
+        <w:rPr>
+          <w:rFonts w:hint="default" w:ascii="Times New Roman" w:hAnsi="Times New Roman" w:cs="Times New Roman"/>
+          <w:b/>
+          <w:color w:val="262626" w:themeColor="text1" w:themeTint="D9"/>
+          <w:position w:val="-2"/>
+          <w:sz w:val="24"/>
+          <w:szCs w:val="24"/>
+          <w14:textFill>
+            <w14:solidFill>
+              <w14:schemeClr w14:val="tx1">
+                <w14:lumMod w14:val="85000"/>
+                <w14:lumOff w14:val="15000"/>
+              </w14:schemeClr>
+            </w14:solidFill>
+          </w14:textFill>
+        </w:rPr>
+      </w:pPr>
     </w:p>
     <w:p>
       <w:pPr>
@@ -6765,6 +8125,116 @@
         <w:spacing w:line="360" w:lineRule="auto"/>
         <w:rPr>
           <w:rFonts w:hint="default" w:ascii="Times New Roman" w:hAnsi="Times New Roman" w:cs="Times New Roman"/>
+          <w:b/>
+          <w:color w:val="595959" w:themeColor="text1" w:themeTint="A6"/>
+          <w:sz w:val="24"/>
+          <w:szCs w:val="24"/>
+          <w14:textFill>
+            <w14:solidFill>
+              <w14:schemeClr w14:val="tx1">
+                <w14:lumMod w14:val="65000"/>
+                <w14:lumOff w14:val="35000"/>
+              </w14:schemeClr>
+            </w14:solidFill>
+          </w14:textFill>
+        </w:rPr>
+      </w:pPr>
+      <w:r>
+        <w:rPr>
+          <w:rFonts w:hint="default" w:ascii="Times New Roman" w:hAnsi="Times New Roman" w:cs="Times New Roman"/>
+          <w:b/>
+          <w:color w:val="595959" w:themeColor="text1" w:themeTint="A6"/>
+          <w14:textFill>
+            <w14:solidFill>
+              <w14:schemeClr w14:val="tx1">
+                <w14:lumMod w14:val="65000"/>
+                <w14:lumOff w14:val="35000"/>
+              </w14:schemeClr>
+            </w14:solidFill>
+          </w14:textFill>
+        </w:rPr>
+        <w:t xml:space="preserve">     </w:t>
+      </w:r>
+      <w:r>
+        <w:rPr>
+          <w:rFonts w:hint="default" w:ascii="Times New Roman" w:hAnsi="Times New Roman" w:cs="Times New Roman"/>
+          <w:b/>
+          <w:color w:val="595959" w:themeColor="text1" w:themeTint="A6"/>
+          <w:sz w:val="24"/>
+          <w:szCs w:val="24"/>
+          <w14:textFill>
+            <w14:solidFill>
+              <w14:schemeClr w14:val="tx1">
+                <w14:lumMod w14:val="65000"/>
+                <w14:lumOff w14:val="35000"/>
+              </w14:schemeClr>
+            </w14:solidFill>
+          </w14:textFill>
+        </w:rPr>
+        <w:t xml:space="preserve"> </w:t>
+      </w:r>
+    </w:p>
+    <w:p>
+      <w:pPr>
+        <w:tabs>
+          <w:tab w:val="left" w:pos="4398"/>
+          <w:tab w:val="left" w:pos="6222"/>
+          <w:tab w:val="left" w:pos="8502"/>
+        </w:tabs>
+        <w:spacing w:line="360" w:lineRule="auto"/>
+        <w:rPr>
+          <w:rFonts w:hint="default" w:ascii="Times New Roman" w:hAnsi="Times New Roman" w:cs="Times New Roman"/>
+          <w:b/>
+          <w:color w:val="595959" w:themeColor="text1" w:themeTint="A6"/>
+          <w:sz w:val="24"/>
+          <w:szCs w:val="24"/>
+          <w14:textFill>
+            <w14:solidFill>
+              <w14:schemeClr w14:val="tx1">
+                <w14:lumMod w14:val="65000"/>
+                <w14:lumOff w14:val="35000"/>
+              </w14:schemeClr>
+            </w14:solidFill>
+          </w14:textFill>
+        </w:rPr>
+      </w:pPr>
+    </w:p>
+    <w:p>
+      <w:pPr>
+        <w:tabs>
+          <w:tab w:val="left" w:pos="4398"/>
+          <w:tab w:val="left" w:pos="6222"/>
+          <w:tab w:val="left" w:pos="8502"/>
+        </w:tabs>
+        <w:spacing w:line="360" w:lineRule="auto"/>
+        <w:rPr>
+          <w:rFonts w:hint="default" w:ascii="Times New Roman" w:hAnsi="Times New Roman" w:cs="Times New Roman"/>
+          <w:b/>
+          <w:color w:val="595959" w:themeColor="text1" w:themeTint="A6"/>
+          <w:sz w:val="24"/>
+          <w:szCs w:val="24"/>
+          <w14:textFill>
+            <w14:solidFill>
+              <w14:schemeClr w14:val="tx1">
+                <w14:lumMod w14:val="65000"/>
+                <w14:lumOff w14:val="35000"/>
+              </w14:schemeClr>
+            </w14:solidFill>
+          </w14:textFill>
+        </w:rPr>
+      </w:pPr>
+    </w:p>
+    <w:p>
+      <w:pPr>
+        <w:tabs>
+          <w:tab w:val="left" w:pos="4398"/>
+          <w:tab w:val="left" w:pos="6222"/>
+          <w:tab w:val="left" w:pos="8502"/>
+        </w:tabs>
+        <w:spacing w:line="360" w:lineRule="auto"/>
+        <w:ind w:firstLine="600" w:firstLineChars="300"/>
+        <w:rPr>
+          <w:rFonts w:hint="default" w:ascii="Times New Roman" w:hAnsi="Times New Roman" w:cs="Times New Roman"/>
           <w:color w:val="0000ED"/>
         </w:rPr>
       </w:pPr>
@@ -6776,19 +8246,19 @@
           <w:sz w:val="20"/>
         </w:rPr>
         <w:drawing>
-          <wp:anchor distT="0" distB="0" distL="0" distR="0" simplePos="0" relativeHeight="251687936" behindDoc="0" locked="0" layoutInCell="1" allowOverlap="1">
+          <wp:anchor distT="0" distB="0" distL="0" distR="0" simplePos="0" relativeHeight="251686912" behindDoc="0" locked="0" layoutInCell="1" allowOverlap="1">
             <wp:simplePos x="0" y="0"/>
             <wp:positionH relativeFrom="column">
-              <wp:posOffset>5826760</wp:posOffset>
+              <wp:posOffset>6026150</wp:posOffset>
             </wp:positionH>
             <wp:positionV relativeFrom="paragraph">
-              <wp:posOffset>21590</wp:posOffset>
+              <wp:posOffset>20320</wp:posOffset>
             </wp:positionV>
             <wp:extent cx="151765" cy="151765"/>
             <wp:effectExtent l="0" t="0" r="635" b="635"/>
             <wp:wrapNone/>
             <wp:docPr id="122" name="image4.png">
-              <a:hlinkClick xmlns:a="http://schemas.openxmlformats.org/drawingml/2006/main" r:id="rId11"/>
+              <a:hlinkClick xmlns:a="http://schemas.openxmlformats.org/drawingml/2006/main" r:id="rId13"/>
             </wp:docPr>
             <wp:cNvGraphicFramePr>
               <a:graphicFrameLocks xmlns:a="http://schemas.openxmlformats.org/drawingml/2006/main" noChangeAspect="1"/>
@@ -6827,40 +8297,6 @@
         <w:rPr>
           <w:rFonts w:hint="default" w:ascii="Times New Roman" w:hAnsi="Times New Roman" w:cs="Times New Roman"/>
           <w:b/>
-          <w:color w:val="595959" w:themeColor="text1" w:themeTint="A6"/>
-          <w14:textFill>
-            <w14:solidFill>
-              <w14:schemeClr w14:val="tx1">
-                <w14:lumMod w14:val="65000"/>
-                <w14:lumOff w14:val="35000"/>
-              </w14:schemeClr>
-            </w14:solidFill>
-          </w14:textFill>
-        </w:rPr>
-        <w:t xml:space="preserve">     </w:t>
-      </w:r>
-      <w:r>
-        <w:rPr>
-          <w:rFonts w:hint="default" w:ascii="Times New Roman" w:hAnsi="Times New Roman" w:cs="Times New Roman"/>
-          <w:b/>
-          <w:color w:val="595959" w:themeColor="text1" w:themeTint="A6"/>
-          <w:sz w:val="24"/>
-          <w:szCs w:val="24"/>
-          <w14:textFill>
-            <w14:solidFill>
-              <w14:schemeClr w14:val="tx1">
-                <w14:lumMod w14:val="65000"/>
-                <w14:lumOff w14:val="35000"/>
-              </w14:schemeClr>
-            </w14:solidFill>
-          </w14:textFill>
-        </w:rPr>
-        <w:t xml:space="preserve"> </w:t>
-      </w:r>
-      <w:r>
-        <w:rPr>
-          <w:rFonts w:hint="default" w:ascii="Times New Roman" w:hAnsi="Times New Roman" w:cs="Times New Roman"/>
-          <w:b/>
           <w:color w:val="262626" w:themeColor="text1" w:themeTint="D9"/>
           <w:sz w:val="22"/>
           <w:szCs w:val="22"/>
@@ -6967,7 +8403,122 @@
             </w14:solidFill>
           </w14:textFill>
         </w:rPr>
+        <w:t xml:space="preserve">        </w:t>
+      </w:r>
+      <w:r>
+        <w:rPr>
+          <w:rStyle w:val="14"/>
+          <w:rFonts w:hint="default" w:ascii="Times New Roman" w:hAnsi="Times New Roman" w:cs="Times New Roman"/>
+          <w:color w:val="595959" w:themeColor="text1" w:themeTint="A6"/>
+          <w:sz w:val="20"/>
+          <w:szCs w:val="20"/>
+          <w:lang w:val="en-US"/>
+          <w14:textFill>
+            <w14:solidFill>
+              <w14:schemeClr w14:val="tx1">
+                <w14:lumMod w14:val="65000"/>
+                <w14:lumOff w14:val="35000"/>
+              </w14:schemeClr>
+            </w14:solidFill>
+          </w14:textFill>
+        </w:rPr>
+        <w:fldChar w:fldCharType="begin"/>
+      </w:r>
+      <w:r>
+        <w:rPr>
+          <w:rStyle w:val="14"/>
+          <w:rFonts w:hint="default" w:ascii="Times New Roman" w:hAnsi="Times New Roman" w:cs="Times New Roman"/>
+          <w:color w:val="595959" w:themeColor="text1" w:themeTint="A6"/>
+          <w:sz w:val="20"/>
+          <w:szCs w:val="20"/>
+          <w:lang w:val="en-US"/>
+          <w14:textFill>
+            <w14:solidFill>
+              <w14:schemeClr w14:val="tx1">
+                <w14:lumMod w14:val="65000"/>
+                <w14:lumOff w14:val="35000"/>
+              </w14:schemeClr>
+            </w14:solidFill>
+          </w14:textFill>
+        </w:rPr>
+        <w:instrText xml:space="preserve"> HYPERLINK "https://grozziie.zjweiting.com/" </w:instrText>
+      </w:r>
+      <w:r>
+        <w:rPr>
+          <w:rStyle w:val="14"/>
+          <w:rFonts w:hint="default" w:ascii="Times New Roman" w:hAnsi="Times New Roman" w:cs="Times New Roman"/>
+          <w:color w:val="595959" w:themeColor="text1" w:themeTint="A6"/>
+          <w:sz w:val="20"/>
+          <w:szCs w:val="20"/>
+          <w:lang w:val="en-US"/>
+          <w14:textFill>
+            <w14:solidFill>
+              <w14:schemeClr w14:val="tx1">
+                <w14:lumMod w14:val="65000"/>
+                <w14:lumOff w14:val="35000"/>
+              </w14:schemeClr>
+            </w14:solidFill>
+          </w14:textFill>
+        </w:rPr>
+        <w:fldChar w:fldCharType="separate"/>
+      </w:r>
+      <w:r>
+        <w:rPr>
+          <w:rStyle w:val="9"/>
+          <w:rFonts w:hint="default" w:ascii="Times New Roman" w:hAnsi="Times New Roman" w:cs="Times New Roman"/>
+          <w:sz w:val="20"/>
+          <w:szCs w:val="20"/>
+          <w:u w:val="none"/>
+          <w:lang w:val="en-US"/>
+        </w:rPr>
         <w:t xml:space="preserve">    </w:t>
+      </w:r>
+      <w:r>
+        <w:rPr>
+          <w:rStyle w:val="9"/>
+          <w:rFonts w:hint="default" w:ascii="Times New Roman" w:hAnsi="Times New Roman" w:cs="Times New Roman"/>
+          <w:sz w:val="20"/>
+          <w:szCs w:val="20"/>
+          <w:lang w:val="en-US"/>
+        </w:rPr>
+        <w:t>Live Website</w:t>
+      </w:r>
+      <w:r>
+        <w:rPr>
+          <w:rStyle w:val="14"/>
+          <w:rFonts w:hint="default" w:ascii="Times New Roman" w:hAnsi="Times New Roman" w:cs="Times New Roman"/>
+          <w:color w:val="595959" w:themeColor="text1" w:themeTint="A6"/>
+          <w:sz w:val="20"/>
+          <w:szCs w:val="20"/>
+          <w:lang w:val="en-US"/>
+          <w14:textFill>
+            <w14:solidFill>
+              <w14:schemeClr w14:val="tx1">
+                <w14:lumMod w14:val="65000"/>
+                <w14:lumOff w14:val="35000"/>
+              </w14:schemeClr>
+            </w14:solidFill>
+          </w14:textFill>
+        </w:rPr>
+        <w:fldChar w:fldCharType="end"/>
+      </w:r>
+      <w:r>
+        <w:rPr>
+          <w:rStyle w:val="14"/>
+          <w:rFonts w:hint="default" w:ascii="Times New Roman" w:hAnsi="Times New Roman" w:cs="Times New Roman"/>
+          <w:color w:val="595959" w:themeColor="text1" w:themeTint="A6"/>
+          <w:sz w:val="20"/>
+          <w:szCs w:val="20"/>
+          <w14:textFill>
+            <w14:solidFill>
+              <w14:schemeClr w14:val="tx1">
+                <w14:lumMod w14:val="65000"/>
+                <w14:lumOff w14:val="35000"/>
+              </w14:schemeClr>
+            </w14:solidFill>
+          </w14:textFill>
+        </w:rPr>
+        <w:t xml:space="preserve"> </w:t>
       </w:r>
       <w:r>
         <w:rPr>
@@ -6976,7 +8527,6 @@
           <w:color w:val="595959" w:themeColor="text1" w:themeTint="A6"/>
           <w:sz w:val="18"/>
           <w:szCs w:val="18"/>
-          <w:lang w:val="en-US"/>
           <w14:textFill>
             <w14:solidFill>
               <w14:schemeClr w14:val="tx1">
@@ -6986,103 +8536,7 @@
             </w14:solidFill>
           </w14:textFill>
         </w:rPr>
-        <w:fldChar w:fldCharType="begin"/>
-      </w:r>
-      <w:r>
-        <w:rPr>
-          <w:rStyle w:val="14"/>
-          <w:rFonts w:hint="default" w:ascii="Times New Roman" w:hAnsi="Times New Roman" w:cs="Times New Roman"/>
-          <w:color w:val="595959" w:themeColor="text1" w:themeTint="A6"/>
-          <w:sz w:val="18"/>
-          <w:szCs w:val="18"/>
-          <w:lang w:val="en-US"/>
-          <w14:textFill>
-            <w14:solidFill>
-              <w14:schemeClr w14:val="tx1">
-                <w14:lumMod w14:val="65000"/>
-                <w14:lumOff w14:val="35000"/>
-              </w14:schemeClr>
-            </w14:solidFill>
-          </w14:textFill>
-        </w:rPr>
-        <w:instrText xml:space="preserve"> HYPERLINK "https://grozziie.zjweiting.com/" </w:instrText>
-      </w:r>
-      <w:r>
-        <w:rPr>
-          <w:rStyle w:val="14"/>
-          <w:rFonts w:hint="default" w:ascii="Times New Roman" w:hAnsi="Times New Roman" w:cs="Times New Roman"/>
-          <w:color w:val="595959" w:themeColor="text1" w:themeTint="A6"/>
-          <w:sz w:val="18"/>
-          <w:szCs w:val="18"/>
-          <w:lang w:val="en-US"/>
-          <w14:textFill>
-            <w14:solidFill>
-              <w14:schemeClr w14:val="tx1">
-                <w14:lumMod w14:val="65000"/>
-                <w14:lumOff w14:val="35000"/>
-              </w14:schemeClr>
-            </w14:solidFill>
-          </w14:textFill>
-        </w:rPr>
-        <w:fldChar w:fldCharType="separate"/>
-      </w:r>
-      <w:r>
-        <w:rPr>
-          <w:rStyle w:val="9"/>
-          <w:rFonts w:hint="default" w:ascii="Times New Roman" w:hAnsi="Times New Roman" w:cs="Times New Roman"/>
-          <w:sz w:val="18"/>
-          <w:szCs w:val="18"/>
-          <w:u w:val="none"/>
-          <w:lang w:val="en-US"/>
-        </w:rPr>
-        <w:t xml:space="preserve">    </w:t>
-      </w:r>
-      <w:r>
-        <w:rPr>
-          <w:rStyle w:val="9"/>
-          <w:rFonts w:hint="default" w:ascii="Times New Roman" w:hAnsi="Times New Roman" w:cs="Times New Roman"/>
-          <w:sz w:val="18"/>
-          <w:szCs w:val="18"/>
-          <w:lang w:val="en-US"/>
-        </w:rPr>
-        <w:t>Live Website</w:t>
-      </w:r>
-      <w:r>
-        <w:rPr>
-          <w:rStyle w:val="14"/>
-          <w:rFonts w:hint="default" w:ascii="Times New Roman" w:hAnsi="Times New Roman" w:cs="Times New Roman"/>
-          <w:color w:val="595959" w:themeColor="text1" w:themeTint="A6"/>
-          <w:sz w:val="18"/>
-          <w:szCs w:val="18"/>
-          <w:lang w:val="en-US"/>
-          <w14:textFill>
-            <w14:solidFill>
-              <w14:schemeClr w14:val="tx1">
-                <w14:lumMod w14:val="65000"/>
-                <w14:lumOff w14:val="35000"/>
-              </w14:schemeClr>
-            </w14:solidFill>
-          </w14:textFill>
-        </w:rPr>
-        <w:fldChar w:fldCharType="end"/>
-      </w:r>
-      <w:r>
-        <w:rPr>
-          <w:rStyle w:val="14"/>
-          <w:rFonts w:hint="default" w:ascii="Times New Roman" w:hAnsi="Times New Roman" w:cs="Times New Roman"/>
-          <w:color w:val="595959" w:themeColor="text1" w:themeTint="A6"/>
-          <w:sz w:val="18"/>
-          <w:szCs w:val="18"/>
-          <w14:textFill>
-            <w14:solidFill>
-              <w14:schemeClr w14:val="tx1">
-                <w14:lumMod w14:val="65000"/>
-                <w14:lumOff w14:val="35000"/>
-              </w14:schemeClr>
-            </w14:solidFill>
-          </w14:textFill>
-        </w:rPr>
-        <w:t xml:space="preserve">                                  </w:t>
+        <w:t xml:space="preserve">                                 </w:t>
       </w:r>
     </w:p>
     <w:p>
@@ -8276,1137 +9730,6 @@
     </w:p>
     <w:p>
       <w:pPr>
-        <w:pStyle w:val="10"/>
-        <w:spacing w:before="229" w:line="276" w:lineRule="auto"/>
-        <w:ind w:left="0" w:leftChars="0" w:right="1870" w:firstLine="0" w:firstLineChars="0"/>
-        <w:rPr>
-          <w:rFonts w:hint="default" w:ascii="Times New Roman" w:hAnsi="Times New Roman" w:cs="Times New Roman"/>
-          <w:b/>
-          <w:color w:val="565656"/>
-          <w:w w:val="105"/>
-          <w:u w:val="single"/>
-        </w:rPr>
-      </w:pPr>
-    </w:p>
-    <w:p>
-      <w:pPr>
-        <w:pStyle w:val="10"/>
-        <w:spacing w:before="229" w:line="276" w:lineRule="auto"/>
-        <w:ind w:left="0" w:leftChars="0" w:right="1870" w:firstLine="0" w:firstLineChars="0"/>
-        <w:rPr>
-          <w:rFonts w:hint="default" w:ascii="Times New Roman" w:hAnsi="Times New Roman" w:cs="Times New Roman"/>
-          <w:b/>
-          <w:color w:val="565656"/>
-          <w:w w:val="105"/>
-          <w:u w:val="single"/>
-        </w:rPr>
-      </w:pPr>
-    </w:p>
-    <w:p>
-      <w:pPr>
-        <w:pStyle w:val="10"/>
-        <w:spacing w:before="229" w:line="276" w:lineRule="auto"/>
-        <w:ind w:left="0" w:leftChars="0" w:right="1870" w:firstLine="0" w:firstLineChars="0"/>
-        <w:rPr>
-          <w:rFonts w:hint="default" w:ascii="Times New Roman" w:hAnsi="Times New Roman" w:cs="Times New Roman"/>
-          <w:b/>
-          <w:color w:val="565656"/>
-          <w:w w:val="105"/>
-          <w:u w:val="single"/>
-        </w:rPr>
-      </w:pPr>
-    </w:p>
-    <w:p>
-      <w:pPr>
-        <w:pStyle w:val="10"/>
-        <w:spacing w:before="229" w:line="276" w:lineRule="auto"/>
-        <w:ind w:left="0" w:leftChars="0" w:right="1870" w:firstLine="0" w:firstLineChars="0"/>
-        <w:rPr>
-          <w:rFonts w:hint="default" w:ascii="Times New Roman" w:hAnsi="Times New Roman" w:cs="Times New Roman"/>
-          <w:b/>
-          <w:color w:val="565656"/>
-          <w:w w:val="105"/>
-          <w:u w:val="single"/>
-        </w:rPr>
-      </w:pPr>
-    </w:p>
-    <w:p>
-      <w:pPr>
-        <w:pStyle w:val="10"/>
-        <w:spacing w:before="229" w:line="276" w:lineRule="auto"/>
-        <w:ind w:left="0" w:leftChars="0" w:right="1870" w:firstLine="0" w:firstLineChars="0"/>
-        <w:rPr>
-          <w:rFonts w:hint="default" w:ascii="Times New Roman" w:hAnsi="Times New Roman" w:cs="Times New Roman"/>
-          <w:b/>
-          <w:color w:val="565656"/>
-          <w:w w:val="105"/>
-          <w:u w:val="single"/>
-        </w:rPr>
-      </w:pPr>
-    </w:p>
-    <w:p>
-      <w:pPr>
-        <w:spacing w:line="360" w:lineRule="auto"/>
-        <w:ind w:firstLine="460"/>
-        <w:rPr>
-          <w:rFonts w:hint="default" w:ascii="Times New Roman" w:hAnsi="Times New Roman" w:cs="Times New Roman"/>
-        </w:rPr>
-      </w:pPr>
-      <w:r>
-        <w:rPr>
-          <w:rFonts w:hint="default" w:ascii="Times New Roman" w:hAnsi="Times New Roman" w:cs="Times New Roman"/>
-          <w:b/>
-          <w:color w:val="585858"/>
-          <w:position w:val="-2"/>
-          <w:sz w:val="18"/>
-        </w:rPr>
-        <w:drawing>
-          <wp:anchor distT="0" distB="0" distL="0" distR="0" simplePos="0" relativeHeight="251685888" behindDoc="0" locked="0" layoutInCell="1" allowOverlap="1">
-            <wp:simplePos x="0" y="0"/>
-            <wp:positionH relativeFrom="column">
-              <wp:posOffset>5754370</wp:posOffset>
-            </wp:positionH>
-            <wp:positionV relativeFrom="paragraph">
-              <wp:posOffset>17780</wp:posOffset>
-            </wp:positionV>
-            <wp:extent cx="151130" cy="151130"/>
-            <wp:effectExtent l="0" t="0" r="1270" b="1270"/>
-            <wp:wrapNone/>
-            <wp:docPr id="26" name="Image 42"/>
-            <wp:cNvGraphicFramePr/>
-            <a:graphic xmlns:a="http://schemas.openxmlformats.org/drawingml/2006/main">
-              <a:graphicData uri="http://schemas.openxmlformats.org/drawingml/2006/picture">
-                <pic:pic xmlns:pic="http://schemas.openxmlformats.org/drawingml/2006/picture">
-                  <pic:nvPicPr>
-                    <pic:cNvPr id="26" name="Image 42"/>
-                    <pic:cNvPicPr/>
-                  </pic:nvPicPr>
-                  <pic:blipFill>
-                    <a:blip r:embed="rId13" cstate="print"/>
-                    <a:stretch>
-                      <a:fillRect/>
-                    </a:stretch>
-                  </pic:blipFill>
-                  <pic:spPr>
-                    <a:xfrm>
-                      <a:off x="0" y="0"/>
-                      <a:ext cx="151130" cy="151130"/>
-                    </a:xfrm>
-                    <a:prstGeom prst="rect">
-                      <a:avLst/>
-                    </a:prstGeom>
-                  </pic:spPr>
-                </pic:pic>
-              </a:graphicData>
-            </a:graphic>
-          </wp:anchor>
-        </w:drawing>
-      </w:r>
-      <w:r>
-        <w:rPr>
-          <w:rFonts w:hint="default" w:ascii="Times New Roman" w:hAnsi="Times New Roman" w:cs="Times New Roman"/>
-          <w:b/>
-          <w:color w:val="585858"/>
-        </w:rPr>
-        <w:t xml:space="preserve"> </w:t>
-      </w:r>
-      <w:r>
-        <w:rPr>
-          <w:rFonts w:hint="default" w:ascii="Times New Roman" w:hAnsi="Times New Roman" w:cs="Times New Roman"/>
-          <w:b/>
-          <w:color w:val="585858"/>
-          <w:lang w:val="en-US"/>
-        </w:rPr>
-        <w:t xml:space="preserve"> </w:t>
-      </w:r>
-      <w:r>
-        <w:rPr>
-          <w:rFonts w:hint="default" w:ascii="Times New Roman" w:hAnsi="Times New Roman" w:cs="Times New Roman"/>
-          <w:b/>
-          <w:color w:val="262626" w:themeColor="text1" w:themeTint="D9"/>
-          <w:lang w:val="en-US"/>
-          <w14:textFill>
-            <w14:solidFill>
-              <w14:schemeClr w14:val="tx1">
-                <w14:lumMod w14:val="85000"/>
-                <w14:lumOff w14:val="15000"/>
-              </w14:schemeClr>
-            </w14:solidFill>
-          </w14:textFill>
-        </w:rPr>
-        <w:t>Face-Attendance</w:t>
-      </w:r>
-      <w:r>
-        <w:rPr>
-          <w:rFonts w:hint="default" w:ascii="Times New Roman" w:hAnsi="Times New Roman" w:cs="Times New Roman"/>
-          <w:b/>
-          <w:color w:val="262626" w:themeColor="text1" w:themeTint="D9"/>
-          <w14:textFill>
-            <w14:solidFill>
-              <w14:schemeClr w14:val="tx1">
-                <w14:lumMod w14:val="85000"/>
-                <w14:lumOff w14:val="15000"/>
-              </w14:schemeClr>
-            </w14:solidFill>
-          </w14:textFill>
-        </w:rPr>
-        <w:t xml:space="preserve"> Management System </w:t>
-      </w:r>
-      <w:r>
-        <w:rPr>
-          <w:rFonts w:hint="default" w:ascii="Times New Roman" w:hAnsi="Times New Roman" w:cs="Times New Roman"/>
-          <w:color w:val="404040" w:themeColor="text1" w:themeTint="BF"/>
-          <w14:textFill>
-            <w14:solidFill>
-              <w14:schemeClr w14:val="tx1">
-                <w14:lumMod w14:val="75000"/>
-                <w14:lumOff w14:val="25000"/>
-              </w14:schemeClr>
-            </w14:solidFill>
-          </w14:textFill>
-        </w:rPr>
-        <w:t>(</w:t>
-      </w:r>
-      <w:r>
-        <w:rPr>
-          <w:rFonts w:hint="default" w:ascii="Times New Roman" w:hAnsi="Times New Roman"/>
-          <w:color w:val="404040" w:themeColor="text1" w:themeTint="BF"/>
-          <w14:textFill>
-            <w14:solidFill>
-              <w14:schemeClr w14:val="tx1">
-                <w14:lumMod w14:val="75000"/>
-                <w14:lumOff w14:val="25000"/>
-              </w14:schemeClr>
-            </w14:solidFill>
-          </w14:textFill>
-        </w:rPr>
-        <w:t xml:space="preserve"> Attendance, Leave and Salary Management</w:t>
-      </w:r>
-      <w:r>
-        <w:rPr>
-          <w:rFonts w:hint="default" w:ascii="Times New Roman" w:hAnsi="Times New Roman" w:cs="Times New Roman"/>
-          <w:b/>
-          <w:color w:val="404040" w:themeColor="text1" w:themeTint="BF"/>
-          <w:spacing w:val="-4"/>
-          <w:sz w:val="18"/>
-          <w14:textFill>
-            <w14:solidFill>
-              <w14:schemeClr w14:val="tx1">
-                <w14:lumMod w14:val="75000"/>
-                <w14:lumOff w14:val="25000"/>
-              </w14:schemeClr>
-            </w14:solidFill>
-          </w14:textFill>
-        </w:rPr>
-        <w:t xml:space="preserve">) </w:t>
-      </w:r>
-      <w:r>
-        <w:rPr>
-          <w:rFonts w:hint="default" w:ascii="Times New Roman" w:hAnsi="Times New Roman" w:cs="Times New Roman"/>
-          <w:b/>
-          <w:color w:val="404040" w:themeColor="text1" w:themeTint="BF"/>
-          <w:spacing w:val="-4"/>
-          <w:sz w:val="18"/>
-          <w:lang w:val="en-US"/>
-          <w14:textFill>
-            <w14:solidFill>
-              <w14:schemeClr w14:val="tx1">
-                <w14:lumMod w14:val="75000"/>
-                <w14:lumOff w14:val="25000"/>
-              </w14:schemeClr>
-            </w14:solidFill>
-          </w14:textFill>
-        </w:rPr>
-        <w:t xml:space="preserve">         </w:t>
-      </w:r>
-      <w:r>
-        <w:rPr>
-          <w:rFonts w:hint="default" w:ascii="Times New Roman" w:hAnsi="Times New Roman" w:cs="Times New Roman"/>
-          <w:b/>
-          <w:color w:val="585858"/>
-          <w:spacing w:val="-4"/>
-          <w:sz w:val="18"/>
-        </w:rPr>
-        <w:t xml:space="preserve">  </w:t>
-      </w:r>
-      <w:r>
-        <w:rPr>
-          <w:rFonts w:hint="default" w:ascii="Times New Roman" w:hAnsi="Times New Roman" w:cs="Times New Roman"/>
-        </w:rPr>
-        <w:fldChar w:fldCharType="begin"/>
-      </w:r>
-      <w:r>
-        <w:rPr>
-          <w:rFonts w:hint="default" w:ascii="Times New Roman" w:hAnsi="Times New Roman" w:cs="Times New Roman"/>
-        </w:rPr>
-        <w:instrText xml:space="preserve"> HYPERLINK "https://grozziie.zjweiting.com:3086/" </w:instrText>
-      </w:r>
-      <w:r>
-        <w:rPr>
-          <w:rFonts w:hint="default" w:ascii="Times New Roman" w:hAnsi="Times New Roman" w:cs="Times New Roman"/>
-        </w:rPr>
-        <w:fldChar w:fldCharType="separate"/>
-      </w:r>
-      <w:r>
-        <w:rPr>
-          <w:rStyle w:val="9"/>
-          <w:rFonts w:hint="default" w:ascii="Times New Roman" w:hAnsi="Times New Roman" w:cs="Times New Roman"/>
-          <w:color w:val="0000FF"/>
-          <w:sz w:val="21"/>
-          <w:szCs w:val="21"/>
-        </w:rPr>
-        <w:t>Live Website</w:t>
-      </w:r>
-      <w:r>
-        <w:rPr>
-          <w:rStyle w:val="9"/>
-          <w:rFonts w:hint="default" w:ascii="Times New Roman" w:hAnsi="Times New Roman" w:cs="Times New Roman"/>
-          <w:color w:val="0000FF"/>
-          <w:sz w:val="21"/>
-          <w:szCs w:val="21"/>
-        </w:rPr>
-        <w:fldChar w:fldCharType="end"/>
-      </w:r>
-    </w:p>
-    <w:p>
-      <w:pPr>
-        <w:pStyle w:val="3"/>
-        <w:spacing w:before="0"/>
-        <w:rPr>
-          <w:rFonts w:hint="default" w:ascii="Times New Roman" w:hAnsi="Times New Roman" w:cs="Times New Roman"/>
-          <w:sz w:val="22"/>
-          <w:szCs w:val="22"/>
-          <w:u w:val="none"/>
-        </w:rPr>
-      </w:pPr>
-      <w:r>
-        <w:rPr>
-          <w:rFonts w:hint="default" w:ascii="Times New Roman" w:hAnsi="Times New Roman" w:cs="Times New Roman"/>
-          <w:color w:val="262626" w:themeColor="text1" w:themeTint="D9"/>
-          <w:w w:val="105"/>
-          <w:sz w:val="22"/>
-          <w:szCs w:val="22"/>
-          <w14:textFill>
-            <w14:solidFill>
-              <w14:schemeClr w14:val="tx1">
-                <w14:lumMod w14:val="85000"/>
-                <w14:lumOff w14:val="15000"/>
-              </w14:schemeClr>
-            </w14:solidFill>
-          </w14:textFill>
-        </w:rPr>
-        <w:t>Key Features</w:t>
-      </w:r>
-      <w:r>
-        <w:rPr>
-          <w:rFonts w:hint="default" w:ascii="Times New Roman" w:hAnsi="Times New Roman" w:cs="Times New Roman"/>
-          <w:color w:val="262626" w:themeColor="text1" w:themeTint="D9"/>
-          <w:spacing w:val="-2"/>
-          <w:w w:val="105"/>
-          <w:sz w:val="22"/>
-          <w:szCs w:val="22"/>
-          <w14:textFill>
-            <w14:solidFill>
-              <w14:schemeClr w14:val="tx1">
-                <w14:lumMod w14:val="85000"/>
-                <w14:lumOff w14:val="15000"/>
-              </w14:schemeClr>
-            </w14:solidFill>
-          </w14:textFill>
-        </w:rPr>
-        <w:t>:</w:t>
-      </w:r>
-    </w:p>
-    <w:p>
-      <w:pPr>
-        <w:pStyle w:val="7"/>
-        <w:spacing w:before="1"/>
-        <w:ind w:left="1081" w:right="1623" w:hanging="361"/>
-        <w:rPr>
-          <w:rFonts w:hint="default" w:ascii="Times New Roman" w:hAnsi="Times New Roman" w:cs="Times New Roman"/>
-          <w:color w:val="404040" w:themeColor="text1" w:themeTint="BF"/>
-          <w14:textFill>
-            <w14:solidFill>
-              <w14:schemeClr w14:val="tx1">
-                <w14:lumMod w14:val="75000"/>
-                <w14:lumOff w14:val="25000"/>
-              </w14:schemeClr>
-            </w14:solidFill>
-          </w14:textFill>
-        </w:rPr>
-      </w:pPr>
-      <w:r>
-        <w:rPr>
-          <w:rFonts w:hint="default" w:ascii="Times New Roman" w:hAnsi="Times New Roman" w:cs="Times New Roman"/>
-        </w:rPr>
-        <w:drawing>
-          <wp:inline distT="0" distB="0" distL="0" distR="0">
-            <wp:extent cx="115570" cy="107315"/>
-            <wp:effectExtent l="0" t="0" r="17780" b="6985"/>
-            <wp:docPr id="27" name="Image 45" descr="*"/>
-            <wp:cNvGraphicFramePr/>
-            <a:graphic xmlns:a="http://schemas.openxmlformats.org/drawingml/2006/main">
-              <a:graphicData uri="http://schemas.openxmlformats.org/drawingml/2006/picture">
-                <pic:pic xmlns:pic="http://schemas.openxmlformats.org/drawingml/2006/picture">
-                  <pic:nvPicPr>
-                    <pic:cNvPr id="27" name="Image 45" descr="*"/>
-                    <pic:cNvPicPr/>
-                  </pic:nvPicPr>
-                  <pic:blipFill>
-                    <a:blip r:embed="rId12" cstate="print"/>
-                    <a:stretch>
-                      <a:fillRect/>
-                    </a:stretch>
-                  </pic:blipFill>
-                  <pic:spPr>
-                    <a:xfrm>
-                      <a:off x="0" y="0"/>
-                      <a:ext cx="116204" cy="107865"/>
-                    </a:xfrm>
-                    <a:prstGeom prst="rect">
-                      <a:avLst/>
-                    </a:prstGeom>
-                  </pic:spPr>
-                </pic:pic>
-              </a:graphicData>
-            </a:graphic>
-          </wp:inline>
-        </w:drawing>
-      </w:r>
-      <w:r>
-        <w:rPr>
-          <w:rFonts w:hint="default" w:ascii="Times New Roman" w:hAnsi="Times New Roman" w:cs="Times New Roman"/>
-          <w:color w:val="595959" w:themeColor="text1" w:themeTint="A6"/>
-          <w:spacing w:val="-13"/>
-          <w:sz w:val="22"/>
-          <w:szCs w:val="22"/>
-          <w14:textFill>
-            <w14:solidFill>
-              <w14:schemeClr w14:val="tx1">
-                <w14:lumMod w14:val="65000"/>
-                <w14:lumOff w14:val="35000"/>
-              </w14:schemeClr>
-            </w14:solidFill>
-          </w14:textFill>
-        </w:rPr>
-        <w:t xml:space="preserve"> </w:t>
-      </w:r>
-      <w:r>
-        <w:rPr>
-          <w:rFonts w:hint="default" w:ascii="Times New Roman" w:hAnsi="Times New Roman" w:cs="Times New Roman"/>
-          <w:color w:val="595959" w:themeColor="text1" w:themeTint="A6"/>
-          <w:spacing w:val="-13"/>
-          <w:sz w:val="22"/>
-          <w:szCs w:val="22"/>
-          <w:lang w:val="en-US"/>
-          <w14:textFill>
-            <w14:solidFill>
-              <w14:schemeClr w14:val="tx1">
-                <w14:lumMod w14:val="65000"/>
-                <w14:lumOff w14:val="35000"/>
-              </w14:schemeClr>
-            </w14:solidFill>
-          </w14:textFill>
-        </w:rPr>
-        <w:t xml:space="preserve"> </w:t>
-      </w:r>
-      <w:r>
-        <w:rPr>
-          <w:rFonts w:hint="default" w:ascii="Times New Roman" w:hAnsi="Times New Roman" w:eastAsia="SimSun" w:cs="Times New Roman"/>
-          <w:color w:val="404040" w:themeColor="text1" w:themeTint="BF"/>
-          <w:sz w:val="22"/>
-          <w:szCs w:val="22"/>
-          <w14:textFill>
-            <w14:solidFill>
-              <w14:schemeClr w14:val="tx1">
-                <w14:lumMod w14:val="75000"/>
-                <w14:lumOff w14:val="25000"/>
-              </w14:schemeClr>
-            </w14:solidFill>
-          </w14:textFill>
-        </w:rPr>
-        <w:t>Allows admins and HR managers to monitor employee attendance on a daily, date-range, and monthly basis, with the ability to generate automated Excel reports for accurate record-keeping and analysis.</w:t>
-      </w:r>
-    </w:p>
-    <w:p>
-      <w:pPr>
-        <w:pStyle w:val="7"/>
-        <w:ind w:left="1081" w:right="1618" w:hanging="361"/>
-        <w:rPr>
-          <w:rFonts w:hint="default" w:ascii="Times New Roman" w:hAnsi="Times New Roman" w:cs="Times New Roman"/>
-          <w:color w:val="404040" w:themeColor="text1" w:themeTint="BF"/>
-          <w14:textFill>
-            <w14:solidFill>
-              <w14:schemeClr w14:val="tx1">
-                <w14:lumMod w14:val="75000"/>
-                <w14:lumOff w14:val="25000"/>
-              </w14:schemeClr>
-            </w14:solidFill>
-          </w14:textFill>
-        </w:rPr>
-      </w:pPr>
-      <w:r>
-        <w:rPr>
-          <w:rFonts w:hint="default" w:ascii="Times New Roman" w:hAnsi="Times New Roman" w:cs="Times New Roman"/>
-          <w:color w:val="404040" w:themeColor="text1" w:themeTint="BF"/>
-          <w14:textFill>
-            <w14:solidFill>
-              <w14:schemeClr w14:val="tx1">
-                <w14:lumMod w14:val="75000"/>
-                <w14:lumOff w14:val="25000"/>
-              </w14:schemeClr>
-            </w14:solidFill>
-          </w14:textFill>
-        </w:rPr>
-        <w:drawing>
-          <wp:inline distT="0" distB="0" distL="0" distR="0">
-            <wp:extent cx="115570" cy="107950"/>
-            <wp:effectExtent l="0" t="0" r="17780" b="6350"/>
-            <wp:docPr id="28" name="Image 46" descr="*"/>
-            <wp:cNvGraphicFramePr/>
-            <a:graphic xmlns:a="http://schemas.openxmlformats.org/drawingml/2006/main">
-              <a:graphicData uri="http://schemas.openxmlformats.org/drawingml/2006/picture">
-                <pic:pic xmlns:pic="http://schemas.openxmlformats.org/drawingml/2006/picture">
-                  <pic:nvPicPr>
-                    <pic:cNvPr id="28" name="Image 46" descr="*"/>
-                    <pic:cNvPicPr/>
-                  </pic:nvPicPr>
-                  <pic:blipFill>
-                    <a:blip r:embed="rId12" cstate="print"/>
-                    <a:stretch>
-                      <a:fillRect/>
-                    </a:stretch>
-                  </pic:blipFill>
-                  <pic:spPr>
-                    <a:xfrm>
-                      <a:off x="0" y="0"/>
-                      <a:ext cx="116204" cy="108457"/>
-                    </a:xfrm>
-                    <a:prstGeom prst="rect">
-                      <a:avLst/>
-                    </a:prstGeom>
-                  </pic:spPr>
-                </pic:pic>
-              </a:graphicData>
-            </a:graphic>
-          </wp:inline>
-        </w:drawing>
-      </w:r>
-      <w:r>
-        <w:rPr>
-          <w:rFonts w:hint="default" w:ascii="Times New Roman" w:hAnsi="Times New Roman" w:cs="Times New Roman"/>
-          <w:color w:val="404040" w:themeColor="text1" w:themeTint="BF"/>
-          <w:lang w:val="en-US"/>
-          <w14:textFill>
-            <w14:solidFill>
-              <w14:schemeClr w14:val="tx1">
-                <w14:lumMod w14:val="75000"/>
-                <w14:lumOff w14:val="25000"/>
-              </w14:schemeClr>
-            </w14:solidFill>
-          </w14:textFill>
-        </w:rPr>
-        <w:t xml:space="preserve">  </w:t>
-      </w:r>
-      <w:r>
-        <w:rPr>
-          <w:rFonts w:hint="default" w:ascii="Times New Roman" w:hAnsi="Times New Roman" w:eastAsia="SimSun" w:cs="Times New Roman"/>
-          <w:color w:val="404040" w:themeColor="text1" w:themeTint="BF"/>
-          <w:sz w:val="22"/>
-          <w:szCs w:val="22"/>
-          <w14:textFill>
-            <w14:solidFill>
-              <w14:schemeClr w14:val="tx1">
-                <w14:lumMod w14:val="75000"/>
-                <w14:lumOff w14:val="25000"/>
-              </w14:schemeClr>
-            </w14:solidFill>
-          </w14:textFill>
-        </w:rPr>
-        <w:t>Facilitates full management of employee leave requests, overtime calculations, and salary rules, enabling HR to approve leaves, process month-end payroll, and maintain accurate employee compensation records.</w:t>
-      </w:r>
-    </w:p>
-    <w:p>
-      <w:pPr>
-        <w:pStyle w:val="7"/>
-        <w:tabs>
-          <w:tab w:val="left" w:pos="834"/>
-        </w:tabs>
-        <w:ind w:left="721"/>
-        <w:rPr>
-          <w:rFonts w:hint="default" w:ascii="Times New Roman" w:hAnsi="Times New Roman" w:eastAsia="SimSun" w:cs="Times New Roman"/>
-          <w:color w:val="404040" w:themeColor="text1" w:themeTint="BF"/>
-          <w:sz w:val="22"/>
-          <w:szCs w:val="22"/>
-          <w14:textFill>
-            <w14:solidFill>
-              <w14:schemeClr w14:val="tx1">
-                <w14:lumMod w14:val="75000"/>
-                <w14:lumOff w14:val="25000"/>
-              </w14:schemeClr>
-            </w14:solidFill>
-          </w14:textFill>
-        </w:rPr>
-      </w:pPr>
-      <w:r>
-        <w:rPr>
-          <w:rFonts w:hint="default" w:ascii="Times New Roman" w:hAnsi="Times New Roman" w:cs="Times New Roman"/>
-          <w:color w:val="404040" w:themeColor="text1" w:themeTint="BF"/>
-          <w14:textFill>
-            <w14:solidFill>
-              <w14:schemeClr w14:val="tx1">
-                <w14:lumMod w14:val="75000"/>
-                <w14:lumOff w14:val="25000"/>
-              </w14:schemeClr>
-            </w14:solidFill>
-          </w14:textFill>
-        </w:rPr>
-        <w:drawing>
-          <wp:inline distT="0" distB="0" distL="0" distR="0">
-            <wp:extent cx="115570" cy="107315"/>
-            <wp:effectExtent l="0" t="0" r="17780" b="6985"/>
-            <wp:docPr id="132" name="Image 48" descr="*"/>
-            <wp:cNvGraphicFramePr/>
-            <a:graphic xmlns:a="http://schemas.openxmlformats.org/drawingml/2006/main">
-              <a:graphicData uri="http://schemas.openxmlformats.org/drawingml/2006/picture">
-                <pic:pic xmlns:pic="http://schemas.openxmlformats.org/drawingml/2006/picture">
-                  <pic:nvPicPr>
-                    <pic:cNvPr id="132" name="Image 48" descr="*"/>
-                    <pic:cNvPicPr/>
-                  </pic:nvPicPr>
-                  <pic:blipFill>
-                    <a:blip r:embed="rId12" cstate="print"/>
-                    <a:stretch>
-                      <a:fillRect/>
-                    </a:stretch>
-                  </pic:blipFill>
-                  <pic:spPr>
-                    <a:xfrm>
-                      <a:off x="0" y="0"/>
-                      <a:ext cx="116204" cy="107864"/>
-                    </a:xfrm>
-                    <a:prstGeom prst="rect">
-                      <a:avLst/>
-                    </a:prstGeom>
-                  </pic:spPr>
-                </pic:pic>
-              </a:graphicData>
-            </a:graphic>
-          </wp:inline>
-        </w:drawing>
-      </w:r>
-      <w:r>
-        <w:rPr>
-          <w:rFonts w:hint="default" w:ascii="Times New Roman" w:hAnsi="Times New Roman" w:cs="Times New Roman"/>
-          <w:color w:val="404040" w:themeColor="text1" w:themeTint="BF"/>
-          <w:lang w:val="en-US"/>
-          <w14:textFill>
-            <w14:solidFill>
-              <w14:schemeClr w14:val="tx1">
-                <w14:lumMod w14:val="75000"/>
-                <w14:lumOff w14:val="25000"/>
-              </w14:schemeClr>
-            </w14:solidFill>
-          </w14:textFill>
-        </w:rPr>
-        <w:t xml:space="preserve">  </w:t>
-      </w:r>
-      <w:r>
-        <w:rPr>
-          <w:rFonts w:hint="default" w:ascii="Times New Roman" w:hAnsi="Times New Roman" w:eastAsia="SimSun" w:cs="Times New Roman"/>
-          <w:color w:val="404040" w:themeColor="text1" w:themeTint="BF"/>
-          <w:sz w:val="22"/>
-          <w:szCs w:val="22"/>
-          <w14:textFill>
-            <w14:solidFill>
-              <w14:schemeClr w14:val="tx1">
-                <w14:lumMod w14:val="75000"/>
-                <w14:lumOff w14:val="25000"/>
-              </w14:schemeClr>
-            </w14:solidFill>
-          </w14:textFill>
-        </w:rPr>
-        <w:t>Provides tools to configure weekends, holidays, and penalty systems, apply company-specific</w:t>
-      </w:r>
-      <w:r>
-        <w:rPr>
-          <w:rFonts w:hint="default" w:ascii="Times New Roman" w:hAnsi="Times New Roman" w:eastAsia="SimSun" w:cs="Times New Roman"/>
-          <w:color w:val="404040" w:themeColor="text1" w:themeTint="BF"/>
-          <w:sz w:val="22"/>
-          <w:szCs w:val="22"/>
-          <w:lang w:val="en-US"/>
-          <w14:textFill>
-            <w14:solidFill>
-              <w14:schemeClr w14:val="tx1">
-                <w14:lumMod w14:val="75000"/>
-                <w14:lumOff w14:val="25000"/>
-              </w14:schemeClr>
-            </w14:solidFill>
-          </w14:textFill>
-        </w:rPr>
-        <w:t xml:space="preserve"> </w:t>
-      </w:r>
-      <w:r>
-        <w:rPr>
-          <w:rFonts w:hint="default" w:ascii="Times New Roman" w:hAnsi="Times New Roman" w:eastAsia="SimSun" w:cs="Times New Roman"/>
-          <w:color w:val="404040" w:themeColor="text1" w:themeTint="BF"/>
-          <w:sz w:val="22"/>
-          <w:szCs w:val="22"/>
-          <w14:textFill>
-            <w14:solidFill>
-              <w14:schemeClr w14:val="tx1">
-                <w14:lumMod w14:val="75000"/>
-                <w14:lumOff w14:val="25000"/>
-              </w14:schemeClr>
-            </w14:solidFill>
-          </w14:textFill>
-        </w:rPr>
-        <w:t xml:space="preserve">policies, </w:t>
-      </w:r>
-    </w:p>
-    <w:p>
-      <w:pPr>
-        <w:pStyle w:val="7"/>
-        <w:tabs>
-          <w:tab w:val="left" w:pos="834"/>
-        </w:tabs>
-        <w:ind w:left="721" w:firstLine="330" w:firstLineChars="150"/>
-        <w:rPr>
-          <w:rFonts w:hint="default" w:ascii="Times New Roman" w:hAnsi="Times New Roman" w:eastAsia="SimSun" w:cs="Times New Roman"/>
-          <w:color w:val="404040" w:themeColor="text1" w:themeTint="BF"/>
-          <w:sz w:val="22"/>
-          <w:szCs w:val="22"/>
-          <w14:textFill>
-            <w14:solidFill>
-              <w14:schemeClr w14:val="tx1">
-                <w14:lumMod w14:val="75000"/>
-                <w14:lumOff w14:val="25000"/>
-              </w14:schemeClr>
-            </w14:solidFill>
-          </w14:textFill>
-        </w:rPr>
-      </w:pPr>
-      <w:r>
-        <w:rPr>
-          <w:rFonts w:hint="default" w:ascii="Times New Roman" w:hAnsi="Times New Roman" w:eastAsia="SimSun" w:cs="Times New Roman"/>
-          <w:color w:val="404040" w:themeColor="text1" w:themeTint="BF"/>
-          <w:sz w:val="22"/>
-          <w:szCs w:val="22"/>
-          <w14:textFill>
-            <w14:solidFill>
-              <w14:schemeClr w14:val="tx1">
-                <w14:lumMod w14:val="75000"/>
-                <w14:lumOff w14:val="25000"/>
-              </w14:schemeClr>
-            </w14:solidFill>
-          </w14:textFill>
-        </w:rPr>
-        <w:t>and automate attendance and salary reports, ensuring efficient workforce management and operational</w:t>
-      </w:r>
-    </w:p>
-    <w:p>
-      <w:pPr>
-        <w:pStyle w:val="7"/>
-        <w:tabs>
-          <w:tab w:val="left" w:pos="834"/>
-        </w:tabs>
-        <w:spacing w:line="360" w:lineRule="auto"/>
-        <w:ind w:left="721" w:firstLine="330" w:firstLineChars="150"/>
-        <w:rPr>
-          <w:rFonts w:hint="default" w:ascii="Times New Roman" w:hAnsi="Times New Roman" w:cs="Times New Roman"/>
-        </w:rPr>
-      </w:pPr>
-      <w:r>
-        <w:rPr>
-          <w:rFonts w:hint="default" w:ascii="Times New Roman" w:hAnsi="Times New Roman" w:eastAsia="SimSun" w:cs="Times New Roman"/>
-          <w:color w:val="404040" w:themeColor="text1" w:themeTint="BF"/>
-          <w:sz w:val="22"/>
-          <w:szCs w:val="22"/>
-          <w14:textFill>
-            <w14:solidFill>
-              <w14:schemeClr w14:val="tx1">
-                <w14:lumMod w14:val="75000"/>
-                <w14:lumOff w14:val="25000"/>
-              </w14:schemeClr>
-            </w14:solidFill>
-          </w14:textFill>
-        </w:rPr>
-        <w:t>compliance.</w:t>
-      </w:r>
-      <w:r>
-        <w:rPr>
-          <w:rFonts w:hint="default" w:ascii="Times New Roman" w:hAnsi="Times New Roman" w:cs="Times New Roman"/>
-          <w:color w:val="404040" w:themeColor="text1" w:themeTint="BF"/>
-          <w:spacing w:val="-1"/>
-          <w:sz w:val="22"/>
-          <w:szCs w:val="22"/>
-          <w14:textFill>
-            <w14:solidFill>
-              <w14:schemeClr w14:val="tx1">
-                <w14:lumMod w14:val="75000"/>
-                <w14:lumOff w14:val="25000"/>
-              </w14:schemeClr>
-            </w14:solidFill>
-          </w14:textFill>
-        </w:rPr>
-        <w:t xml:space="preserve"> </w:t>
-      </w:r>
-      <w:r>
-        <w:rPr>
-          <w:rFonts w:hint="default" w:ascii="Times New Roman" w:hAnsi="Times New Roman" w:cs="Times New Roman"/>
-          <w:color w:val="0000FF"/>
-          <w:spacing w:val="-6"/>
-          <w:sz w:val="22"/>
-          <w:szCs w:val="22"/>
-          <w:u w:val="none" w:color="0000FF"/>
-        </w:rPr>
-        <w:fldChar w:fldCharType="begin"/>
-      </w:r>
-      <w:r>
-        <w:rPr>
-          <w:rFonts w:hint="default" w:ascii="Times New Roman" w:hAnsi="Times New Roman" w:cs="Times New Roman"/>
-          <w:color w:val="0000FF"/>
-          <w:spacing w:val="-6"/>
-          <w:sz w:val="22"/>
-          <w:szCs w:val="22"/>
-          <w:u w:val="none" w:color="0000FF"/>
-        </w:rPr>
-        <w:instrText xml:space="preserve"> HYPERLINK "https://s-m-zubayer-portfolio.netlify.app/Face_Attendance_Management_System" </w:instrText>
-      </w:r>
-      <w:r>
-        <w:rPr>
-          <w:rFonts w:hint="default" w:ascii="Times New Roman" w:hAnsi="Times New Roman" w:cs="Times New Roman"/>
-          <w:color w:val="0000FF"/>
-          <w:spacing w:val="-6"/>
-          <w:sz w:val="22"/>
-          <w:szCs w:val="22"/>
-          <w:u w:val="none" w:color="0000FF"/>
-        </w:rPr>
-        <w:fldChar w:fldCharType="separate"/>
-      </w:r>
-      <w:r>
-        <w:rPr>
-          <w:rStyle w:val="9"/>
-          <w:rFonts w:hint="default" w:ascii="Times New Roman" w:hAnsi="Times New Roman" w:cs="Times New Roman"/>
-          <w:spacing w:val="-6"/>
-          <w:sz w:val="22"/>
-          <w:szCs w:val="22"/>
-        </w:rPr>
-        <w:t>See</w:t>
-      </w:r>
-      <w:r>
-        <w:rPr>
-          <w:rStyle w:val="9"/>
-          <w:rFonts w:hint="default" w:ascii="Times New Roman" w:hAnsi="Times New Roman" w:cs="Times New Roman"/>
-          <w:spacing w:val="-5"/>
-          <w:sz w:val="22"/>
-          <w:szCs w:val="22"/>
-        </w:rPr>
-        <w:t xml:space="preserve"> </w:t>
-      </w:r>
-      <w:r>
-        <w:rPr>
-          <w:rStyle w:val="9"/>
-          <w:rFonts w:hint="default" w:ascii="Times New Roman" w:hAnsi="Times New Roman" w:cs="Times New Roman"/>
-          <w:spacing w:val="-6"/>
-          <w:sz w:val="22"/>
-          <w:szCs w:val="22"/>
-        </w:rPr>
-        <w:t>more….</w:t>
-      </w:r>
-      <w:r>
-        <w:rPr>
-          <w:rFonts w:hint="default" w:ascii="Times New Roman" w:hAnsi="Times New Roman" w:cs="Times New Roman"/>
-          <w:color w:val="0000FF"/>
-          <w:spacing w:val="-6"/>
-          <w:sz w:val="22"/>
-          <w:szCs w:val="22"/>
-          <w:u w:val="none" w:color="0000FF"/>
-        </w:rPr>
-        <w:fldChar w:fldCharType="end"/>
-      </w:r>
-    </w:p>
-    <w:p>
-      <w:pPr>
-        <w:pStyle w:val="3"/>
-        <w:spacing w:before="0" w:line="240" w:lineRule="auto"/>
-        <w:rPr>
-          <w:rFonts w:hint="default" w:ascii="Times New Roman" w:hAnsi="Times New Roman" w:cs="Times New Roman"/>
-          <w:color w:val="262626" w:themeColor="text1" w:themeTint="D9"/>
-          <w:sz w:val="22"/>
-          <w:szCs w:val="22"/>
-          <w14:textFill>
-            <w14:solidFill>
-              <w14:schemeClr w14:val="tx1">
-                <w14:lumMod w14:val="85000"/>
-                <w14:lumOff w14:val="15000"/>
-              </w14:schemeClr>
-            </w14:solidFill>
-          </w14:textFill>
-        </w:rPr>
-      </w:pPr>
-      <w:r>
-        <w:rPr>
-          <w:rFonts w:hint="default" w:ascii="Times New Roman" w:hAnsi="Times New Roman" w:cs="Times New Roman"/>
-          <w:color w:val="262626" w:themeColor="text1" w:themeTint="D9"/>
-          <w:sz w:val="22"/>
-          <w:szCs w:val="22"/>
-          <w14:textFill>
-            <w14:solidFill>
-              <w14:schemeClr w14:val="tx1">
-                <w14:lumMod w14:val="85000"/>
-                <w14:lumOff w14:val="15000"/>
-              </w14:schemeClr>
-            </w14:solidFill>
-          </w14:textFill>
-        </w:rPr>
-        <w:t>Technologies:</w:t>
-      </w:r>
-    </w:p>
-    <w:p>
-      <w:pPr>
-        <w:pStyle w:val="7"/>
-        <w:spacing w:before="131" w:line="240" w:lineRule="auto"/>
-        <w:rPr>
-          <w:rFonts w:hint="default" w:ascii="Times New Roman" w:hAnsi="Times New Roman" w:cs="Times New Roman"/>
-          <w:spacing w:val="-2"/>
-        </w:rPr>
-      </w:pPr>
-      <w:r>
-        <w:rPr>
-          <w:rFonts w:hint="default" w:ascii="Times New Roman" w:hAnsi="Times New Roman" w:cs="Times New Roman"/>
-        </w:rPr>
-        <w:t xml:space="preserve"> </w:t>
-      </w:r>
-      <w:r>
-        <w:rPr>
-          <w:rFonts w:hint="default" w:ascii="Times New Roman" w:hAnsi="Times New Roman" w:cs="Times New Roman"/>
-          <w:lang w:val="en-US"/>
-        </w:rPr>
-        <w:t xml:space="preserve">      </w:t>
-      </w:r>
-      <w:r>
-        <w:rPr>
-          <w:rFonts w:hint="default" w:ascii="Times New Roman" w:hAnsi="Times New Roman" w:cs="Times New Roman"/>
-        </w:rPr>
-        <w:t>HTML</w:t>
-      </w:r>
-      <w:r>
-        <w:rPr>
-          <w:rFonts w:hint="default" w:ascii="Times New Roman" w:hAnsi="Times New Roman" w:cs="Times New Roman"/>
-          <w:spacing w:val="-11"/>
-        </w:rPr>
-        <w:t xml:space="preserve"> </w:t>
-      </w:r>
-      <w:r>
-        <w:rPr>
-          <w:rFonts w:hint="default" w:ascii="Times New Roman" w:hAnsi="Times New Roman" w:cs="Times New Roman"/>
-        </w:rPr>
-        <w:t>|</w:t>
-      </w:r>
-      <w:r>
-        <w:rPr>
-          <w:rFonts w:hint="default" w:ascii="Times New Roman" w:hAnsi="Times New Roman" w:cs="Times New Roman"/>
-          <w:spacing w:val="-8"/>
-        </w:rPr>
-        <w:t xml:space="preserve"> </w:t>
-      </w:r>
-      <w:r>
-        <w:rPr>
-          <w:rFonts w:hint="default" w:ascii="Times New Roman" w:hAnsi="Times New Roman" w:cs="Times New Roman"/>
-        </w:rPr>
-        <w:t>CSS</w:t>
-      </w:r>
-      <w:r>
-        <w:rPr>
-          <w:rFonts w:hint="default" w:ascii="Times New Roman" w:hAnsi="Times New Roman" w:cs="Times New Roman"/>
-          <w:spacing w:val="-8"/>
-        </w:rPr>
-        <w:t xml:space="preserve"> </w:t>
-      </w:r>
-      <w:r>
-        <w:rPr>
-          <w:rFonts w:hint="default" w:ascii="Times New Roman" w:hAnsi="Times New Roman" w:cs="Times New Roman"/>
-        </w:rPr>
-        <w:t>|</w:t>
-      </w:r>
-      <w:r>
-        <w:rPr>
-          <w:rFonts w:hint="default" w:ascii="Times New Roman" w:hAnsi="Times New Roman" w:cs="Times New Roman"/>
-          <w:spacing w:val="-11"/>
-        </w:rPr>
-        <w:t xml:space="preserve"> </w:t>
-      </w:r>
-      <w:r>
-        <w:rPr>
-          <w:rFonts w:hint="default" w:ascii="Times New Roman" w:hAnsi="Times New Roman" w:cs="Times New Roman"/>
-        </w:rPr>
-        <w:t>Tailwind</w:t>
-      </w:r>
-      <w:r>
-        <w:rPr>
-          <w:rFonts w:hint="default" w:ascii="Times New Roman" w:hAnsi="Times New Roman" w:cs="Times New Roman"/>
-          <w:spacing w:val="-3"/>
-        </w:rPr>
-        <w:t xml:space="preserve"> </w:t>
-      </w:r>
-      <w:r>
-        <w:rPr>
-          <w:rFonts w:hint="default" w:ascii="Times New Roman" w:hAnsi="Times New Roman" w:cs="Times New Roman"/>
-        </w:rPr>
-        <w:t>CSS</w:t>
-      </w:r>
-      <w:r>
-        <w:rPr>
-          <w:rFonts w:hint="default" w:ascii="Times New Roman" w:hAnsi="Times New Roman" w:cs="Times New Roman"/>
-          <w:spacing w:val="-8"/>
-        </w:rPr>
-        <w:t xml:space="preserve"> </w:t>
-      </w:r>
-      <w:r>
-        <w:rPr>
-          <w:rFonts w:hint="default" w:ascii="Times New Roman" w:hAnsi="Times New Roman" w:cs="Times New Roman"/>
-        </w:rPr>
-        <w:t>|</w:t>
-      </w:r>
-      <w:r>
-        <w:rPr>
-          <w:rFonts w:hint="default" w:ascii="Times New Roman" w:hAnsi="Times New Roman" w:cs="Times New Roman"/>
-          <w:spacing w:val="-11"/>
-        </w:rPr>
-        <w:t xml:space="preserve"> </w:t>
-      </w:r>
-      <w:r>
-        <w:rPr>
-          <w:rFonts w:hint="default" w:ascii="Times New Roman" w:hAnsi="Times New Roman" w:cs="Times New Roman"/>
-        </w:rPr>
-        <w:t>ReactJS</w:t>
-      </w:r>
-      <w:r>
-        <w:rPr>
-          <w:rFonts w:hint="default" w:ascii="Times New Roman" w:hAnsi="Times New Roman" w:cs="Times New Roman"/>
-          <w:spacing w:val="-10"/>
-        </w:rPr>
-        <w:t xml:space="preserve"> </w:t>
-      </w:r>
-      <w:r>
-        <w:rPr>
-          <w:rFonts w:hint="default" w:ascii="Times New Roman" w:hAnsi="Times New Roman" w:cs="Times New Roman"/>
-          <w:sz w:val="22"/>
-          <w:szCs w:val="22"/>
-        </w:rPr>
-        <w:t>|</w:t>
-      </w:r>
-      <w:r>
-        <w:rPr>
-          <w:rFonts w:hint="default" w:ascii="Times New Roman" w:hAnsi="Times New Roman" w:cs="Times New Roman"/>
-          <w:sz w:val="22"/>
-          <w:szCs w:val="22"/>
-          <w:lang w:val="en-US"/>
-        </w:rPr>
-        <w:t xml:space="preserve"> Vite </w:t>
-      </w:r>
-      <w:r>
-        <w:rPr>
-          <w:rFonts w:hint="default" w:ascii="Times New Roman" w:hAnsi="Times New Roman" w:cs="Times New Roman"/>
-        </w:rPr>
-        <w:t>|</w:t>
-      </w:r>
-      <w:r>
-        <w:rPr>
-          <w:rFonts w:hint="default" w:ascii="Times New Roman" w:hAnsi="Times New Roman" w:cs="Times New Roman"/>
-          <w:spacing w:val="-8"/>
-        </w:rPr>
-        <w:t xml:space="preserve"> </w:t>
-      </w:r>
-      <w:r>
-        <w:rPr>
-          <w:rFonts w:hint="default" w:ascii="Times New Roman" w:hAnsi="Times New Roman" w:cs="Times New Roman"/>
-        </w:rPr>
-        <w:t>NodeJS</w:t>
-      </w:r>
-      <w:r>
-        <w:rPr>
-          <w:rFonts w:hint="default" w:ascii="Times New Roman" w:hAnsi="Times New Roman" w:cs="Times New Roman"/>
-          <w:spacing w:val="-7"/>
-        </w:rPr>
-        <w:t xml:space="preserve"> </w:t>
-      </w:r>
-      <w:r>
-        <w:rPr>
-          <w:rFonts w:hint="default" w:ascii="Times New Roman" w:hAnsi="Times New Roman" w:cs="Times New Roman"/>
-        </w:rPr>
-        <w:t>|</w:t>
-      </w:r>
-      <w:r>
-        <w:rPr>
-          <w:rFonts w:hint="default" w:ascii="Times New Roman" w:hAnsi="Times New Roman" w:cs="Times New Roman"/>
-          <w:spacing w:val="-9"/>
-        </w:rPr>
-        <w:t xml:space="preserve"> </w:t>
-      </w:r>
-      <w:r>
-        <w:rPr>
-          <w:rFonts w:hint="default" w:ascii="Times New Roman" w:hAnsi="Times New Roman" w:cs="Times New Roman"/>
-        </w:rPr>
-        <w:t>ExpressJS</w:t>
-      </w:r>
-      <w:r>
-        <w:rPr>
-          <w:rFonts w:hint="default" w:ascii="Times New Roman" w:hAnsi="Times New Roman" w:cs="Times New Roman"/>
-          <w:spacing w:val="-9"/>
-        </w:rPr>
-        <w:t xml:space="preserve"> </w:t>
-      </w:r>
-      <w:r>
-        <w:rPr>
-          <w:rFonts w:hint="default" w:ascii="Times New Roman" w:hAnsi="Times New Roman" w:cs="Times New Roman"/>
-        </w:rPr>
-        <w:t>|</w:t>
-      </w:r>
-      <w:r>
-        <w:rPr>
-          <w:rFonts w:hint="default" w:ascii="Times New Roman" w:hAnsi="Times New Roman" w:cs="Times New Roman"/>
-          <w:spacing w:val="-9"/>
-        </w:rPr>
-        <w:t xml:space="preserve"> </w:t>
-      </w:r>
-      <w:r>
-        <w:rPr>
-          <w:rFonts w:hint="default" w:ascii="Times New Roman" w:hAnsi="Times New Roman" w:cs="Times New Roman"/>
-        </w:rPr>
-        <w:t>MySQL</w:t>
-      </w:r>
-      <w:r>
-        <w:rPr>
-          <w:rFonts w:hint="default" w:ascii="Times New Roman" w:hAnsi="Times New Roman" w:cs="Times New Roman"/>
-          <w:spacing w:val="-7"/>
-        </w:rPr>
-        <w:t xml:space="preserve"> </w:t>
-      </w:r>
-      <w:r>
-        <w:rPr>
-          <w:rFonts w:hint="default" w:ascii="Times New Roman" w:hAnsi="Times New Roman" w:cs="Times New Roman"/>
-        </w:rPr>
-        <w:t>|</w:t>
-      </w:r>
-      <w:r>
-        <w:rPr>
-          <w:rFonts w:hint="default" w:ascii="Times New Roman" w:hAnsi="Times New Roman" w:cs="Times New Roman"/>
-          <w:spacing w:val="-11"/>
-        </w:rPr>
-        <w:t xml:space="preserve"> </w:t>
-      </w:r>
-      <w:r>
-        <w:rPr>
-          <w:rFonts w:hint="default" w:ascii="Times New Roman" w:hAnsi="Times New Roman" w:cs="Times New Roman"/>
-          <w:spacing w:val="-2"/>
-        </w:rPr>
-        <w:t>JWT</w:t>
-      </w:r>
-    </w:p>
-    <w:p>
-      <w:pPr>
         <w:pStyle w:val="7"/>
         <w:spacing w:before="131"/>
         <w:rPr>
@@ -9441,10 +9764,10 @@
           </w14:textFill>
         </w:rPr>
         <w:drawing>
-          <wp:anchor distT="0" distB="0" distL="114300" distR="114300" simplePos="0" relativeHeight="251702272" behindDoc="0" locked="0" layoutInCell="1" allowOverlap="1">
+          <wp:anchor distT="0" distB="0" distL="114300" distR="114300" simplePos="0" relativeHeight="251701248" behindDoc="0" locked="0" layoutInCell="1" allowOverlap="1">
             <wp:simplePos x="0" y="0"/>
             <wp:positionH relativeFrom="column">
-              <wp:posOffset>5773420</wp:posOffset>
+              <wp:posOffset>5989955</wp:posOffset>
             </wp:positionH>
             <wp:positionV relativeFrom="paragraph">
               <wp:posOffset>17780</wp:posOffset>
@@ -9583,7 +9906,30 @@
           <w:sz w:val="21"/>
           <w:szCs w:val="21"/>
         </w:rPr>
-        <w:t xml:space="preserve">       </w:t>
+        <w:t xml:space="preserve">     </w:t>
+      </w:r>
+      <w:r>
+        <w:rPr>
+          <w:rFonts w:hint="default" w:ascii="Times New Roman" w:hAnsi="Times New Roman" w:cs="Times New Roman"/>
+          <w:bCs/>
+          <w:color w:val="585858"/>
+          <w:spacing w:val="-8"/>
+          <w:sz w:val="21"/>
+          <w:szCs w:val="21"/>
+          <w:lang w:val="en-US"/>
+        </w:rPr>
+        <w:t xml:space="preserve">    </w:t>
+      </w:r>
+      <w:r>
+        <w:rPr>
+          <w:rFonts w:hint="default" w:ascii="Times New Roman" w:hAnsi="Times New Roman" w:cs="Times New Roman"/>
+          <w:bCs/>
+          <w:color w:val="585858"/>
+          <w:spacing w:val="-8"/>
+          <w:sz w:val="21"/>
+          <w:szCs w:val="21"/>
+        </w:rPr>
+        <w:t xml:space="preserve">  </w:t>
       </w:r>
       <w:r>
         <w:rPr>
@@ -10046,7 +10392,7 @@
         <mc:AlternateContent>
           <mc:Choice Requires="wps">
             <w:drawing>
-              <wp:anchor distT="0" distB="0" distL="0" distR="0" simplePos="0" relativeHeight="251701248" behindDoc="0" locked="0" layoutInCell="1" allowOverlap="1">
+              <wp:anchor distT="0" distB="0" distL="0" distR="0" simplePos="0" relativeHeight="251700224" behindDoc="0" locked="0" layoutInCell="1" allowOverlap="1">
                 <wp:simplePos x="0" y="0"/>
                 <wp:positionH relativeFrom="page">
                   <wp:posOffset>3342640</wp:posOffset>
@@ -10110,7 +10456,7 @@
           </mc:Choice>
           <mc:Fallback>
             <w:pict>
-              <v:shape id="Graphic 47" o:spid="_x0000_s1026" o:spt="100" style="position:absolute;left:0pt;margin-left:263.2pt;margin-top:11.5pt;height:0.85pt;width:3pt;mso-position-horizontal-relative:page;z-index:251701248;mso-width-relative:page;mso-height-relative:page;" fillcolor="#17365D" filled="t" stroked="f" coordsize="38100,10795" o:gfxdata="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" path="m38100,0l0,0,0,10667,38100,10667,38100,0xe">
+              <v:shape id="Graphic 47" o:spid="_x0000_s1026" o:spt="100" style="position:absolute;left:0pt;margin-left:263.2pt;margin-top:11.5pt;height:0.85pt;width:3pt;mso-position-horizontal-relative:page;z-index:251700224;mso-width-relative:page;mso-height-relative:page;" fillcolor="#17365D" filled="t" stroked="f" coordsize="38100,10795" o:gfxdata="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" path="m38100,0l0,0,0,10667,38100,10667,38100,0xe">
                 <v:fill on="t" focussize="0,0"/>
                 <v:stroke on="f"/>
                 <v:imagedata o:title=""/>
@@ -10540,7 +10886,118 @@
           <w:szCs w:val="22"/>
           <w:lang w:val="en-US"/>
         </w:rPr>
-        <w:t xml:space="preserve"> Vite</w:t>
+        <w:t xml:space="preserve"> Vite </w:t>
+      </w:r>
+      <w:r>
+        <w:rPr>
+          <w:rFonts w:hint="default" w:ascii="Times New Roman" w:hAnsi="Times New Roman" w:cs="Times New Roman"/>
+        </w:rPr>
+        <w:t>|</w:t>
+      </w:r>
+      <w:r>
+        <w:rPr>
+          <w:rFonts w:hint="default" w:ascii="Times New Roman" w:hAnsi="Times New Roman" w:cs="Times New Roman"/>
+          <w:spacing w:val="-8"/>
+        </w:rPr>
+        <w:t xml:space="preserve"> </w:t>
+      </w:r>
+      <w:r>
+        <w:rPr>
+          <w:rFonts w:hint="default" w:ascii="Times New Roman" w:hAnsi="Times New Roman" w:cs="Times New Roman"/>
+        </w:rPr>
+        <w:t>NodeJS</w:t>
+      </w:r>
+      <w:r>
+        <w:rPr>
+          <w:rFonts w:hint="default" w:ascii="Times New Roman" w:hAnsi="Times New Roman" w:cs="Times New Roman"/>
+          <w:spacing w:val="-7"/>
+        </w:rPr>
+        <w:t xml:space="preserve"> </w:t>
+      </w:r>
+      <w:r>
+        <w:rPr>
+          <w:rFonts w:hint="default" w:ascii="Times New Roman" w:hAnsi="Times New Roman" w:cs="Times New Roman"/>
+        </w:rPr>
+        <w:t>|</w:t>
+      </w:r>
+      <w:r>
+        <w:rPr>
+          <w:rFonts w:hint="default" w:ascii="Times New Roman" w:hAnsi="Times New Roman" w:cs="Times New Roman"/>
+          <w:spacing w:val="-9"/>
+        </w:rPr>
+        <w:t xml:space="preserve"> </w:t>
+      </w:r>
+      <w:r>
+        <w:rPr>
+          <w:rFonts w:hint="default" w:ascii="Times New Roman" w:hAnsi="Times New Roman" w:cs="Times New Roman"/>
+        </w:rPr>
+        <w:t>ExpressJS</w:t>
+      </w:r>
+      <w:r>
+        <w:rPr>
+          <w:rFonts w:hint="default" w:ascii="Times New Roman" w:hAnsi="Times New Roman" w:cs="Times New Roman"/>
+          <w:spacing w:val="-9"/>
+        </w:rPr>
+        <w:t xml:space="preserve"> </w:t>
+      </w:r>
+      <w:r>
+        <w:rPr>
+          <w:rFonts w:hint="default" w:ascii="Times New Roman" w:hAnsi="Times New Roman" w:cs="Times New Roman"/>
+        </w:rPr>
+        <w:t>|</w:t>
+      </w:r>
+      <w:r>
+        <w:rPr>
+          <w:rFonts w:hint="default" w:ascii="Times New Roman" w:hAnsi="Times New Roman" w:cs="Times New Roman"/>
+          <w:lang w:val="en-US"/>
+        </w:rPr>
+        <w:t xml:space="preserve"> Stripe </w:t>
+      </w:r>
+      <w:r>
+        <w:rPr>
+          <w:rFonts w:hint="default" w:ascii="Times New Roman" w:hAnsi="Times New Roman" w:cs="Times New Roman"/>
+        </w:rPr>
+        <w:t>|</w:t>
+      </w:r>
+      <w:r>
+        <w:rPr>
+          <w:rFonts w:hint="default" w:ascii="Times New Roman" w:hAnsi="Times New Roman" w:cs="Times New Roman"/>
+          <w:spacing w:val="-9"/>
+        </w:rPr>
+        <w:t xml:space="preserve"> </w:t>
+      </w:r>
+      <w:r>
+        <w:rPr>
+          <w:rFonts w:hint="default" w:ascii="Times New Roman" w:hAnsi="Times New Roman" w:cs="Times New Roman"/>
+        </w:rPr>
+        <w:t>MySQL</w:t>
+      </w:r>
+      <w:r>
+        <w:rPr>
+          <w:rFonts w:hint="default" w:ascii="Times New Roman" w:hAnsi="Times New Roman" w:cs="Times New Roman"/>
+          <w:spacing w:val="-7"/>
+        </w:rPr>
+        <w:t xml:space="preserve"> </w:t>
+      </w:r>
+      <w:r>
+        <w:rPr>
+          <w:rFonts w:hint="default" w:ascii="Times New Roman" w:hAnsi="Times New Roman" w:cs="Times New Roman"/>
+        </w:rPr>
+        <w:t>|</w:t>
+      </w:r>
+      <w:r>
+        <w:rPr>
+          <w:rFonts w:hint="default" w:ascii="Times New Roman" w:hAnsi="Times New Roman" w:cs="Times New Roman"/>
+          <w:spacing w:val="-11"/>
+        </w:rPr>
+        <w:t xml:space="preserve"> </w:t>
+      </w:r>
+      <w:r>
+        <w:rPr>
+          <w:rFonts w:hint="default" w:ascii="Times New Roman" w:hAnsi="Times New Roman" w:cs="Times New Roman"/>
+          <w:spacing w:val="-2"/>
+        </w:rPr>
+        <w:t>JWT</w:t>
       </w:r>
     </w:p>
     <w:p>
@@ -10580,10 +11037,10 @@
           </w14:textFill>
         </w:rPr>
         <w:drawing>
-          <wp:anchor distT="0" distB="0" distL="0" distR="0" simplePos="0" relativeHeight="251708416" behindDoc="0" locked="0" layoutInCell="1" allowOverlap="1">
+          <wp:anchor distT="0" distB="0" distL="0" distR="0" simplePos="0" relativeHeight="251707392" behindDoc="0" locked="0" layoutInCell="1" allowOverlap="1">
             <wp:simplePos x="0" y="0"/>
             <wp:positionH relativeFrom="column">
-              <wp:posOffset>5768975</wp:posOffset>
+              <wp:posOffset>5978525</wp:posOffset>
             </wp:positionH>
             <wp:positionV relativeFrom="paragraph">
               <wp:posOffset>25400</wp:posOffset>
@@ -10601,7 +11058,7 @@
                     <pic:cNvPicPr/>
                   </pic:nvPicPr>
                   <pic:blipFill>
-                    <a:blip r:embed="rId13" cstate="print"/>
+                    <a:blip r:embed="rId11" cstate="print"/>
                     <a:stretch>
                       <a:fillRect/>
                     </a:stretch>
@@ -10799,7 +11256,7 @@
           <w:u w:val="none"/>
           <w:lang w:val="en-US"/>
         </w:rPr>
-        <w:t xml:space="preserve">                        </w:t>
+        <w:t xml:space="preserve">                            </w:t>
       </w:r>
       <w:r>
         <w:rPr>
@@ -11632,7 +12089,7 @@
         <mc:AlternateContent>
           <mc:Choice Requires="wps">
             <w:drawing>
-              <wp:anchor distT="0" distB="0" distL="114300" distR="114300" simplePos="0" relativeHeight="251704320" behindDoc="1" locked="0" layoutInCell="1" allowOverlap="1">
+              <wp:anchor distT="0" distB="0" distL="114300" distR="114300" simplePos="0" relativeHeight="251703296" behindDoc="1" locked="0" layoutInCell="1" allowOverlap="1">
                 <wp:simplePos x="0" y="0"/>
                 <wp:positionH relativeFrom="page">
                   <wp:posOffset>5704840</wp:posOffset>
@@ -11676,7 +12133,7 @@
           </mc:Choice>
           <mc:Fallback>
             <w:pict>
-              <v:line id="Line 36" o:spid="_x0000_s1026" o:spt="20" style="position:absolute;left:0pt;margin-left:449.2pt;margin-top:13.75pt;height:0pt;width:0pt;mso-position-horizontal-relative:page;z-index:-251612160;mso-width-relative:page;mso-height-relative:page;" filled="f" stroked="t" coordsize="21600,21600" o:gfxdata="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">
+              <v:line id="Line 36" o:spid="_x0000_s1026" o:spt="20" style="position:absolute;left:0pt;margin-left:449.2pt;margin-top:13.75pt;height:0pt;width:0pt;mso-position-horizontal-relative:page;z-index:-251613184;mso-width-relative:page;mso-height-relative:page;" filled="f" stroked="t" coordsize="21600,21600" o:gfxdata="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">
                 <v:fill on="f" focussize="0,0"/>
                 <v:stroke weight="0.730708661417323pt" color="#000000" joinstyle="round"/>
                 <v:imagedata o:title=""/>
@@ -11695,7 +12152,7 @@
         <mc:AlternateContent>
           <mc:Choice Requires="wps">
             <w:drawing>
-              <wp:anchor distT="0" distB="0" distL="114300" distR="114300" simplePos="0" relativeHeight="251703296" behindDoc="1" locked="0" layoutInCell="1" allowOverlap="1">
+              <wp:anchor distT="0" distB="0" distL="114300" distR="114300" simplePos="0" relativeHeight="251702272" behindDoc="1" locked="0" layoutInCell="1" allowOverlap="1">
                 <wp:simplePos x="0" y="0"/>
                 <wp:positionH relativeFrom="page">
                   <wp:posOffset>4300855</wp:posOffset>
@@ -11739,7 +12196,7 @@
           </mc:Choice>
           <mc:Fallback>
             <w:pict>
-              <v:line id="Line 35" o:spid="_x0000_s1026" o:spt="20" style="position:absolute;left:0pt;margin-left:338.65pt;margin-top:13.75pt;height:0pt;width:0pt;mso-position-horizontal-relative:page;z-index:-251613184;mso-width-relative:page;mso-height-relative:page;" filled="f" stroked="t" coordsize="21600,21600" o:gfxdata="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">
+              <v:line id="Line 35" o:spid="_x0000_s1026" o:spt="20" style="position:absolute;left:0pt;margin-left:338.65pt;margin-top:13.75pt;height:0pt;width:0pt;mso-position-horizontal-relative:page;z-index:-251614208;mso-width-relative:page;mso-height-relative:page;" filled="f" stroked="t" coordsize="21600,21600" o:gfxdata="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">
                 <v:fill on="f" focussize="0,0"/>
                 <v:stroke weight="0.730708661417323pt" color="#000000" joinstyle="round"/>
                 <v:imagedata o:title=""/>
@@ -11791,7 +12248,7 @@
           <w:sz w:val="18"/>
         </w:rPr>
         <w:drawing>
-          <wp:anchor distT="0" distB="0" distL="0" distR="0" simplePos="0" relativeHeight="251709440" behindDoc="0" locked="0" layoutInCell="1" allowOverlap="1">
+          <wp:anchor distT="0" distB="0" distL="0" distR="0" simplePos="0" relativeHeight="251708416" behindDoc="0" locked="0" layoutInCell="1" allowOverlap="1">
             <wp:simplePos x="0" y="0"/>
             <wp:positionH relativeFrom="column">
               <wp:posOffset>6064885</wp:posOffset>
@@ -11812,7 +12269,7 @@
                     <pic:cNvPicPr/>
                   </pic:nvPicPr>
                   <pic:blipFill>
-                    <a:blip r:embed="rId13" cstate="print"/>
+                    <a:blip r:embed="rId11" cstate="print"/>
                     <a:stretch>
                       <a:fillRect/>
                     </a:stretch>
@@ -12299,7 +12756,7 @@
         <mc:AlternateContent>
           <mc:Choice Requires="wps">
             <w:drawing>
-              <wp:anchor distT="0" distB="0" distL="0" distR="0" simplePos="0" relativeHeight="251707392" behindDoc="0" locked="0" layoutInCell="1" allowOverlap="1">
+              <wp:anchor distT="0" distB="0" distL="0" distR="0" simplePos="0" relativeHeight="251706368" behindDoc="0" locked="0" layoutInCell="1" allowOverlap="1">
                 <wp:simplePos x="0" y="0"/>
                 <wp:positionH relativeFrom="page">
                   <wp:posOffset>3342640</wp:posOffset>
@@ -12363,7 +12820,7 @@
           </mc:Choice>
           <mc:Fallback>
             <w:pict>
-              <v:shape id="Graphic 47" o:spid="_x0000_s1026" o:spt="100" style="position:absolute;left:0pt;margin-left:263.2pt;margin-top:11.5pt;height:0.85pt;width:3pt;mso-position-horizontal-relative:page;z-index:251707392;mso-width-relative:page;mso-height-relative:page;" fillcolor="#17365D" filled="t" stroked="f" coordsize="38100,10795" o:gfxdata="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" path="m38100,0l0,0,0,10667,38100,10667,38100,0xe">
+              <v:shape id="Graphic 47" o:spid="_x0000_s1026" o:spt="100" style="position:absolute;left:0pt;margin-left:263.2pt;margin-top:11.5pt;height:0.85pt;width:3pt;mso-position-horizontal-relative:page;z-index:251706368;mso-width-relative:page;mso-height-relative:page;" fillcolor="#17365D" filled="t" stroked="f" coordsize="38100,10795" o:gfxdata="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" path="m38100,0l0,0,0,10667,38100,10667,38100,0xe">
                 <v:fill on="t" focussize="0,0"/>
                 <v:stroke on="f"/>
                 <v:imagedata o:title=""/>
@@ -12624,6 +13081,7 @@
         <w:ind w:firstLine="680"/>
         <w:rPr>
           <w:rFonts w:hint="default" w:ascii="Times New Roman" w:hAnsi="Times New Roman" w:cs="Times New Roman"/>
+          <w:lang w:val="en-US"/>
         </w:rPr>
       </w:pPr>
       <w:r>
@@ -12867,7 +13325,7 @@
         <mc:AlternateContent>
           <mc:Choice Requires="wps">
             <w:drawing>
-              <wp:anchor distT="0" distB="0" distL="114300" distR="114300" simplePos="0" relativeHeight="251706368" behindDoc="1" locked="0" layoutInCell="1" allowOverlap="1">
+              <wp:anchor distT="0" distB="0" distL="114300" distR="114300" simplePos="0" relativeHeight="251705344" behindDoc="1" locked="0" layoutInCell="1" allowOverlap="1">
                 <wp:simplePos x="0" y="0"/>
                 <wp:positionH relativeFrom="page">
                   <wp:posOffset>5704840</wp:posOffset>
@@ -12911,7 +13369,7 @@
           </mc:Choice>
           <mc:Fallback>
             <w:pict>
-              <v:line id="Line 36" o:spid="_x0000_s1026" o:spt="20" style="position:absolute;left:0pt;margin-left:449.2pt;margin-top:13.75pt;height:0pt;width:0pt;mso-position-horizontal-relative:page;z-index:-251610112;mso-width-relative:page;mso-height-relative:page;" filled="f" stroked="t" coordsize="21600,21600" o:gfxdata="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">
+              <v:line id="Line 36" o:spid="_x0000_s1026" o:spt="20" style="position:absolute;left:0pt;margin-left:449.2pt;margin-top:13.75pt;height:0pt;width:0pt;mso-position-horizontal-relative:page;z-index:-251611136;mso-width-relative:page;mso-height-relative:page;" filled="f" stroked="t" coordsize="21600,21600" o:gfxdata="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">
                 <v:fill on="f" focussize="0,0"/>
                 <v:stroke weight="0.730708661417323pt" color="#000000" joinstyle="round"/>
                 <v:imagedata o:title=""/>
@@ -12930,7 +13388,7 @@
         <mc:AlternateContent>
           <mc:Choice Requires="wps">
             <w:drawing>
-              <wp:anchor distT="0" distB="0" distL="114300" distR="114300" simplePos="0" relativeHeight="251705344" behindDoc="1" locked="0" layoutInCell="1" allowOverlap="1">
+              <wp:anchor distT="0" distB="0" distL="114300" distR="114300" simplePos="0" relativeHeight="251704320" behindDoc="1" locked="0" layoutInCell="1" allowOverlap="1">
                 <wp:simplePos x="0" y="0"/>
                 <wp:positionH relativeFrom="page">
                   <wp:posOffset>4300855</wp:posOffset>
@@ -12974,7 +13432,7 @@
           </mc:Choice>
           <mc:Fallback>
             <w:pict>
-              <v:line id="Line 35" o:spid="_x0000_s1026" o:spt="20" style="position:absolute;left:0pt;margin-left:338.65pt;margin-top:13.75pt;height:0pt;width:0pt;mso-position-horizontal-relative:page;z-index:-251611136;mso-width-relative:page;mso-height-relative:page;" filled="f" stroked="t" coordsize="21600,21600" o:gfxdata="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">
+              <v:line id="Line 35" o:spid="_x0000_s1026" o:spt="20" style="position:absolute;left:0pt;margin-left:338.65pt;margin-top:13.75pt;height:0pt;width:0pt;mso-position-horizontal-relative:page;z-index:-251612160;mso-width-relative:page;mso-height-relative:page;" filled="f" stroked="t" coordsize="21600,21600" o:gfxdata="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">
                 <v:fill on="f" focussize="0,0"/>
                 <v:stroke weight="0.730708661417323pt" color="#000000" joinstyle="round"/>
                 <v:imagedata o:title=""/>
@@ -12991,6 +13449,35 @@
         </w:rPr>
         <w:t>JWT</w:t>
       </w:r>
+      <w:r>
+        <w:rPr>
+          <w:rFonts w:hint="default" w:ascii="Times New Roman" w:hAnsi="Times New Roman" w:cs="Times New Roman"/>
+          <w:spacing w:val="-2"/>
+          <w:lang w:val="en-US"/>
+        </w:rPr>
+        <w:t xml:space="preserve"> </w:t>
+      </w:r>
+      <w:r>
+        <w:rPr>
+          <w:rFonts w:hint="default" w:ascii="Times New Roman" w:hAnsi="Times New Roman" w:cs="Times New Roman"/>
+        </w:rPr>
+        <w:t>|</w:t>
+      </w:r>
+      <w:r>
+        <w:rPr>
+          <w:rFonts w:hint="default" w:ascii="Times New Roman" w:hAnsi="Times New Roman" w:cs="Times New Roman"/>
+          <w:lang w:val="en-US"/>
+        </w:rPr>
+        <w:t xml:space="preserve"> </w:t>
+      </w:r>
+      <w:r>
+        <w:rPr>
+          <w:rFonts w:hint="default" w:ascii="Times New Roman" w:hAnsi="Times New Roman" w:cs="Times New Roman"/>
+          <w:spacing w:val="-2"/>
+          <w:lang w:val="en-US"/>
+        </w:rPr>
+        <w:t xml:space="preserve">Stripe </w:t>
+      </w:r>
     </w:p>
     <w:p>
       <w:pPr>
@@ -13066,6 +13553,47 @@
       <w:pPr>
         <w:jc w:val="both"/>
         <w:rPr>
+          <w:rFonts w:hint="default" w:ascii="Times New Roman" w:hAnsi="Times New Roman" w:eastAsia="SimSun" w:cs="Times New Roman"/>
+          <w:b/>
+          <w:bCs/>
+          <w:color w:val="404040" w:themeColor="text1" w:themeTint="BF"/>
+          <w:sz w:val="24"/>
+          <w:szCs w:val="24"/>
+          <w14:textFill>
+            <w14:solidFill>
+              <w14:schemeClr w14:val="tx1">
+                <w14:lumMod w14:val="75000"/>
+                <w14:lumOff w14:val="25000"/>
+              </w14:schemeClr>
+            </w14:solidFill>
+          </w14:textFill>
+        </w:rPr>
+      </w:pPr>
+      <w:r>
+        <w:rPr>
+          <w:rFonts w:hint="default" w:ascii="Times New Roman" w:hAnsi="Times New Roman" w:eastAsia="SimSun" w:cs="Times New Roman"/>
+          <w:b/>
+          <w:bCs/>
+          <w:color w:val="404040" w:themeColor="text1" w:themeTint="BF"/>
+          <w:sz w:val="24"/>
+          <w:szCs w:val="24"/>
+          <w14:textFill>
+            <w14:solidFill>
+              <w14:schemeClr w14:val="tx1">
+                <w14:lumMod w14:val="75000"/>
+                <w14:lumOff w14:val="25000"/>
+              </w14:schemeClr>
+            </w14:solidFill>
+          </w14:textFill>
+        </w:rPr>
+        <w:t xml:space="preserve">    </w:t>
+      </w:r>
+    </w:p>
+    <w:p>
+      <w:pPr>
+        <w:ind w:firstLine="400" w:firstLineChars="200"/>
+        <w:jc w:val="both"/>
+        <w:rPr>
           <w:rFonts w:hint="default" w:ascii="Times New Roman" w:hAnsi="Times New Roman" w:cs="Times New Roman"/>
           <w:sz w:val="20"/>
         </w:rPr>
@@ -13087,13 +13615,13 @@
           </w14:textFill>
         </w:rPr>
         <w:drawing>
-          <wp:anchor distT="0" distB="0" distL="114300" distR="114300" simplePos="0" relativeHeight="251689984" behindDoc="0" locked="0" layoutInCell="1" allowOverlap="1">
+          <wp:anchor distT="0" distB="0" distL="114300" distR="114300" simplePos="0" relativeHeight="251688960" behindDoc="0" locked="0" layoutInCell="1" allowOverlap="1">
             <wp:simplePos x="0" y="0"/>
             <wp:positionH relativeFrom="column">
-              <wp:posOffset>5863590</wp:posOffset>
+              <wp:posOffset>6019800</wp:posOffset>
             </wp:positionH>
             <wp:positionV relativeFrom="paragraph">
-              <wp:posOffset>22225</wp:posOffset>
+              <wp:posOffset>15875</wp:posOffset>
             </wp:positionV>
             <wp:extent cx="151765" cy="151765"/>
             <wp:effectExtent l="0" t="0" r="635" b="635"/>
@@ -13157,7 +13685,7 @@
             </w14:solidFill>
           </w14:textFill>
         </w:rPr>
-        <w:t xml:space="preserve">      </w:t>
+        <w:t xml:space="preserve">  </w:t>
       </w:r>
       <w:r>
         <w:rPr>
@@ -13227,7 +13755,7 @@
           <w:szCs w:val="21"/>
           <w:lang w:val="en-US"/>
         </w:rPr>
-        <w:t xml:space="preserve">     </w:t>
+        <w:t xml:space="preserve">         </w:t>
       </w:r>
       <w:r>
         <w:rPr>
@@ -14018,10 +14546,10 @@
           </w14:textFill>
         </w:rPr>
         <w:drawing>
-          <wp:anchor distT="0" distB="0" distL="114300" distR="114300" simplePos="0" relativeHeight="251691008" behindDoc="0" locked="0" layoutInCell="1" allowOverlap="1">
+          <wp:anchor distT="0" distB="0" distL="114300" distR="114300" simplePos="0" relativeHeight="251689984" behindDoc="0" locked="0" layoutInCell="1" allowOverlap="1">
             <wp:simplePos x="0" y="0"/>
             <wp:positionH relativeFrom="column">
-              <wp:posOffset>5921375</wp:posOffset>
+              <wp:posOffset>6054090</wp:posOffset>
             </wp:positionH>
             <wp:positionV relativeFrom="paragraph">
               <wp:posOffset>28575</wp:posOffset>
@@ -14222,7 +14750,7 @@
             </w14:solidFill>
           </w14:textFill>
         </w:rPr>
-        <w:t xml:space="preserve">        </w:t>
+        <w:t xml:space="preserve">           </w:t>
       </w:r>
       <w:r>
         <w:rPr>
@@ -14240,14 +14768,6 @@
           <w:position w:val="2"/>
           <w:sz w:val="20"/>
           <w:lang w:val="en-US"/>
-        </w:rPr>
-        <w:t xml:space="preserve"> </w:t>
-      </w:r>
-      <w:r>
-        <w:rPr>
-          <w:rFonts w:hint="default" w:ascii="Times New Roman" w:hAnsi="Times New Roman" w:cs="Times New Roman"/>
-          <w:spacing w:val="-3"/>
-          <w:sz w:val="20"/>
         </w:rPr>
         <w:t xml:space="preserve"> </w:t>
       </w:r>
@@ -15288,7 +15808,36 @@
             </w14:solidFill>
           </w14:textFill>
         </w:rPr>
-        <w:t xml:space="preserve">  </w:t>
+        <w:t xml:space="preserve"> </w:t>
+      </w:r>
+      <w:r>
+        <w:rPr>
+          <w:rFonts w:hint="default" w:ascii="Times New Roman" w:hAnsi="Times New Roman" w:cs="Times New Roman"/>
+          <w:b/>
+          <w:color w:val="000000" w:themeColor="text1"/>
+          <w:w w:val="105"/>
+          <w:lang w:val="en-US"/>
+          <w14:textFill>
+            <w14:solidFill>
+              <w14:schemeClr w14:val="tx1"/>
+            </w14:solidFill>
+          </w14:textFill>
+        </w:rPr>
+        <w:t xml:space="preserve">      </w:t>
+      </w:r>
+      <w:r>
+        <w:rPr>
+          <w:rFonts w:hint="default" w:ascii="Times New Roman" w:hAnsi="Times New Roman" w:cs="Times New Roman"/>
+          <w:b/>
+          <w:color w:val="000000" w:themeColor="text1"/>
+          <w:w w:val="105"/>
+          <w14:textFill>
+            <w14:solidFill>
+              <w14:schemeClr w14:val="tx1"/>
+            </w14:solidFill>
+          </w14:textFill>
+        </w:rPr>
+        <w:t xml:space="preserve"> </w:t>
       </w:r>
       <w:r>
         <w:rPr>
@@ -15336,7 +15885,42 @@
             </w14:solidFill>
           </w14:textFill>
         </w:rPr>
-        <w:t xml:space="preserve">                        </w:t>
+        <w:t xml:space="preserve">                     </w:t>
+      </w:r>
+      <w:r>
+        <w:rPr>
+          <w:rFonts w:hint="default" w:ascii="Times New Roman" w:hAnsi="Times New Roman" w:cs="Times New Roman"/>
+          <w:b/>
+          <w:color w:val="595959" w:themeColor="text1" w:themeTint="A6"/>
+          <w:w w:val="105"/>
+          <w:lang w:val="en-US"/>
+          <w14:textFill>
+            <w14:solidFill>
+              <w14:schemeClr w14:val="tx1">
+                <w14:lumMod w14:val="65000"/>
+                <w14:lumOff w14:val="35000"/>
+              </w14:schemeClr>
+            </w14:solidFill>
+          </w14:textFill>
+        </w:rPr>
+        <w:t xml:space="preserve">        </w:t>
+      </w:r>
+      <w:r>
+        <w:rPr>
+          <w:rFonts w:hint="default" w:ascii="Times New Roman" w:hAnsi="Times New Roman" w:cs="Times New Roman"/>
+          <w:b/>
+          <w:color w:val="595959" w:themeColor="text1" w:themeTint="A6"/>
+          <w:w w:val="105"/>
+          <w14:textFill>
+            <w14:solidFill>
+              <w14:schemeClr w14:val="tx1">
+                <w14:lumMod w14:val="65000"/>
+                <w14:lumOff w14:val="35000"/>
+              </w14:schemeClr>
+            </w14:solidFill>
+          </w14:textFill>
+        </w:rPr>
+        <w:t xml:space="preserve">   </w:t>
       </w:r>
       <w:r>
         <w:rPr>
@@ -15509,18 +16093,51 @@
         <w:rPr>
           <w:rFonts w:hint="default" w:ascii="Times New Roman" w:hAnsi="Times New Roman" w:cs="Times New Roman"/>
           <w:b/>
+          <w:color w:val="262626" w:themeColor="text1" w:themeTint="D9"/>
+          <w:w w:val="105"/>
+          <w:u w:val="single"/>
+          <w14:textFill>
+            <w14:solidFill>
+              <w14:schemeClr w14:val="tx1">
+                <w14:lumMod w14:val="85000"/>
+                <w14:lumOff w14:val="15000"/>
+              </w14:schemeClr>
+            </w14:solidFill>
+          </w14:textFill>
+        </w:rPr>
+        <w:t>Key Project:</w:t>
+      </w:r>
+    </w:p>
+    <w:p>
+      <w:pPr>
+        <w:tabs>
+          <w:tab w:val="left" w:pos="4398"/>
+          <w:tab w:val="left" w:pos="6222"/>
+          <w:tab w:val="left" w:pos="8502"/>
+        </w:tabs>
+        <w:spacing w:line="360" w:lineRule="auto"/>
+        <w:ind w:firstLine="680"/>
+        <w:rPr>
+          <w:rFonts w:hint="default" w:ascii="Times New Roman" w:hAnsi="Times New Roman" w:cs="Times New Roman"/>
+          <w:w w:val="105"/>
+        </w:rPr>
+      </w:pPr>
+      <w:r>
+        <w:rPr>
+          <w:rFonts w:hint="default" w:ascii="Times New Roman" w:hAnsi="Times New Roman" w:cs="Times New Roman"/>
+          <w:b/>
           <w:position w:val="-2"/>
           <w:sz w:val="18"/>
           <w:szCs w:val="18"/>
         </w:rPr>
         <w:drawing>
-          <wp:anchor distT="0" distB="0" distL="114300" distR="114300" simplePos="0" relativeHeight="251693056" behindDoc="0" locked="0" layoutInCell="1" allowOverlap="1">
+          <wp:anchor distT="0" distB="0" distL="114300" distR="114300" simplePos="0" relativeHeight="251692032" behindDoc="0" locked="0" layoutInCell="1" allowOverlap="1">
             <wp:simplePos x="0" y="0"/>
             <wp:positionH relativeFrom="column">
-              <wp:posOffset>4442460</wp:posOffset>
+              <wp:posOffset>4589145</wp:posOffset>
             </wp:positionH>
             <wp:positionV relativeFrom="paragraph">
-              <wp:posOffset>330200</wp:posOffset>
+              <wp:posOffset>13970</wp:posOffset>
             </wp:positionV>
             <wp:extent cx="151765" cy="151765"/>
             <wp:effectExtent l="0" t="0" r="635" b="635"/>
@@ -15574,13 +16191,13 @@
           <w:szCs w:val="21"/>
         </w:rPr>
         <w:drawing>
-          <wp:anchor distT="0" distB="0" distL="114300" distR="114300" simplePos="0" relativeHeight="251692032" behindDoc="0" locked="0" layoutInCell="1" allowOverlap="1">
+          <wp:anchor distT="0" distB="0" distL="114300" distR="114300" simplePos="0" relativeHeight="251691008" behindDoc="0" locked="0" layoutInCell="1" allowOverlap="1">
             <wp:simplePos x="0" y="0"/>
             <wp:positionH relativeFrom="column">
-              <wp:posOffset>5582920</wp:posOffset>
+              <wp:posOffset>5722620</wp:posOffset>
             </wp:positionH>
             <wp:positionV relativeFrom="paragraph">
-              <wp:posOffset>330200</wp:posOffset>
+              <wp:posOffset>13970</wp:posOffset>
             </wp:positionV>
             <wp:extent cx="151765" cy="151765"/>
             <wp:effectExtent l="0" t="0" r="635" b="635"/>
@@ -15625,39 +16242,6 @@
           </wp:anchor>
         </w:drawing>
       </w:r>
-      <w:r>
-        <w:rPr>
-          <w:rFonts w:hint="default" w:ascii="Times New Roman" w:hAnsi="Times New Roman" w:cs="Times New Roman"/>
-          <w:b/>
-          <w:color w:val="262626" w:themeColor="text1" w:themeTint="D9"/>
-          <w:w w:val="105"/>
-          <w:u w:val="single"/>
-          <w14:textFill>
-            <w14:solidFill>
-              <w14:schemeClr w14:val="tx1">
-                <w14:lumMod w14:val="85000"/>
-                <w14:lumOff w14:val="15000"/>
-              </w14:schemeClr>
-            </w14:solidFill>
-          </w14:textFill>
-        </w:rPr>
-        <w:t>Key Project:</w:t>
-      </w:r>
-    </w:p>
-    <w:p>
-      <w:pPr>
-        <w:tabs>
-          <w:tab w:val="left" w:pos="4398"/>
-          <w:tab w:val="left" w:pos="6222"/>
-          <w:tab w:val="left" w:pos="8502"/>
-        </w:tabs>
-        <w:spacing w:line="360" w:lineRule="auto"/>
-        <w:ind w:firstLine="680"/>
-        <w:rPr>
-          <w:rFonts w:hint="default" w:ascii="Times New Roman" w:hAnsi="Times New Roman" w:cs="Times New Roman"/>
-          <w:w w:val="105"/>
-        </w:rPr>
-      </w:pPr>
       <w:r>
         <w:rPr>
           <w:rFonts w:hint="default" w:ascii="Times New Roman" w:hAnsi="Times New Roman" w:cs="Times New Roman"/>
@@ -15903,7 +16487,42 @@
             </w14:solidFill>
           </w14:textFill>
         </w:rPr>
-        <w:t xml:space="preserve">    </w:t>
+        <w:t xml:space="preserve">   </w:t>
+      </w:r>
+      <w:r>
+        <w:rPr>
+          <w:rFonts w:hint="default" w:ascii="Times New Roman" w:hAnsi="Times New Roman" w:cs="Times New Roman"/>
+          <w:b/>
+          <w:color w:val="595959" w:themeColor="text1" w:themeTint="A6"/>
+          <w:shd w:val="clear" w:color="auto" w:fill="FFFFFF"/>
+          <w:lang w:val="en-US"/>
+          <w14:textFill>
+            <w14:solidFill>
+              <w14:schemeClr w14:val="tx1">
+                <w14:lumMod w14:val="65000"/>
+                <w14:lumOff w14:val="35000"/>
+              </w14:schemeClr>
+            </w14:solidFill>
+          </w14:textFill>
+        </w:rPr>
+        <w:t xml:space="preserve">  </w:t>
+      </w:r>
+      <w:r>
+        <w:rPr>
+          <w:rFonts w:hint="default" w:ascii="Times New Roman" w:hAnsi="Times New Roman" w:cs="Times New Roman"/>
+          <w:b/>
+          <w:color w:val="595959" w:themeColor="text1" w:themeTint="A6"/>
+          <w:shd w:val="clear" w:color="auto" w:fill="FFFFFF"/>
+          <w14:textFill>
+            <w14:solidFill>
+              <w14:schemeClr w14:val="tx1">
+                <w14:lumMod w14:val="65000"/>
+                <w14:lumOff w14:val="35000"/>
+              </w14:schemeClr>
+            </w14:solidFill>
+          </w14:textFill>
+        </w:rPr>
+        <w:t xml:space="preserve"> </w:t>
       </w:r>
       <w:r>
         <w:rPr>
@@ -18597,6 +19216,18 @@
     </w:p>
     <w:p>
       <w:pPr>
+        <w:spacing w:line="440" w:lineRule="atLeast"/>
+        <w:ind w:right="5214"/>
+        <w:rPr>
+          <w:rFonts w:hint="default" w:ascii="Times New Roman" w:hAnsi="Times New Roman" w:cs="Times New Roman"/>
+          <w:color w:val="565656"/>
+          <w:w w:val="105"/>
+          <w:sz w:val="18"/>
+        </w:rPr>
+      </w:pPr>
+    </w:p>
+    <w:p>
+      <w:pPr>
         <w:pStyle w:val="10"/>
         <w:numPr>
           <w:ilvl w:val="0"/>
@@ -21039,6 +21670,7 @@
       <w:pPr>
         <w:pStyle w:val="10"/>
         <w:numPr>
+          <w:ilvl w:val="0"/>
           <w:numId w:val="0"/>
         </w:numPr>
         <w:tabs>
@@ -21065,6 +21697,7 @@
       <w:pPr>
         <w:pStyle w:val="10"/>
         <w:numPr>
+          <w:ilvl w:val="0"/>
           <w:numId w:val="0"/>
         </w:numPr>
         <w:tabs>
@@ -21114,7 +21747,7 @@
           <w:sz w:val="20"/>
         </w:rPr>
         <w:drawing>
-          <wp:anchor distT="0" distB="0" distL="114300" distR="114300" simplePos="0" relativeHeight="251688960" behindDoc="0" locked="0" layoutInCell="1" allowOverlap="1">
+          <wp:anchor distT="0" distB="0" distL="114300" distR="114300" simplePos="0" relativeHeight="251687936" behindDoc="0" locked="0" layoutInCell="1" allowOverlap="1">
             <wp:simplePos x="0" y="0"/>
             <wp:positionH relativeFrom="column">
               <wp:posOffset>5580380</wp:posOffset>
@@ -21311,7 +21944,7 @@
         <mc:AlternateContent>
           <mc:Choice Requires="wps">
             <w:drawing>
-              <wp:anchor distT="0" distB="0" distL="114300" distR="114300" simplePos="0" relativeHeight="251710464" behindDoc="0" locked="0" layoutInCell="1" allowOverlap="1">
+              <wp:anchor distT="0" distB="0" distL="114300" distR="114300" simplePos="0" relativeHeight="251709440" behindDoc="0" locked="0" layoutInCell="1" allowOverlap="1">
                 <wp:simplePos x="0" y="0"/>
                 <wp:positionH relativeFrom="column">
                   <wp:posOffset>5640705</wp:posOffset>
@@ -21439,7 +22072,7 @@
                                   </w14:solidFill>
                                 </w14:textFill>
                               </w:rPr>
-                              <w:t>3</w:t>
+                              <w:t>9</w:t>
                             </w:r>
                             <w:r>
                               <w:rPr>
@@ -21521,7 +22154,7 @@
           </mc:Choice>
           <mc:Fallback>
             <w:pict>
-              <v:shape id="_x0000_s1026" o:spid="_x0000_s1026" o:spt="202" type="#_x0000_t202" style="position:absolute;left:0pt;margin-left:444.15pt;margin-top:4.7pt;height:32.25pt;width:102.7pt;z-index:251710464;mso-width-relative:page;mso-height-relative:page;" fillcolor="#FFFFFF [3201]" filled="t" stroked="t" coordsize="21600,21600" o:gfxdata="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">
+              <v:shape id="_x0000_s1026" o:spid="_x0000_s1026" o:spt="202" type="#_x0000_t202" style="position:absolute;left:0pt;margin-left:444.15pt;margin-top:4.7pt;height:32.25pt;width:102.7pt;z-index:251709440;mso-width-relative:page;mso-height-relative:page;" fillcolor="#FFFFFF [3201]" filled="t" stroked="t" coordsize="21600,21600" o:gfxdata="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">
                 <v:fill on="t" focussize="0,0"/>
                 <v:stroke weight="0.5pt" color="#FFFFFF [3212]" joinstyle="round"/>
                 <v:imagedata o:title=""/>
@@ -21606,7 +22239,7 @@
                             </w14:solidFill>
                           </w14:textFill>
                         </w:rPr>
-                        <w:t>3</w:t>
+                        <w:t>9</w:t>
                       </w:r>
                       <w:r>
                         <w:rPr>
@@ -22256,8 +22889,6 @@
         </w:rPr>
         <w:tab/>
       </w:r>
-      <w:bookmarkStart w:id="5" w:name="_GoBack"/>
-      <w:bookmarkEnd w:id="5"/>
     </w:p>
     <w:sectPr>
       <w:pgSz w:w="11900" w:h="16820"/>

</xml_diff>